<commit_message>
Updating the exercise document for DBMS
</commit_message>
<xml_diff>
--- a/Courses/Software-Sciences/Module-3-Databases-New/02-DBMS/02-DBMS-Exercise.docx
+++ b/Courses/Software-Sciences/Module-3-Databases-New/02-DBMS/02-DBMS-Exercise.docx
@@ -146,43 +146,7 @@
             <w:bCs/>
             <w:noProof/>
           </w:rPr>
-          <w:t>sc</w:t>
-        </w:r>
-        <w:r>
-          <w:rPr>
-            <w:rStyle w:val="Hyperlink"/>
-            <w:rFonts w:cstheme="minorHAnsi"/>
-            <w:bCs/>
-            <w:noProof/>
-          </w:rPr>
-          <w:t>h</w:t>
-        </w:r>
-        <w:r>
-          <w:rPr>
-            <w:rStyle w:val="Hyperlink"/>
-            <w:rFonts w:cstheme="minorHAnsi"/>
-            <w:bCs/>
-            <w:noProof/>
-          </w:rPr>
-          <w:t>o</w:t>
-        </w:r>
-        <w:r>
-          <w:rPr>
-            <w:rStyle w:val="Hyperlink"/>
-            <w:rFonts w:cstheme="minorHAnsi"/>
-            <w:bCs/>
-            <w:noProof/>
-          </w:rPr>
-          <w:t>o</w:t>
-        </w:r>
-        <w:r>
-          <w:rPr>
-            <w:rStyle w:val="Hyperlink"/>
-            <w:rFonts w:cstheme="minorHAnsi"/>
-            <w:bCs/>
-            <w:noProof/>
-          </w:rPr>
-          <w:t>ls</w:t>
+          <w:t>schools</w:t>
         </w:r>
         <w:r>
           <w:rPr>
@@ -306,7 +270,35 @@
         <w:rPr>
           <w:lang w:val="bg-BG"/>
         </w:rPr>
-        <w:t>Щом отворите линка ще видите следната страница:</w:t>
+        <w:t xml:space="preserve">Щом отворите </w:t>
+      </w:r>
+      <w:r>
+        <w:rPr>
+          <w:b/>
+          <w:bCs/>
+          <w:lang w:val="bg-BG"/>
+        </w:rPr>
+        <w:t>линка</w:t>
+      </w:r>
+      <w:r>
+        <w:rPr>
+          <w:lang w:val="bg-BG"/>
+        </w:rPr>
+        <w:t xml:space="preserve"> ще видите следната </w:t>
+      </w:r>
+      <w:r>
+        <w:rPr>
+          <w:b/>
+          <w:bCs/>
+          <w:lang w:val="bg-BG"/>
+        </w:rPr>
+        <w:t>страница</w:t>
+      </w:r>
+      <w:r>
+        <w:rPr>
+          <w:lang w:val="bg-BG"/>
+        </w:rPr>
+        <w:t>:</w:t>
       </w:r>
     </w:p>
     <w:p>
@@ -318,6 +310,7 @@
       </w:pPr>
       <w:r>
         <w:rPr>
+          <w:noProof/>
           <w:lang w:val="bg-BG"/>
         </w:rPr>
         <w:drawing>
@@ -369,7 +362,21 @@
         <w:rPr>
           <w:lang w:val="bg-BG"/>
         </w:rPr>
-        <w:t xml:space="preserve">Имате написана заявка, която извлича </w:t>
+        <w:t xml:space="preserve">Имате написана </w:t>
+      </w:r>
+      <w:r>
+        <w:rPr>
+          <w:b/>
+          <w:bCs/>
+          <w:lang w:val="bg-BG"/>
+        </w:rPr>
+        <w:t>заявка</w:t>
+      </w:r>
+      <w:r>
+        <w:rPr>
+          <w:lang w:val="bg-BG"/>
+        </w:rPr>
+        <w:t xml:space="preserve">, която извлича </w:t>
       </w:r>
       <w:r>
         <w:rPr>
@@ -581,6 +588,9 @@
         </mc:AlternateContent>
       </w:r>
       <w:r>
+        <w:rPr>
+          <w:noProof/>
+        </w:rPr>
         <w:drawing>
           <wp:inline distT="0" distB="0" distL="0" distR="0" wp14:anchorId="7355D100" wp14:editId="7CF12B17">
             <wp:extent cx="6626225" cy="2496185"/>
@@ -672,15 +682,7 @@
           <w:bCs/>
           <w:lang w:val="ru-RU"/>
         </w:rPr>
-        <w:t xml:space="preserve"> </w:t>
-      </w:r>
-      <w:r>
-        <w:rPr>
-          <w:b/>
-          <w:bCs/>
-          <w:lang w:val="ru-RU"/>
-        </w:rPr>
-        <w:t>»</w:t>
+        <w:t xml:space="preserve"> »</w:t>
       </w:r>
       <w:r>
         <w:rPr>
@@ -815,6 +817,9 @@
         </mc:AlternateContent>
       </w:r>
       <w:r>
+        <w:rPr>
+          <w:noProof/>
+        </w:rPr>
         <w:drawing>
           <wp:inline distT="0" distB="0" distL="0" distR="0" wp14:anchorId="4E10B18D" wp14:editId="2B227C7F">
             <wp:extent cx="6049219" cy="3115110"/>
@@ -869,7 +874,7 @@
         <w:rPr>
           <w:lang w:val="bg-BG"/>
         </w:rPr>
-        <w:t xml:space="preserve">В резултата се показват всички </w:t>
+        <w:t xml:space="preserve">В </w:t>
       </w:r>
       <w:r>
         <w:rPr>
@@ -877,13 +882,13 @@
           <w:bCs/>
           <w:lang w:val="bg-BG"/>
         </w:rPr>
-        <w:t>записи</w:t>
-      </w:r>
-      <w:r>
-        <w:rPr>
-          <w:lang w:val="bg-BG"/>
-        </w:rPr>
-        <w:t xml:space="preserve"> на </w:t>
+        <w:t>резултата</w:t>
+      </w:r>
+      <w:r>
+        <w:rPr>
+          <w:lang w:val="bg-BG"/>
+        </w:rPr>
+        <w:t xml:space="preserve"> се показват всички </w:t>
       </w:r>
       <w:r>
         <w:rPr>
@@ -891,13 +896,13 @@
           <w:bCs/>
           <w:lang w:val="bg-BG"/>
         </w:rPr>
-        <w:t>клиенти</w:t>
-      </w:r>
-      <w:r>
-        <w:rPr>
-          <w:lang w:val="bg-BG"/>
-        </w:rPr>
-        <w:t xml:space="preserve">, които </w:t>
+        <w:t>записи</w:t>
+      </w:r>
+      <w:r>
+        <w:rPr>
+          <w:lang w:val="bg-BG"/>
+        </w:rPr>
+        <w:t xml:space="preserve"> на </w:t>
       </w:r>
       <w:r>
         <w:rPr>
@@ -905,24 +910,38 @@
           <w:bCs/>
           <w:lang w:val="bg-BG"/>
         </w:rPr>
-        <w:t>съществуват</w:t>
-      </w:r>
-      <w:r>
-        <w:rPr>
-          <w:lang w:val="bg-BG"/>
-        </w:rPr>
-        <w:t xml:space="preserve"> в таблицатга </w:t>
-      </w:r>
-      <w:r>
-        <w:rPr>
-          <w:lang w:val="ru-RU"/>
-        </w:rPr>
-        <w:t>"</w:t>
+        <w:t>клиенти</w:t>
+      </w:r>
+      <w:r>
+        <w:rPr>
+          <w:lang w:val="bg-BG"/>
+        </w:rPr>
+        <w:t xml:space="preserve">, които </w:t>
       </w:r>
       <w:r>
         <w:rPr>
           <w:b/>
           <w:bCs/>
+          <w:lang w:val="bg-BG"/>
+        </w:rPr>
+        <w:t>съществуват</w:t>
+      </w:r>
+      <w:r>
+        <w:rPr>
+          <w:lang w:val="bg-BG"/>
+        </w:rPr>
+        <w:t xml:space="preserve"> в таблицатга </w:t>
+      </w:r>
+      <w:r>
+        <w:rPr>
+          <w:lang w:val="ru-RU"/>
+        </w:rPr>
+        <w:t>"</w:t>
+      </w:r>
+      <w:r>
+        <w:rPr>
+          <w:b/>
+          <w:bCs/>
         </w:rPr>
         <w:t>Customers</w:t>
       </w:r>
@@ -938,6 +957,9 @@
         <w:jc w:val="center"/>
       </w:pPr>
       <w:r>
+        <w:rPr>
+          <w:noProof/>
+        </w:rPr>
         <w:drawing>
           <wp:inline distT="0" distB="0" distL="0" distR="0" wp14:anchorId="4EB63F2E" wp14:editId="18A6030B">
             <wp:extent cx="6626225" cy="2021205"/>
@@ -1084,6 +1106,7 @@
     </w:p>
     <w:p>
       <w:pPr>
+        <w:jc w:val="center"/>
         <w:rPr>
           <w:lang w:val="ru-RU"/>
         </w:rPr>
@@ -1171,12 +1194,13 @@
       </w:r>
       <w:r>
         <w:rPr>
+          <w:noProof/>
           <w:lang w:val="ru-RU"/>
         </w:rPr>
         <w:drawing>
-          <wp:inline distT="0" distB="0" distL="0" distR="0" wp14:anchorId="52189AFC" wp14:editId="000AD880">
+          <wp:inline distT="0" distB="0" distL="0" distR="0" wp14:anchorId="52189AFC" wp14:editId="308A488C">
             <wp:extent cx="6626225" cy="4660265"/>
-            <wp:effectExtent l="0" t="0" r="3175" b="6985"/>
+            <wp:effectExtent l="19050" t="19050" r="22225" b="26035"/>
             <wp:docPr id="1852982580" name="Picture 1" descr="A screenshot of a computer&#10;&#10;Description automatically generated"/>
             <wp:cNvGraphicFramePr>
               <a:graphicFrameLocks xmlns:a="http://schemas.openxmlformats.org/drawingml/2006/main" noChangeAspect="1"/>
@@ -1202,6 +1226,13 @@
                     <a:prstGeom prst="rect">
                       <a:avLst/>
                     </a:prstGeom>
+                    <a:ln>
+                      <a:solidFill>
+                        <a:schemeClr val="bg1">
+                          <a:lumMod val="75000"/>
+                        </a:schemeClr>
+                      </a:solidFill>
+                    </a:ln>
                   </pic:spPr>
                 </pic:pic>
               </a:graphicData>
@@ -1210,9 +1241,2110 @@
         </w:drawing>
       </w:r>
     </w:p>
+    <w:p>
+      <w:pPr>
+        <w:rPr>
+          <w:lang w:val="ru-RU"/>
+        </w:rPr>
+      </w:pPr>
+      <w:r>
+        <w:rPr>
+          <w:lang w:val="bg-BG"/>
+        </w:rPr>
+        <w:t xml:space="preserve">В </w:t>
+      </w:r>
+      <w:r>
+        <w:rPr>
+          <w:b/>
+          <w:bCs/>
+          <w:lang w:val="bg-BG"/>
+        </w:rPr>
+        <w:t>първата</w:t>
+      </w:r>
+      <w:r>
+        <w:rPr>
+          <w:lang w:val="bg-BG"/>
+        </w:rPr>
+        <w:t xml:space="preserve"> задача се изисква да се попълни </w:t>
+      </w:r>
+      <w:r>
+        <w:rPr>
+          <w:b/>
+          <w:bCs/>
+          <w:lang w:val="bg-BG"/>
+        </w:rPr>
+        <w:t>липсващата дума</w:t>
+      </w:r>
+      <w:r>
+        <w:rPr>
+          <w:lang w:val="bg-BG"/>
+        </w:rPr>
+        <w:t xml:space="preserve">, за да се изпълни </w:t>
+      </w:r>
+      <w:r>
+        <w:rPr>
+          <w:b/>
+          <w:bCs/>
+          <w:lang w:val="bg-BG"/>
+        </w:rPr>
+        <w:t>заявката</w:t>
+      </w:r>
+      <w:r>
+        <w:rPr>
+          <w:lang w:val="bg-BG"/>
+        </w:rPr>
+        <w:t xml:space="preserve">, която извлича </w:t>
+      </w:r>
+      <w:r>
+        <w:rPr>
+          <w:lang w:val="bg-BG"/>
+        </w:rPr>
+        <w:t xml:space="preserve">всички </w:t>
+      </w:r>
+      <w:r>
+        <w:rPr>
+          <w:b/>
+          <w:bCs/>
+          <w:lang w:val="bg-BG"/>
+        </w:rPr>
+        <w:t>служители</w:t>
+      </w:r>
+      <w:r>
+        <w:rPr>
+          <w:lang w:val="bg-BG"/>
+        </w:rPr>
+        <w:t xml:space="preserve"> от таблицата </w:t>
+      </w:r>
+      <w:r>
+        <w:rPr>
+          <w:lang w:val="ru-RU"/>
+        </w:rPr>
+        <w:t>"</w:t>
+      </w:r>
+      <w:r>
+        <w:rPr>
+          <w:b/>
+          <w:bCs/>
+        </w:rPr>
+        <w:t>Customers</w:t>
+      </w:r>
+      <w:r>
+        <w:rPr>
+          <w:lang w:val="ru-RU"/>
+        </w:rPr>
+        <w:t>".</w:t>
+      </w:r>
+    </w:p>
+    <w:p>
+      <w:pPr>
+        <w:rPr>
+          <w:lang w:val="bg-BG"/>
+        </w:rPr>
+      </w:pPr>
+      <w:r>
+        <w:rPr>
+          <w:lang w:val="bg-BG"/>
+        </w:rPr>
+        <w:lastRenderedPageBreak/>
+        <w:drawing>
+          <wp:inline distT="0" distB="0" distL="0" distR="0" wp14:anchorId="09F8ED7F" wp14:editId="3CC51E0F">
+            <wp:extent cx="6626225" cy="4122420"/>
+            <wp:effectExtent l="0" t="0" r="3175" b="0"/>
+            <wp:docPr id="1455414932" name="Picture 1" descr="A screenshot of a computer&#10;&#10;Description automatically generated"/>
+            <wp:cNvGraphicFramePr>
+              <a:graphicFrameLocks xmlns:a="http://schemas.openxmlformats.org/drawingml/2006/main" noChangeAspect="1"/>
+            </wp:cNvGraphicFramePr>
+            <a:graphic xmlns:a="http://schemas.openxmlformats.org/drawingml/2006/main">
+              <a:graphicData uri="http://schemas.openxmlformats.org/drawingml/2006/picture">
+                <pic:pic xmlns:pic="http://schemas.openxmlformats.org/drawingml/2006/picture">
+                  <pic:nvPicPr>
+                    <pic:cNvPr id="1455414932" name="Picture 1" descr="A screenshot of a computer&#10;&#10;Description automatically generated"/>
+                    <pic:cNvPicPr/>
+                  </pic:nvPicPr>
+                  <pic:blipFill>
+                    <a:blip r:embed="rId14"/>
+                    <a:stretch>
+                      <a:fillRect/>
+                    </a:stretch>
+                  </pic:blipFill>
+                  <pic:spPr>
+                    <a:xfrm>
+                      <a:off x="0" y="0"/>
+                      <a:ext cx="6626225" cy="4122420"/>
+                    </a:xfrm>
+                    <a:prstGeom prst="rect">
+                      <a:avLst/>
+                    </a:prstGeom>
+                  </pic:spPr>
+                </pic:pic>
+              </a:graphicData>
+            </a:graphic>
+          </wp:inline>
+        </w:drawing>
+      </w:r>
+    </w:p>
+    <w:p>
+      <w:pPr>
+        <w:rPr>
+          <w:lang w:val="bg-BG"/>
+        </w:rPr>
+      </w:pPr>
+      <w:r>
+        <w:rPr>
+          <w:lang w:val="bg-BG"/>
+        </w:rPr>
+        <w:t xml:space="preserve">Ако натиснете бутона </w:t>
+      </w:r>
+      <w:r>
+        <w:rPr>
+          <w:lang w:val="ru-RU"/>
+        </w:rPr>
+        <w:t>[</w:t>
+      </w:r>
+      <w:r>
+        <w:rPr>
+          <w:b/>
+          <w:bCs/>
+        </w:rPr>
+        <w:t>Show</w:t>
+      </w:r>
+      <w:r>
+        <w:rPr>
+          <w:b/>
+          <w:bCs/>
+          <w:lang w:val="ru-RU"/>
+        </w:rPr>
+        <w:t xml:space="preserve"> </w:t>
+      </w:r>
+      <w:r>
+        <w:rPr>
+          <w:b/>
+          <w:bCs/>
+        </w:rPr>
+        <w:t>Answer</w:t>
+      </w:r>
+      <w:r>
+        <w:rPr>
+          <w:lang w:val="ru-RU"/>
+        </w:rPr>
+        <w:t xml:space="preserve">], </w:t>
+      </w:r>
+      <w:r>
+        <w:rPr>
+          <w:lang w:val="bg-BG"/>
+        </w:rPr>
+        <w:t xml:space="preserve">ще получите </w:t>
+      </w:r>
+      <w:r>
+        <w:rPr>
+          <w:b/>
+          <w:bCs/>
+          <w:lang w:val="bg-BG"/>
+        </w:rPr>
+        <w:t>подсказка</w:t>
+      </w:r>
+      <w:r>
+        <w:rPr>
+          <w:lang w:val="bg-BG"/>
+        </w:rPr>
+        <w:t xml:space="preserve"> за задачата:</w:t>
+      </w:r>
+    </w:p>
+    <w:p>
+      <w:pPr>
+        <w:jc w:val="center"/>
+        <w:rPr>
+          <w:lang w:val="bg-BG"/>
+        </w:rPr>
+      </w:pPr>
+      <w:r>
+        <w:rPr>
+          <w:lang w:val="bg-BG"/>
+        </w:rPr>
+        <w:drawing>
+          <wp:inline distT="0" distB="0" distL="0" distR="0" wp14:anchorId="613F6704" wp14:editId="33C7FA4C">
+            <wp:extent cx="1876687" cy="619211"/>
+            <wp:effectExtent l="19050" t="19050" r="28575" b="28575"/>
+            <wp:docPr id="359977508" name="Picture 1" descr="A black rectangle with white text&#10;&#10;Description automatically generated"/>
+            <wp:cNvGraphicFramePr>
+              <a:graphicFrameLocks xmlns:a="http://schemas.openxmlformats.org/drawingml/2006/main" noChangeAspect="1"/>
+            </wp:cNvGraphicFramePr>
+            <a:graphic xmlns:a="http://schemas.openxmlformats.org/drawingml/2006/main">
+              <a:graphicData uri="http://schemas.openxmlformats.org/drawingml/2006/picture">
+                <pic:pic xmlns:pic="http://schemas.openxmlformats.org/drawingml/2006/picture">
+                  <pic:nvPicPr>
+                    <pic:cNvPr id="359977508" name="Picture 1" descr="A black rectangle with white text&#10;&#10;Description automatically generated"/>
+                    <pic:cNvPicPr/>
+                  </pic:nvPicPr>
+                  <pic:blipFill>
+                    <a:blip r:embed="rId15"/>
+                    <a:stretch>
+                      <a:fillRect/>
+                    </a:stretch>
+                  </pic:blipFill>
+                  <pic:spPr>
+                    <a:xfrm>
+                      <a:off x="0" y="0"/>
+                      <a:ext cx="1876687" cy="619211"/>
+                    </a:xfrm>
+                    <a:prstGeom prst="rect">
+                      <a:avLst/>
+                    </a:prstGeom>
+                    <a:ln>
+                      <a:solidFill>
+                        <a:schemeClr val="bg1">
+                          <a:lumMod val="75000"/>
+                        </a:schemeClr>
+                      </a:solidFill>
+                    </a:ln>
+                  </pic:spPr>
+                </pic:pic>
+              </a:graphicData>
+            </a:graphic>
+          </wp:inline>
+        </w:drawing>
+      </w:r>
+      <w:r>
+        <w:rPr>
+          <w:lang w:val="bg-BG"/>
+        </w:rPr>
+        <w:drawing>
+          <wp:inline distT="0" distB="0" distL="0" distR="0" wp14:anchorId="09A0B2E0" wp14:editId="01B910D9">
+            <wp:extent cx="2724530" cy="638264"/>
+            <wp:effectExtent l="19050" t="19050" r="19050" b="28575"/>
+            <wp:docPr id="799347826" name="Picture 1" descr="A close up of a text&#10;&#10;Description automatically generated"/>
+            <wp:cNvGraphicFramePr>
+              <a:graphicFrameLocks xmlns:a="http://schemas.openxmlformats.org/drawingml/2006/main" noChangeAspect="1"/>
+            </wp:cNvGraphicFramePr>
+            <a:graphic xmlns:a="http://schemas.openxmlformats.org/drawingml/2006/main">
+              <a:graphicData uri="http://schemas.openxmlformats.org/drawingml/2006/picture">
+                <pic:pic xmlns:pic="http://schemas.openxmlformats.org/drawingml/2006/picture">
+                  <pic:nvPicPr>
+                    <pic:cNvPr id="799347826" name="Picture 1" descr="A close up of a text&#10;&#10;Description automatically generated"/>
+                    <pic:cNvPicPr/>
+                  </pic:nvPicPr>
+                  <pic:blipFill>
+                    <a:blip r:embed="rId16"/>
+                    <a:stretch>
+                      <a:fillRect/>
+                    </a:stretch>
+                  </pic:blipFill>
+                  <pic:spPr>
+                    <a:xfrm>
+                      <a:off x="0" y="0"/>
+                      <a:ext cx="2724530" cy="638264"/>
+                    </a:xfrm>
+                    <a:prstGeom prst="rect">
+                      <a:avLst/>
+                    </a:prstGeom>
+                    <a:ln>
+                      <a:solidFill>
+                        <a:schemeClr val="bg1">
+                          <a:lumMod val="75000"/>
+                        </a:schemeClr>
+                      </a:solidFill>
+                    </a:ln>
+                  </pic:spPr>
+                </pic:pic>
+              </a:graphicData>
+            </a:graphic>
+          </wp:inline>
+        </w:drawing>
+      </w:r>
+    </w:p>
+    <w:p>
+      <w:pPr>
+        <w:rPr>
+          <w:lang w:val="ru-RU"/>
+        </w:rPr>
+      </w:pPr>
+      <w:r>
+        <w:rPr>
+          <w:lang w:val="bg-BG"/>
+        </w:rPr>
+        <w:t xml:space="preserve">Щом попълните </w:t>
+      </w:r>
+      <w:r>
+        <w:rPr>
+          <w:b/>
+          <w:bCs/>
+          <w:lang w:val="bg-BG"/>
+        </w:rPr>
+        <w:t>празното място</w:t>
+      </w:r>
+      <w:r>
+        <w:rPr>
+          <w:lang w:val="bg-BG"/>
+        </w:rPr>
+        <w:t xml:space="preserve"> с думата </w:t>
+      </w:r>
+      <w:r>
+        <w:rPr>
+          <w:rFonts w:ascii="Consolas" w:hAnsi="Consolas"/>
+          <w:b/>
+          <w:bCs/>
+        </w:rPr>
+        <w:t>SELECT</w:t>
+      </w:r>
+      <w:r>
+        <w:rPr>
+          <w:lang w:val="ru-RU"/>
+        </w:rPr>
+        <w:t xml:space="preserve"> </w:t>
+      </w:r>
+      <w:r>
+        <w:rPr>
+          <w:lang w:val="bg-BG"/>
+        </w:rPr>
+        <w:t xml:space="preserve">(избира </w:t>
+      </w:r>
+      <w:r>
+        <w:rPr>
+          <w:b/>
+          <w:bCs/>
+          <w:lang w:val="bg-BG"/>
+        </w:rPr>
+        <w:t>колони</w:t>
+      </w:r>
+      <w:r>
+        <w:rPr>
+          <w:lang w:val="bg-BG"/>
+        </w:rPr>
+        <w:t xml:space="preserve"> от </w:t>
+      </w:r>
+      <w:r>
+        <w:rPr>
+          <w:b/>
+          <w:bCs/>
+          <w:lang w:val="bg-BG"/>
+        </w:rPr>
+        <w:t>зададената таблица</w:t>
+      </w:r>
+      <w:r>
+        <w:rPr>
+          <w:lang w:val="bg-BG"/>
+        </w:rPr>
+        <w:t>)</w:t>
+      </w:r>
+      <w:r>
+        <w:rPr>
+          <w:lang w:val="ru-RU"/>
+        </w:rPr>
+        <w:t xml:space="preserve">, </w:t>
+      </w:r>
+      <w:r>
+        <w:rPr>
+          <w:lang w:val="bg-BG"/>
+        </w:rPr>
+        <w:t xml:space="preserve">натиснете бутона </w:t>
+      </w:r>
+      <w:r>
+        <w:rPr>
+          <w:lang w:val="ru-RU"/>
+        </w:rPr>
+        <w:t>[</w:t>
+      </w:r>
+      <w:r>
+        <w:rPr>
+          <w:rFonts w:cstheme="minorHAnsi"/>
+          <w:b/>
+          <w:bCs/>
+        </w:rPr>
+        <w:t>Submit</w:t>
+      </w:r>
+      <w:r>
+        <w:rPr>
+          <w:rFonts w:cstheme="minorHAnsi"/>
+          <w:b/>
+          <w:bCs/>
+          <w:lang w:val="ru-RU"/>
+        </w:rPr>
+        <w:t xml:space="preserve"> </w:t>
+      </w:r>
+      <w:r>
+        <w:rPr>
+          <w:rFonts w:cstheme="minorHAnsi"/>
+          <w:b/>
+          <w:bCs/>
+        </w:rPr>
+        <w:t>Answer</w:t>
+      </w:r>
+      <w:r>
+        <w:rPr>
+          <w:rFonts w:cstheme="minorHAnsi"/>
+          <w:b/>
+          <w:bCs/>
+          <w:lang w:val="ru-RU"/>
+        </w:rPr>
+        <w:t xml:space="preserve"> &gt;</w:t>
+      </w:r>
+      <w:r>
+        <w:rPr>
+          <w:lang w:val="ru-RU"/>
+        </w:rPr>
+        <w:t>].</w:t>
+      </w:r>
+    </w:p>
+    <w:p>
+      <w:pPr>
+        <w:rPr>
+          <w:lang w:val="ru-RU"/>
+        </w:rPr>
+      </w:pPr>
+      <w:r>
+        <w:rPr>
+          <w:noProof/>
+        </w:rPr>
+        <w:lastRenderedPageBreak/>
+        <mc:AlternateContent>
+          <mc:Choice Requires="wps">
+            <w:drawing>
+              <wp:anchor distT="0" distB="0" distL="114300" distR="114300" simplePos="0" relativeHeight="251665408" behindDoc="0" locked="0" layoutInCell="1" allowOverlap="1" wp14:anchorId="533F6342" wp14:editId="34018ED6">
+                <wp:simplePos x="0" y="0"/>
+                <wp:positionH relativeFrom="column">
+                  <wp:posOffset>96548</wp:posOffset>
+                </wp:positionH>
+                <wp:positionV relativeFrom="paragraph">
+                  <wp:posOffset>3886973</wp:posOffset>
+                </wp:positionV>
+                <wp:extent cx="1836751" cy="453114"/>
+                <wp:effectExtent l="0" t="0" r="11430" b="23495"/>
+                <wp:wrapNone/>
+                <wp:docPr id="1802982555" name="Rectangle 1"/>
+                <wp:cNvGraphicFramePr/>
+                <a:graphic xmlns:a="http://schemas.openxmlformats.org/drawingml/2006/main">
+                  <a:graphicData uri="http://schemas.microsoft.com/office/word/2010/wordprocessingShape">
+                    <wps:wsp>
+                      <wps:cNvSpPr/>
+                      <wps:spPr>
+                        <a:xfrm>
+                          <a:off x="0" y="0"/>
+                          <a:ext cx="1836751" cy="453114"/>
+                        </a:xfrm>
+                        <a:prstGeom prst="rect">
+                          <a:avLst/>
+                        </a:prstGeom>
+                        <a:noFill/>
+                        <a:ln>
+                          <a:solidFill>
+                            <a:schemeClr val="tx2"/>
+                          </a:solidFill>
+                        </a:ln>
+                      </wps:spPr>
+                      <wps:style>
+                        <a:lnRef idx="2">
+                          <a:schemeClr val="accent1">
+                            <a:shade val="15000"/>
+                          </a:schemeClr>
+                        </a:lnRef>
+                        <a:fillRef idx="1">
+                          <a:schemeClr val="accent1"/>
+                        </a:fillRef>
+                        <a:effectRef idx="0">
+                          <a:schemeClr val="accent1"/>
+                        </a:effectRef>
+                        <a:fontRef idx="minor">
+                          <a:schemeClr val="lt1"/>
+                        </a:fontRef>
+                      </wps:style>
+                      <wps:bodyPr rot="0" spcFirstLastPara="0" vertOverflow="overflow" horzOverflow="overflow" vert="horz" wrap="square" lIns="91440" tIns="45720" rIns="91440" bIns="45720" numCol="1" spcCol="0" rtlCol="0" fromWordArt="0" anchor="ctr" anchorCtr="0" forceAA="0" compatLnSpc="1">
+                        <a:prstTxWarp prst="textNoShape">
+                          <a:avLst/>
+                        </a:prstTxWarp>
+                        <a:noAutofit/>
+                      </wps:bodyPr>
+                    </wps:wsp>
+                  </a:graphicData>
+                </a:graphic>
+                <wp14:sizeRelH relativeFrom="margin">
+                  <wp14:pctWidth>0</wp14:pctWidth>
+                </wp14:sizeRelH>
+                <wp14:sizeRelV relativeFrom="margin">
+                  <wp14:pctHeight>0</wp14:pctHeight>
+                </wp14:sizeRelV>
+              </wp:anchor>
+            </w:drawing>
+          </mc:Choice>
+          <mc:Fallback>
+            <w:pict>
+              <v:rect w14:anchorId="07042EB7" id="Rectangle 1" o:spid="_x0000_s1026" style="position:absolute;margin-left:7.6pt;margin-top:306.05pt;width:144.65pt;height:35.7pt;z-index:251665408;visibility:visible;mso-wrap-style:square;mso-width-percent:0;mso-height-percent:0;mso-wrap-distance-left:9pt;mso-wrap-distance-top:0;mso-wrap-distance-right:9pt;mso-wrap-distance-bottom:0;mso-position-horizontal:absolute;mso-position-horizontal-relative:text;mso-position-vertical:absolute;mso-position-vertical-relative:text;mso-width-percent:0;mso-height-percent:0;mso-width-relative:margin;mso-height-relative:margin;v-text-anchor:middle" o:gfxdata="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" filled="f" strokecolor="#1f497d [3215]" strokeweight="2pt"/>
+            </w:pict>
+          </mc:Fallback>
+        </mc:AlternateContent>
+      </w:r>
+      <w:r>
+        <w:rPr>
+          <w:lang w:val="bg-BG"/>
+        </w:rPr>
+        <w:drawing>
+          <wp:inline distT="0" distB="0" distL="0" distR="0" wp14:anchorId="0F690789" wp14:editId="4B52CC3D">
+            <wp:extent cx="6039693" cy="4667901"/>
+            <wp:effectExtent l="0" t="0" r="0" b="0"/>
+            <wp:docPr id="1277576627" name="Picture 1" descr="A screenshot of a computer&#10;&#10;Description automatically generated"/>
+            <wp:cNvGraphicFramePr>
+              <a:graphicFrameLocks xmlns:a="http://schemas.openxmlformats.org/drawingml/2006/main" noChangeAspect="1"/>
+            </wp:cNvGraphicFramePr>
+            <a:graphic xmlns:a="http://schemas.openxmlformats.org/drawingml/2006/main">
+              <a:graphicData uri="http://schemas.openxmlformats.org/drawingml/2006/picture">
+                <pic:pic xmlns:pic="http://schemas.openxmlformats.org/drawingml/2006/picture">
+                  <pic:nvPicPr>
+                    <pic:cNvPr id="1277576627" name="Picture 1" descr="A screenshot of a computer&#10;&#10;Description automatically generated"/>
+                    <pic:cNvPicPr/>
+                  </pic:nvPicPr>
+                  <pic:blipFill>
+                    <a:blip r:embed="rId17"/>
+                    <a:stretch>
+                      <a:fillRect/>
+                    </a:stretch>
+                  </pic:blipFill>
+                  <pic:spPr>
+                    <a:xfrm>
+                      <a:off x="0" y="0"/>
+                      <a:ext cx="6039693" cy="4667901"/>
+                    </a:xfrm>
+                    <a:prstGeom prst="rect">
+                      <a:avLst/>
+                    </a:prstGeom>
+                  </pic:spPr>
+                </pic:pic>
+              </a:graphicData>
+            </a:graphic>
+          </wp:inline>
+        </w:drawing>
+      </w:r>
+    </w:p>
+    <w:p>
+      <w:pPr>
+        <w:jc w:val="center"/>
+        <w:rPr>
+          <w:lang w:val="ru-RU"/>
+        </w:rPr>
+      </w:pPr>
+      <w:r>
+        <w:rPr>
+          <w:noProof/>
+        </w:rPr>
+        <mc:AlternateContent>
+          <mc:Choice Requires="wps">
+            <w:drawing>
+              <wp:anchor distT="0" distB="0" distL="114300" distR="114300" simplePos="0" relativeHeight="251667456" behindDoc="0" locked="0" layoutInCell="1" allowOverlap="1" wp14:anchorId="5928F351" wp14:editId="03B0521B">
+                <wp:simplePos x="0" y="0"/>
+                <wp:positionH relativeFrom="column">
+                  <wp:posOffset>2640965</wp:posOffset>
+                </wp:positionH>
+                <wp:positionV relativeFrom="paragraph">
+                  <wp:posOffset>652090</wp:posOffset>
+                </wp:positionV>
+                <wp:extent cx="723569" cy="357284"/>
+                <wp:effectExtent l="0" t="0" r="19685" b="24130"/>
+                <wp:wrapNone/>
+                <wp:docPr id="188292675" name="Rectangle 1"/>
+                <wp:cNvGraphicFramePr/>
+                <a:graphic xmlns:a="http://schemas.openxmlformats.org/drawingml/2006/main">
+                  <a:graphicData uri="http://schemas.microsoft.com/office/word/2010/wordprocessingShape">
+                    <wps:wsp>
+                      <wps:cNvSpPr/>
+                      <wps:spPr>
+                        <a:xfrm>
+                          <a:off x="0" y="0"/>
+                          <a:ext cx="723569" cy="357284"/>
+                        </a:xfrm>
+                        <a:prstGeom prst="rect">
+                          <a:avLst/>
+                        </a:prstGeom>
+                        <a:noFill/>
+                        <a:ln>
+                          <a:solidFill>
+                            <a:schemeClr val="tx2"/>
+                          </a:solidFill>
+                        </a:ln>
+                      </wps:spPr>
+                      <wps:style>
+                        <a:lnRef idx="2">
+                          <a:schemeClr val="accent1">
+                            <a:shade val="15000"/>
+                          </a:schemeClr>
+                        </a:lnRef>
+                        <a:fillRef idx="1">
+                          <a:schemeClr val="accent1"/>
+                        </a:fillRef>
+                        <a:effectRef idx="0">
+                          <a:schemeClr val="accent1"/>
+                        </a:effectRef>
+                        <a:fontRef idx="minor">
+                          <a:schemeClr val="lt1"/>
+                        </a:fontRef>
+                      </wps:style>
+                      <wps:bodyPr rot="0" spcFirstLastPara="0" vertOverflow="overflow" horzOverflow="overflow" vert="horz" wrap="square" lIns="91440" tIns="45720" rIns="91440" bIns="45720" numCol="1" spcCol="0" rtlCol="0" fromWordArt="0" anchor="ctr" anchorCtr="0" forceAA="0" compatLnSpc="1">
+                        <a:prstTxWarp prst="textNoShape">
+                          <a:avLst/>
+                        </a:prstTxWarp>
+                        <a:noAutofit/>
+                      </wps:bodyPr>
+                    </wps:wsp>
+                  </a:graphicData>
+                </a:graphic>
+                <wp14:sizeRelH relativeFrom="margin">
+                  <wp14:pctWidth>0</wp14:pctWidth>
+                </wp14:sizeRelH>
+                <wp14:sizeRelV relativeFrom="margin">
+                  <wp14:pctHeight>0</wp14:pctHeight>
+                </wp14:sizeRelV>
+              </wp:anchor>
+            </w:drawing>
+          </mc:Choice>
+          <mc:Fallback>
+            <w:pict>
+              <v:rect w14:anchorId="08DD34C5" id="Rectangle 1" o:spid="_x0000_s1026" style="position:absolute;margin-left:207.95pt;margin-top:51.35pt;width:56.95pt;height:28.15pt;z-index:251667456;visibility:visible;mso-wrap-style:square;mso-width-percent:0;mso-height-percent:0;mso-wrap-distance-left:9pt;mso-wrap-distance-top:0;mso-wrap-distance-right:9pt;mso-wrap-distance-bottom:0;mso-position-horizontal:absolute;mso-position-horizontal-relative:text;mso-position-vertical:absolute;mso-position-vertical-relative:text;mso-width-percent:0;mso-height-percent:0;mso-width-relative:margin;mso-height-relative:margin;v-text-anchor:middle" o:gfxdata="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" filled="f" strokecolor="#1f497d [3215]" strokeweight="2pt"/>
+            </w:pict>
+          </mc:Fallback>
+        </mc:AlternateContent>
+      </w:r>
+      <w:r>
+        <w:rPr>
+          <w:lang w:val="ru-RU"/>
+        </w:rPr>
+        <w:drawing>
+          <wp:inline distT="0" distB="0" distL="0" distR="0" wp14:anchorId="04859270" wp14:editId="113531E8">
+            <wp:extent cx="1714739" cy="1086002"/>
+            <wp:effectExtent l="19050" t="19050" r="19050" b="19050"/>
+            <wp:docPr id="1039933144" name="Picture 1" descr="A close-up of a text&#10;&#10;Description automatically generated"/>
+            <wp:cNvGraphicFramePr>
+              <a:graphicFrameLocks xmlns:a="http://schemas.openxmlformats.org/drawingml/2006/main" noChangeAspect="1"/>
+            </wp:cNvGraphicFramePr>
+            <a:graphic xmlns:a="http://schemas.openxmlformats.org/drawingml/2006/main">
+              <a:graphicData uri="http://schemas.openxmlformats.org/drawingml/2006/picture">
+                <pic:pic xmlns:pic="http://schemas.openxmlformats.org/drawingml/2006/picture">
+                  <pic:nvPicPr>
+                    <pic:cNvPr id="1039933144" name="Picture 1" descr="A close-up of a text&#10;&#10;Description automatically generated"/>
+                    <pic:cNvPicPr/>
+                  </pic:nvPicPr>
+                  <pic:blipFill>
+                    <a:blip r:embed="rId18"/>
+                    <a:stretch>
+                      <a:fillRect/>
+                    </a:stretch>
+                  </pic:blipFill>
+                  <pic:spPr>
+                    <a:xfrm>
+                      <a:off x="0" y="0"/>
+                      <a:ext cx="1714739" cy="1086002"/>
+                    </a:xfrm>
+                    <a:prstGeom prst="rect">
+                      <a:avLst/>
+                    </a:prstGeom>
+                    <a:ln>
+                      <a:solidFill>
+                        <a:schemeClr val="bg1">
+                          <a:lumMod val="75000"/>
+                        </a:schemeClr>
+                      </a:solidFill>
+                    </a:ln>
+                  </pic:spPr>
+                </pic:pic>
+              </a:graphicData>
+            </a:graphic>
+          </wp:inline>
+        </w:drawing>
+      </w:r>
+    </w:p>
+    <w:p>
+      <w:pPr>
+        <w:rPr>
+          <w:lang w:val="bg-BG"/>
+        </w:rPr>
+      </w:pPr>
+      <w:r>
+        <w:rPr>
+          <w:lang w:val="bg-BG"/>
+        </w:rPr>
+        <w:t xml:space="preserve">Изберете </w:t>
+      </w:r>
+      <w:r>
+        <w:t>[</w:t>
+      </w:r>
+      <w:r>
+        <w:rPr>
+          <w:b/>
+          <w:bCs/>
+        </w:rPr>
+        <w:t>Next &gt;</w:t>
+      </w:r>
+      <w:r>
+        <w:t>]</w:t>
+      </w:r>
+      <w:r>
+        <w:t>.</w:t>
+      </w:r>
+    </w:p>
+    <w:p>
+      <w:pPr>
+        <w:rPr>
+          <w:lang w:val="ru-RU"/>
+        </w:rPr>
+      </w:pPr>
+      <w:r>
+        <w:rPr>
+          <w:lang w:val="bg-BG"/>
+        </w:rPr>
+        <w:t xml:space="preserve">За </w:t>
+      </w:r>
+      <w:r>
+        <w:rPr>
+          <w:b/>
+          <w:bCs/>
+          <w:lang w:val="bg-BG"/>
+        </w:rPr>
+        <w:t>втората</w:t>
+      </w:r>
+      <w:r>
+        <w:rPr>
+          <w:lang w:val="bg-BG"/>
+        </w:rPr>
+        <w:t xml:space="preserve"> задача имате </w:t>
+      </w:r>
+      <w:r>
+        <w:rPr>
+          <w:b/>
+          <w:bCs/>
+          <w:lang w:val="bg-BG"/>
+        </w:rPr>
+        <w:t>три</w:t>
+      </w:r>
+      <w:r>
+        <w:rPr>
+          <w:lang w:val="bg-BG"/>
+        </w:rPr>
+        <w:t xml:space="preserve"> </w:t>
+      </w:r>
+      <w:r>
+        <w:rPr>
+          <w:lang w:val="bg-BG"/>
+        </w:rPr>
+        <w:t>полета</w:t>
+      </w:r>
+      <w:r>
+        <w:rPr>
+          <w:lang w:val="bg-BG"/>
+        </w:rPr>
+        <w:t xml:space="preserve"> за попълване. Трябва да </w:t>
+      </w:r>
+      <w:r>
+        <w:rPr>
+          <w:b/>
+          <w:bCs/>
+          <w:lang w:val="bg-BG"/>
+        </w:rPr>
+        <w:t>извлечете</w:t>
+      </w:r>
+      <w:r>
+        <w:rPr>
+          <w:lang w:val="bg-BG"/>
+        </w:rPr>
+        <w:t xml:space="preserve"> колоната </w:t>
+      </w:r>
+      <w:r>
+        <w:rPr>
+          <w:rFonts w:ascii="Consolas" w:hAnsi="Consolas"/>
+          <w:b/>
+          <w:bCs/>
+        </w:rPr>
+        <w:t>City</w:t>
+      </w:r>
+      <w:r>
+        <w:rPr>
+          <w:lang w:val="ru-RU"/>
+        </w:rPr>
+        <w:t xml:space="preserve"> </w:t>
+      </w:r>
+      <w:r>
+        <w:rPr>
+          <w:lang w:val="bg-BG"/>
+        </w:rPr>
+        <w:t xml:space="preserve">от таблицата </w:t>
+      </w:r>
+      <w:r>
+        <w:rPr>
+          <w:lang w:val="ru-RU"/>
+        </w:rPr>
+        <w:t>"</w:t>
+      </w:r>
+      <w:r>
+        <w:rPr>
+          <w:b/>
+          <w:bCs/>
+        </w:rPr>
+        <w:t>Customers</w:t>
+      </w:r>
+      <w:r>
+        <w:rPr>
+          <w:lang w:val="ru-RU"/>
+        </w:rPr>
+        <w:t>".</w:t>
+      </w:r>
+    </w:p>
+    <w:p>
+      <w:pPr>
+        <w:jc w:val="center"/>
+        <w:rPr>
+          <w:lang w:val="bg-BG"/>
+        </w:rPr>
+      </w:pPr>
+      <w:r>
+        <w:rPr>
+          <w:lang w:val="bg-BG"/>
+        </w:rPr>
+        <w:lastRenderedPageBreak/>
+        <w:drawing>
+          <wp:inline distT="0" distB="0" distL="0" distR="0" wp14:anchorId="0F73AC0D" wp14:editId="47EB042A">
+            <wp:extent cx="6154009" cy="4401164"/>
+            <wp:effectExtent l="19050" t="19050" r="18415" b="19050"/>
+            <wp:docPr id="1151098147" name="Picture 1" descr="A screenshot of a computer&#10;&#10;Description automatically generated"/>
+            <wp:cNvGraphicFramePr>
+              <a:graphicFrameLocks xmlns:a="http://schemas.openxmlformats.org/drawingml/2006/main" noChangeAspect="1"/>
+            </wp:cNvGraphicFramePr>
+            <a:graphic xmlns:a="http://schemas.openxmlformats.org/drawingml/2006/main">
+              <a:graphicData uri="http://schemas.openxmlformats.org/drawingml/2006/picture">
+                <pic:pic xmlns:pic="http://schemas.openxmlformats.org/drawingml/2006/picture">
+                  <pic:nvPicPr>
+                    <pic:cNvPr id="1151098147" name="Picture 1" descr="A screenshot of a computer&#10;&#10;Description automatically generated"/>
+                    <pic:cNvPicPr/>
+                  </pic:nvPicPr>
+                  <pic:blipFill>
+                    <a:blip r:embed="rId19"/>
+                    <a:stretch>
+                      <a:fillRect/>
+                    </a:stretch>
+                  </pic:blipFill>
+                  <pic:spPr>
+                    <a:xfrm>
+                      <a:off x="0" y="0"/>
+                      <a:ext cx="6154009" cy="4401164"/>
+                    </a:xfrm>
+                    <a:prstGeom prst="rect">
+                      <a:avLst/>
+                    </a:prstGeom>
+                    <a:ln>
+                      <a:solidFill>
+                        <a:schemeClr val="bg1">
+                          <a:lumMod val="75000"/>
+                        </a:schemeClr>
+                      </a:solidFill>
+                    </a:ln>
+                  </pic:spPr>
+                </pic:pic>
+              </a:graphicData>
+            </a:graphic>
+          </wp:inline>
+        </w:drawing>
+      </w:r>
+    </w:p>
+    <w:p>
+      <w:pPr>
+        <w:rPr>
+          <w:lang w:val="ru-RU"/>
+        </w:rPr>
+      </w:pPr>
+      <w:r>
+        <w:rPr>
+          <w:b/>
+          <w:bCs/>
+          <w:lang w:val="bg-BG"/>
+        </w:rPr>
+        <w:t>Подобно</w:t>
+      </w:r>
+      <w:r>
+        <w:rPr>
+          <w:lang w:val="bg-BG"/>
+        </w:rPr>
+        <w:t xml:space="preserve"> на предишната задача</w:t>
+      </w:r>
+      <w:r>
+        <w:rPr>
+          <w:lang w:val="bg-BG"/>
+        </w:rPr>
+        <w:t>,</w:t>
+      </w:r>
+      <w:r>
+        <w:rPr>
+          <w:lang w:val="bg-BG"/>
+        </w:rPr>
+        <w:t xml:space="preserve"> трябва да използваме </w:t>
+      </w:r>
+      <w:r>
+        <w:rPr>
+          <w:rFonts w:ascii="Consolas" w:hAnsi="Consolas"/>
+          <w:b/>
+          <w:bCs/>
+        </w:rPr>
+        <w:t>SELECT</w:t>
+      </w:r>
+      <w:r>
+        <w:rPr>
+          <w:lang w:val="ru-RU"/>
+        </w:rPr>
+        <w:t xml:space="preserve">, за да </w:t>
+      </w:r>
+      <w:r>
+        <w:rPr>
+          <w:b/>
+          <w:bCs/>
+          <w:lang w:val="ru-RU"/>
+        </w:rPr>
+        <w:t>изберем</w:t>
+      </w:r>
+      <w:r>
+        <w:rPr>
+          <w:lang w:val="ru-RU"/>
+        </w:rPr>
+        <w:t xml:space="preserve"> </w:t>
+      </w:r>
+      <w:r>
+        <w:rPr>
+          <w:b/>
+          <w:bCs/>
+          <w:lang w:val="ru-RU"/>
+        </w:rPr>
+        <w:t>колони</w:t>
+      </w:r>
+      <w:r>
+        <w:rPr>
+          <w:lang w:val="ru-RU"/>
+        </w:rPr>
+        <w:t xml:space="preserve"> от </w:t>
+      </w:r>
+      <w:r>
+        <w:rPr>
+          <w:b/>
+          <w:bCs/>
+          <w:lang w:val="ru-RU"/>
+        </w:rPr>
+        <w:t>таблицата</w:t>
+      </w:r>
+      <w:r>
+        <w:rPr>
+          <w:lang w:val="ru-RU"/>
+        </w:rPr>
+        <w:t>.</w:t>
+      </w:r>
+    </w:p>
+    <w:p>
+      <w:pPr>
+        <w:jc w:val="center"/>
+        <w:rPr>
+          <w:lang w:val="ru-RU"/>
+        </w:rPr>
+      </w:pPr>
+      <w:r>
+        <w:rPr>
+          <w:lang w:val="ru-RU"/>
+        </w:rPr>
+        <w:drawing>
+          <wp:inline distT="0" distB="0" distL="0" distR="0" wp14:anchorId="229447B0" wp14:editId="609C382C">
+            <wp:extent cx="3077004" cy="866896"/>
+            <wp:effectExtent l="19050" t="19050" r="28575" b="28575"/>
+            <wp:docPr id="457818610" name="Picture 1" descr="A close-up of a white rectangle&#10;&#10;Description automatically generated"/>
+            <wp:cNvGraphicFramePr>
+              <a:graphicFrameLocks xmlns:a="http://schemas.openxmlformats.org/drawingml/2006/main" noChangeAspect="1"/>
+            </wp:cNvGraphicFramePr>
+            <a:graphic xmlns:a="http://schemas.openxmlformats.org/drawingml/2006/main">
+              <a:graphicData uri="http://schemas.openxmlformats.org/drawingml/2006/picture">
+                <pic:pic xmlns:pic="http://schemas.openxmlformats.org/drawingml/2006/picture">
+                  <pic:nvPicPr>
+                    <pic:cNvPr id="457818610" name="Picture 1" descr="A close-up of a white rectangle&#10;&#10;Description automatically generated"/>
+                    <pic:cNvPicPr/>
+                  </pic:nvPicPr>
+                  <pic:blipFill>
+                    <a:blip r:embed="rId20"/>
+                    <a:stretch>
+                      <a:fillRect/>
+                    </a:stretch>
+                  </pic:blipFill>
+                  <pic:spPr>
+                    <a:xfrm>
+                      <a:off x="0" y="0"/>
+                      <a:ext cx="3077004" cy="866896"/>
+                    </a:xfrm>
+                    <a:prstGeom prst="rect">
+                      <a:avLst/>
+                    </a:prstGeom>
+                    <a:ln>
+                      <a:solidFill>
+                        <a:schemeClr val="bg1">
+                          <a:lumMod val="75000"/>
+                        </a:schemeClr>
+                      </a:solidFill>
+                    </a:ln>
+                  </pic:spPr>
+                </pic:pic>
+              </a:graphicData>
+            </a:graphic>
+          </wp:inline>
+        </w:drawing>
+      </w:r>
+    </w:p>
+    <w:p>
+      <w:pPr>
+        <w:rPr>
+          <w:lang w:val="ru-RU"/>
+        </w:rPr>
+      </w:pPr>
+      <w:r>
+        <w:rPr>
+          <w:lang w:val="bg-BG"/>
+        </w:rPr>
+        <w:t xml:space="preserve">Преди въведохме знака </w:t>
+      </w:r>
+      <w:r>
+        <w:rPr>
+          <w:lang w:val="ru-RU"/>
+        </w:rPr>
+        <w:t>"</w:t>
+      </w:r>
+      <w:r>
+        <w:rPr>
+          <w:rFonts w:ascii="Consolas" w:hAnsi="Consolas"/>
+          <w:b/>
+          <w:bCs/>
+          <w:lang w:val="ru-RU"/>
+        </w:rPr>
+        <w:t>*</w:t>
+      </w:r>
+      <w:r>
+        <w:rPr>
+          <w:lang w:val="ru-RU"/>
+        </w:rPr>
+        <w:t xml:space="preserve">", </w:t>
+      </w:r>
+      <w:r>
+        <w:rPr>
+          <w:lang w:val="bg-BG"/>
+        </w:rPr>
+        <w:t xml:space="preserve">който указва, че избираме </w:t>
+      </w:r>
+      <w:r>
+        <w:rPr>
+          <w:b/>
+          <w:bCs/>
+          <w:lang w:val="bg-BG"/>
+        </w:rPr>
+        <w:t>ВСИЧКИ</w:t>
+      </w:r>
+      <w:r>
+        <w:rPr>
+          <w:lang w:val="bg-BG"/>
+        </w:rPr>
+        <w:t xml:space="preserve"> </w:t>
+      </w:r>
+      <w:r>
+        <w:rPr>
+          <w:b/>
+          <w:bCs/>
+          <w:lang w:val="bg-BG"/>
+        </w:rPr>
+        <w:t>колони</w:t>
+      </w:r>
+      <w:r>
+        <w:rPr>
+          <w:lang w:val="bg-BG"/>
+        </w:rPr>
+        <w:t xml:space="preserve"> от </w:t>
+      </w:r>
+      <w:r>
+        <w:rPr>
+          <w:b/>
+          <w:bCs/>
+          <w:lang w:val="bg-BG"/>
+        </w:rPr>
+        <w:t>таблицата</w:t>
+      </w:r>
+      <w:r>
+        <w:rPr>
+          <w:lang w:val="bg-BG"/>
+        </w:rPr>
+        <w:t xml:space="preserve">. Сега искаме да изберем </w:t>
+      </w:r>
+      <w:r>
+        <w:rPr>
+          <w:b/>
+          <w:bCs/>
+          <w:lang w:val="bg-BG"/>
+        </w:rPr>
+        <w:t>само</w:t>
+      </w:r>
+      <w:r>
+        <w:rPr>
+          <w:lang w:val="bg-BG"/>
+        </w:rPr>
+        <w:t xml:space="preserve"> колоната </w:t>
+      </w:r>
+      <w:r>
+        <w:rPr>
+          <w:rFonts w:ascii="Consolas" w:hAnsi="Consolas"/>
+          <w:b/>
+          <w:bCs/>
+        </w:rPr>
+        <w:t>City</w:t>
+      </w:r>
+      <w:r>
+        <w:rPr>
+          <w:lang w:val="ru-RU"/>
+        </w:rPr>
+        <w:t>:</w:t>
+      </w:r>
+    </w:p>
+    <w:p>
+      <w:pPr>
+        <w:jc w:val="center"/>
+        <w:rPr>
+          <w:lang w:val="ru-RU"/>
+        </w:rPr>
+      </w:pPr>
+      <w:r>
+        <w:rPr>
+          <w:noProof/>
+        </w:rPr>
+        <mc:AlternateContent>
+          <mc:Choice Requires="wps">
+            <w:drawing>
+              <wp:anchor distT="0" distB="0" distL="114300" distR="114300" simplePos="0" relativeHeight="251669504" behindDoc="0" locked="0" layoutInCell="1" allowOverlap="1" wp14:anchorId="4D3D2E2B" wp14:editId="52BB9A91">
+                <wp:simplePos x="0" y="0"/>
+                <wp:positionH relativeFrom="column">
+                  <wp:posOffset>2712528</wp:posOffset>
+                </wp:positionH>
+                <wp:positionV relativeFrom="paragraph">
+                  <wp:posOffset>157949</wp:posOffset>
+                </wp:positionV>
+                <wp:extent cx="453224" cy="253614"/>
+                <wp:effectExtent l="0" t="0" r="23495" b="13335"/>
+                <wp:wrapNone/>
+                <wp:docPr id="1985511596" name="Rectangle 1"/>
+                <wp:cNvGraphicFramePr/>
+                <a:graphic xmlns:a="http://schemas.openxmlformats.org/drawingml/2006/main">
+                  <a:graphicData uri="http://schemas.microsoft.com/office/word/2010/wordprocessingShape">
+                    <wps:wsp>
+                      <wps:cNvSpPr/>
+                      <wps:spPr>
+                        <a:xfrm>
+                          <a:off x="0" y="0"/>
+                          <a:ext cx="453224" cy="253614"/>
+                        </a:xfrm>
+                        <a:prstGeom prst="rect">
+                          <a:avLst/>
+                        </a:prstGeom>
+                        <a:noFill/>
+                        <a:ln>
+                          <a:solidFill>
+                            <a:schemeClr val="tx2"/>
+                          </a:solidFill>
+                        </a:ln>
+                      </wps:spPr>
+                      <wps:style>
+                        <a:lnRef idx="2">
+                          <a:schemeClr val="accent1">
+                            <a:shade val="15000"/>
+                          </a:schemeClr>
+                        </a:lnRef>
+                        <a:fillRef idx="1">
+                          <a:schemeClr val="accent1"/>
+                        </a:fillRef>
+                        <a:effectRef idx="0">
+                          <a:schemeClr val="accent1"/>
+                        </a:effectRef>
+                        <a:fontRef idx="minor">
+                          <a:schemeClr val="lt1"/>
+                        </a:fontRef>
+                      </wps:style>
+                      <wps:bodyPr rot="0" spcFirstLastPara="0" vertOverflow="overflow" horzOverflow="overflow" vert="horz" wrap="square" lIns="91440" tIns="45720" rIns="91440" bIns="45720" numCol="1" spcCol="0" rtlCol="0" fromWordArt="0" anchor="ctr" anchorCtr="0" forceAA="0" compatLnSpc="1">
+                        <a:prstTxWarp prst="textNoShape">
+                          <a:avLst/>
+                        </a:prstTxWarp>
+                        <a:noAutofit/>
+                      </wps:bodyPr>
+                    </wps:wsp>
+                  </a:graphicData>
+                </a:graphic>
+                <wp14:sizeRelH relativeFrom="margin">
+                  <wp14:pctWidth>0</wp14:pctWidth>
+                </wp14:sizeRelH>
+                <wp14:sizeRelV relativeFrom="margin">
+                  <wp14:pctHeight>0</wp14:pctHeight>
+                </wp14:sizeRelV>
+              </wp:anchor>
+            </w:drawing>
+          </mc:Choice>
+          <mc:Fallback>
+            <w:pict>
+              <v:rect w14:anchorId="6568D86F" id="Rectangle 1" o:spid="_x0000_s1026" style="position:absolute;margin-left:213.6pt;margin-top:12.45pt;width:35.7pt;height:19.95pt;z-index:251669504;visibility:visible;mso-wrap-style:square;mso-width-percent:0;mso-height-percent:0;mso-wrap-distance-left:9pt;mso-wrap-distance-top:0;mso-wrap-distance-right:9pt;mso-wrap-distance-bottom:0;mso-position-horizontal:absolute;mso-position-horizontal-relative:text;mso-position-vertical:absolute;mso-position-vertical-relative:text;mso-width-percent:0;mso-height-percent:0;mso-width-relative:margin;mso-height-relative:margin;v-text-anchor:middle" o:gfxdata="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" filled="f" strokecolor="#1f497d [3215]" strokeweight="2pt"/>
+            </w:pict>
+          </mc:Fallback>
+        </mc:AlternateContent>
+      </w:r>
+      <w:r>
+        <w:rPr>
+          <w:lang w:val="ru-RU"/>
+        </w:rPr>
+        <w:drawing>
+          <wp:inline distT="0" distB="0" distL="0" distR="0" wp14:anchorId="3D7D9816" wp14:editId="5137A1B5">
+            <wp:extent cx="2943636" cy="533474"/>
+            <wp:effectExtent l="19050" t="19050" r="28575" b="19050"/>
+            <wp:docPr id="275365037" name="Picture 1" descr="A black and white logo&#10;&#10;Description automatically generated"/>
+            <wp:cNvGraphicFramePr>
+              <a:graphicFrameLocks xmlns:a="http://schemas.openxmlformats.org/drawingml/2006/main" noChangeAspect="1"/>
+            </wp:cNvGraphicFramePr>
+            <a:graphic xmlns:a="http://schemas.openxmlformats.org/drawingml/2006/main">
+              <a:graphicData uri="http://schemas.openxmlformats.org/drawingml/2006/picture">
+                <pic:pic xmlns:pic="http://schemas.openxmlformats.org/drawingml/2006/picture">
+                  <pic:nvPicPr>
+                    <pic:cNvPr id="275365037" name="Picture 1" descr="A black and white logo&#10;&#10;Description automatically generated"/>
+                    <pic:cNvPicPr/>
+                  </pic:nvPicPr>
+                  <pic:blipFill>
+                    <a:blip r:embed="rId21"/>
+                    <a:stretch>
+                      <a:fillRect/>
+                    </a:stretch>
+                  </pic:blipFill>
+                  <pic:spPr>
+                    <a:xfrm>
+                      <a:off x="0" y="0"/>
+                      <a:ext cx="2943636" cy="533474"/>
+                    </a:xfrm>
+                    <a:prstGeom prst="rect">
+                      <a:avLst/>
+                    </a:prstGeom>
+                    <a:ln>
+                      <a:solidFill>
+                        <a:schemeClr val="bg1">
+                          <a:lumMod val="75000"/>
+                        </a:schemeClr>
+                      </a:solidFill>
+                    </a:ln>
+                  </pic:spPr>
+                </pic:pic>
+              </a:graphicData>
+            </a:graphic>
+          </wp:inline>
+        </w:drawing>
+      </w:r>
+    </w:p>
+    <w:p>
+      <w:pPr>
+        <w:rPr>
+          <w:rFonts w:cstheme="minorHAnsi"/>
+          <w:lang w:val="ru-RU"/>
+        </w:rPr>
+      </w:pPr>
+      <w:r>
+        <w:rPr>
+          <w:lang w:val="bg-BG"/>
+        </w:rPr>
+        <w:t xml:space="preserve">Натискаме </w:t>
+      </w:r>
+      <w:r>
+        <w:rPr>
+          <w:lang w:val="ru-RU"/>
+        </w:rPr>
+        <w:t>[</w:t>
+      </w:r>
+      <w:r>
+        <w:rPr>
+          <w:rFonts w:cstheme="minorHAnsi"/>
+          <w:b/>
+          <w:bCs/>
+        </w:rPr>
+        <w:t>Submit</w:t>
+      </w:r>
+      <w:r>
+        <w:rPr>
+          <w:rFonts w:cstheme="minorHAnsi"/>
+          <w:b/>
+          <w:bCs/>
+          <w:lang w:val="ru-RU"/>
+        </w:rPr>
+        <w:t xml:space="preserve"> </w:t>
+      </w:r>
+      <w:r>
+        <w:rPr>
+          <w:rFonts w:cstheme="minorHAnsi"/>
+          <w:b/>
+          <w:bCs/>
+        </w:rPr>
+        <w:t>Answer</w:t>
+      </w:r>
+      <w:r>
+        <w:rPr>
+          <w:rFonts w:cstheme="minorHAnsi"/>
+          <w:b/>
+          <w:bCs/>
+          <w:lang w:val="ru-RU"/>
+        </w:rPr>
+        <w:t xml:space="preserve"> &gt;</w:t>
+      </w:r>
+      <w:r>
+        <w:rPr>
+          <w:rFonts w:cstheme="minorHAnsi"/>
+          <w:lang w:val="ru-RU"/>
+        </w:rPr>
+        <w:t>]</w:t>
+      </w:r>
+      <w:r>
+        <w:rPr>
+          <w:rFonts w:cstheme="minorHAnsi"/>
+          <w:lang w:val="bg-BG"/>
+        </w:rPr>
+        <w:t xml:space="preserve"> и се появява съобщение за </w:t>
+      </w:r>
+      <w:r>
+        <w:rPr>
+          <w:rFonts w:cstheme="minorHAnsi"/>
+          <w:b/>
+          <w:bCs/>
+          <w:lang w:val="bg-BG"/>
+        </w:rPr>
+        <w:t>правилен</w:t>
+      </w:r>
+      <w:r>
+        <w:rPr>
+          <w:rFonts w:cstheme="minorHAnsi"/>
+          <w:b/>
+          <w:bCs/>
+          <w:lang w:val="bg-BG"/>
+        </w:rPr>
+        <w:t xml:space="preserve"> отговор</w:t>
+      </w:r>
+      <w:r>
+        <w:rPr>
+          <w:rFonts w:cstheme="minorHAnsi"/>
+          <w:lang w:val="bg-BG"/>
+        </w:rPr>
+        <w:t xml:space="preserve">. Натискаме </w:t>
+      </w:r>
+      <w:r>
+        <w:rPr>
+          <w:rFonts w:cstheme="minorHAnsi"/>
+          <w:lang w:val="ru-RU"/>
+        </w:rPr>
+        <w:t>[</w:t>
+      </w:r>
+      <w:r>
+        <w:rPr>
+          <w:rFonts w:cstheme="minorHAnsi"/>
+          <w:b/>
+          <w:bCs/>
+        </w:rPr>
+        <w:t>Next</w:t>
+      </w:r>
+      <w:r>
+        <w:rPr>
+          <w:rFonts w:cstheme="minorHAnsi"/>
+          <w:b/>
+          <w:bCs/>
+          <w:lang w:val="ru-RU"/>
+        </w:rPr>
+        <w:t xml:space="preserve"> &gt;</w:t>
+      </w:r>
+      <w:r>
+        <w:rPr>
+          <w:rFonts w:cstheme="minorHAnsi"/>
+          <w:lang w:val="ru-RU"/>
+        </w:rPr>
+        <w:t>].</w:t>
+      </w:r>
+    </w:p>
+    <w:p>
+      <w:pPr>
+        <w:jc w:val="center"/>
+        <w:rPr>
+          <w:lang w:val="bg-BG"/>
+        </w:rPr>
+      </w:pPr>
+      <w:r>
+        <w:rPr>
+          <w:noProof/>
+        </w:rPr>
+        <mc:AlternateContent>
+          <mc:Choice Requires="wps">
+            <w:drawing>
+              <wp:anchor distT="0" distB="0" distL="114300" distR="114300" simplePos="0" relativeHeight="251671552" behindDoc="0" locked="0" layoutInCell="1" allowOverlap="1" wp14:anchorId="5A3E1130" wp14:editId="7FC1DD6D">
+                <wp:simplePos x="0" y="0"/>
+                <wp:positionH relativeFrom="column">
+                  <wp:posOffset>2760014</wp:posOffset>
+                </wp:positionH>
+                <wp:positionV relativeFrom="paragraph">
+                  <wp:posOffset>682901</wp:posOffset>
+                </wp:positionV>
+                <wp:extent cx="532737" cy="278295"/>
+                <wp:effectExtent l="0" t="0" r="20320" b="26670"/>
+                <wp:wrapNone/>
+                <wp:docPr id="408818491" name="Rectangle 1"/>
+                <wp:cNvGraphicFramePr/>
+                <a:graphic xmlns:a="http://schemas.openxmlformats.org/drawingml/2006/main">
+                  <a:graphicData uri="http://schemas.microsoft.com/office/word/2010/wordprocessingShape">
+                    <wps:wsp>
+                      <wps:cNvSpPr/>
+                      <wps:spPr>
+                        <a:xfrm>
+                          <a:off x="0" y="0"/>
+                          <a:ext cx="532737" cy="278295"/>
+                        </a:xfrm>
+                        <a:prstGeom prst="rect">
+                          <a:avLst/>
+                        </a:prstGeom>
+                        <a:noFill/>
+                        <a:ln>
+                          <a:solidFill>
+                            <a:schemeClr val="tx2"/>
+                          </a:solidFill>
+                        </a:ln>
+                      </wps:spPr>
+                      <wps:style>
+                        <a:lnRef idx="2">
+                          <a:schemeClr val="accent1">
+                            <a:shade val="15000"/>
+                          </a:schemeClr>
+                        </a:lnRef>
+                        <a:fillRef idx="1">
+                          <a:schemeClr val="accent1"/>
+                        </a:fillRef>
+                        <a:effectRef idx="0">
+                          <a:schemeClr val="accent1"/>
+                        </a:effectRef>
+                        <a:fontRef idx="minor">
+                          <a:schemeClr val="lt1"/>
+                        </a:fontRef>
+                      </wps:style>
+                      <wps:bodyPr rot="0" spcFirstLastPara="0" vertOverflow="overflow" horzOverflow="overflow" vert="horz" wrap="square" lIns="91440" tIns="45720" rIns="91440" bIns="45720" numCol="1" spcCol="0" rtlCol="0" fromWordArt="0" anchor="ctr" anchorCtr="0" forceAA="0" compatLnSpc="1">
+                        <a:prstTxWarp prst="textNoShape">
+                          <a:avLst/>
+                        </a:prstTxWarp>
+                        <a:noAutofit/>
+                      </wps:bodyPr>
+                    </wps:wsp>
+                  </a:graphicData>
+                </a:graphic>
+                <wp14:sizeRelH relativeFrom="margin">
+                  <wp14:pctWidth>0</wp14:pctWidth>
+                </wp14:sizeRelH>
+                <wp14:sizeRelV relativeFrom="margin">
+                  <wp14:pctHeight>0</wp14:pctHeight>
+                </wp14:sizeRelV>
+              </wp:anchor>
+            </w:drawing>
+          </mc:Choice>
+          <mc:Fallback>
+            <w:pict>
+              <v:rect w14:anchorId="09D28D62" id="Rectangle 1" o:spid="_x0000_s1026" style="position:absolute;margin-left:217.3pt;margin-top:53.75pt;width:41.95pt;height:21.9pt;z-index:251671552;visibility:visible;mso-wrap-style:square;mso-width-percent:0;mso-height-percent:0;mso-wrap-distance-left:9pt;mso-wrap-distance-top:0;mso-wrap-distance-right:9pt;mso-wrap-distance-bottom:0;mso-position-horizontal:absolute;mso-position-horizontal-relative:text;mso-position-vertical:absolute;mso-position-vertical-relative:text;mso-width-percent:0;mso-height-percent:0;mso-width-relative:margin;mso-height-relative:margin;v-text-anchor:middle" o:gfxdata="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" filled="f" strokecolor="#1f497d [3215]" strokeweight="2pt"/>
+            </w:pict>
+          </mc:Fallback>
+        </mc:AlternateContent>
+      </w:r>
+      <w:r>
+        <w:rPr>
+          <w:lang w:val="ru-RU"/>
+        </w:rPr>
+        <w:drawing>
+          <wp:inline distT="0" distB="0" distL="0" distR="0" wp14:anchorId="2474638D" wp14:editId="46382079">
+            <wp:extent cx="1714739" cy="1086002"/>
+            <wp:effectExtent l="19050" t="19050" r="19050" b="19050"/>
+            <wp:docPr id="1276742456" name="Picture 1276742456" descr="A close-up of a text&#10;&#10;Description automatically generated"/>
+            <wp:cNvGraphicFramePr>
+              <a:graphicFrameLocks xmlns:a="http://schemas.openxmlformats.org/drawingml/2006/main" noChangeAspect="1"/>
+            </wp:cNvGraphicFramePr>
+            <a:graphic xmlns:a="http://schemas.openxmlformats.org/drawingml/2006/main">
+              <a:graphicData uri="http://schemas.openxmlformats.org/drawingml/2006/picture">
+                <pic:pic xmlns:pic="http://schemas.openxmlformats.org/drawingml/2006/picture">
+                  <pic:nvPicPr>
+                    <pic:cNvPr id="1039933144" name="Picture 1" descr="A close-up of a text&#10;&#10;Description automatically generated"/>
+                    <pic:cNvPicPr/>
+                  </pic:nvPicPr>
+                  <pic:blipFill>
+                    <a:blip r:embed="rId18"/>
+                    <a:stretch>
+                      <a:fillRect/>
+                    </a:stretch>
+                  </pic:blipFill>
+                  <pic:spPr>
+                    <a:xfrm>
+                      <a:off x="0" y="0"/>
+                      <a:ext cx="1714739" cy="1086002"/>
+                    </a:xfrm>
+                    <a:prstGeom prst="rect">
+                      <a:avLst/>
+                    </a:prstGeom>
+                    <a:ln>
+                      <a:solidFill>
+                        <a:schemeClr val="bg1">
+                          <a:lumMod val="75000"/>
+                        </a:schemeClr>
+                      </a:solidFill>
+                    </a:ln>
+                  </pic:spPr>
+                </pic:pic>
+              </a:graphicData>
+            </a:graphic>
+          </wp:inline>
+        </w:drawing>
+      </w:r>
+    </w:p>
+    <w:p>
+      <w:pPr>
+        <w:rPr>
+          <w:lang w:val="bg-BG"/>
+        </w:rPr>
+      </w:pPr>
+      <w:r>
+        <w:rPr>
+          <w:b/>
+          <w:bCs/>
+          <w:lang w:val="bg-BG"/>
+        </w:rPr>
+        <w:t>Трета</w:t>
+      </w:r>
+      <w:r>
+        <w:rPr>
+          <w:lang w:val="bg-BG"/>
+        </w:rPr>
+        <w:t xml:space="preserve"> задача изисква да изберете </w:t>
+      </w:r>
+      <w:r>
+        <w:rPr>
+          <w:b/>
+          <w:bCs/>
+          <w:lang w:val="bg-BG"/>
+        </w:rPr>
+        <w:t>всички уникални</w:t>
+      </w:r>
+      <w:r>
+        <w:rPr>
+          <w:lang w:val="bg-BG"/>
+        </w:rPr>
+        <w:t xml:space="preserve"> записи от таблицата </w:t>
+      </w:r>
+      <w:r>
+        <w:rPr>
+          <w:lang w:val="ru-RU"/>
+        </w:rPr>
+        <w:t>"</w:t>
+      </w:r>
+      <w:r>
+        <w:rPr>
+          <w:b/>
+          <w:bCs/>
+        </w:rPr>
+        <w:t>Customers</w:t>
+      </w:r>
+      <w:r>
+        <w:rPr>
+          <w:lang w:val="ru-RU"/>
+        </w:rPr>
+        <w:t xml:space="preserve">". </w:t>
+      </w:r>
+      <w:r>
+        <w:rPr>
+          <w:lang w:val="bg-BG"/>
+        </w:rPr>
+        <w:t xml:space="preserve">За това трябва да използвате ключовата дума </w:t>
+      </w:r>
+      <w:r>
+        <w:rPr>
+          <w:b/>
+          <w:bCs/>
+        </w:rPr>
+        <w:t>DISTINCT</w:t>
+      </w:r>
+      <w:r>
+        <w:rPr>
+          <w:lang w:val="ru-RU"/>
+        </w:rPr>
+        <w:t xml:space="preserve">, </w:t>
+      </w:r>
+      <w:r>
+        <w:rPr>
+          <w:lang w:val="bg-BG"/>
+        </w:rPr>
+        <w:t xml:space="preserve">която служи за </w:t>
+      </w:r>
+      <w:r>
+        <w:rPr>
+          <w:b/>
+          <w:bCs/>
+          <w:lang w:val="bg-BG"/>
+        </w:rPr>
+        <w:t>премахване</w:t>
+      </w:r>
+      <w:r>
+        <w:rPr>
+          <w:lang w:val="bg-BG"/>
+        </w:rPr>
+        <w:t xml:space="preserve"> на </w:t>
+      </w:r>
+      <w:r>
+        <w:rPr>
+          <w:b/>
+          <w:bCs/>
+          <w:lang w:val="bg-BG"/>
+        </w:rPr>
+        <w:t>дубликати</w:t>
+      </w:r>
+      <w:r>
+        <w:rPr>
+          <w:lang w:val="bg-BG"/>
+        </w:rPr>
+        <w:t xml:space="preserve"> при </w:t>
+      </w:r>
+      <w:r>
+        <w:rPr>
+          <w:b/>
+          <w:bCs/>
+          <w:lang w:val="bg-BG"/>
+        </w:rPr>
+        <w:t>резултата</w:t>
+      </w:r>
+      <w:r>
+        <w:rPr>
+          <w:lang w:val="bg-BG"/>
+        </w:rPr>
+        <w:t xml:space="preserve"> на </w:t>
+      </w:r>
+      <w:r>
+        <w:rPr>
+          <w:b/>
+          <w:bCs/>
+          <w:lang w:val="bg-BG"/>
+        </w:rPr>
+        <w:t>заявката</w:t>
+      </w:r>
+      <w:r>
+        <w:rPr>
+          <w:lang w:val="bg-BG"/>
+        </w:rPr>
+        <w:t>.</w:t>
+      </w:r>
+    </w:p>
+    <w:p>
+      <w:pPr>
+        <w:rPr>
+          <w:lang w:val="bg-BG"/>
+        </w:rPr>
+      </w:pPr>
+      <w:r>
+        <w:rPr>
+          <w:lang w:val="bg-BG"/>
+        </w:rPr>
+        <w:lastRenderedPageBreak/>
+        <w:drawing>
+          <wp:inline distT="0" distB="0" distL="0" distR="0" wp14:anchorId="693E5051" wp14:editId="169C185B">
+            <wp:extent cx="6230219" cy="4458322"/>
+            <wp:effectExtent l="0" t="0" r="0" b="0"/>
+            <wp:docPr id="613617420" name="Picture 1" descr="A screenshot of a computer&#10;&#10;Description automatically generated"/>
+            <wp:cNvGraphicFramePr>
+              <a:graphicFrameLocks xmlns:a="http://schemas.openxmlformats.org/drawingml/2006/main" noChangeAspect="1"/>
+            </wp:cNvGraphicFramePr>
+            <a:graphic xmlns:a="http://schemas.openxmlformats.org/drawingml/2006/main">
+              <a:graphicData uri="http://schemas.openxmlformats.org/drawingml/2006/picture">
+                <pic:pic xmlns:pic="http://schemas.openxmlformats.org/drawingml/2006/picture">
+                  <pic:nvPicPr>
+                    <pic:cNvPr id="613617420" name="Picture 1" descr="A screenshot of a computer&#10;&#10;Description automatically generated"/>
+                    <pic:cNvPicPr/>
+                  </pic:nvPicPr>
+                  <pic:blipFill>
+                    <a:blip r:embed="rId22"/>
+                    <a:stretch>
+                      <a:fillRect/>
+                    </a:stretch>
+                  </pic:blipFill>
+                  <pic:spPr>
+                    <a:xfrm>
+                      <a:off x="0" y="0"/>
+                      <a:ext cx="6230219" cy="4458322"/>
+                    </a:xfrm>
+                    <a:prstGeom prst="rect">
+                      <a:avLst/>
+                    </a:prstGeom>
+                  </pic:spPr>
+                </pic:pic>
+              </a:graphicData>
+            </a:graphic>
+          </wp:inline>
+        </w:drawing>
+      </w:r>
+    </w:p>
+    <w:p>
+      <w:pPr>
+        <w:rPr>
+          <w:lang w:val="ru-RU"/>
+        </w:rPr>
+      </w:pPr>
+      <w:r>
+        <w:rPr>
+          <w:lang w:val="bg-BG"/>
+        </w:rPr>
+        <w:t xml:space="preserve">Опитайте се да решите задачата </w:t>
+      </w:r>
+      <w:r>
+        <w:rPr>
+          <w:b/>
+          <w:bCs/>
+          <w:lang w:val="bg-BG"/>
+        </w:rPr>
+        <w:t>сами</w:t>
+      </w:r>
+      <w:r>
+        <w:rPr>
+          <w:lang w:val="bg-BG"/>
+        </w:rPr>
+        <w:t xml:space="preserve">. Ако се </w:t>
+      </w:r>
+      <w:r>
+        <w:rPr>
+          <w:b/>
+          <w:bCs/>
+          <w:lang w:val="bg-BG"/>
+        </w:rPr>
+        <w:t>затрудните</w:t>
+      </w:r>
+      <w:r>
+        <w:rPr>
+          <w:lang w:val="bg-BG"/>
+        </w:rPr>
+        <w:t xml:space="preserve">, можете да си </w:t>
+      </w:r>
+      <w:r>
+        <w:rPr>
+          <w:b/>
+          <w:bCs/>
+          <w:lang w:val="bg-BG"/>
+        </w:rPr>
+        <w:t>послужите</w:t>
+      </w:r>
+      <w:r>
+        <w:rPr>
+          <w:lang w:val="bg-BG"/>
+        </w:rPr>
+        <w:t xml:space="preserve"> с бутона </w:t>
+      </w:r>
+      <w:r>
+        <w:rPr>
+          <w:lang w:val="ru-RU"/>
+        </w:rPr>
+        <w:t>[</w:t>
+      </w:r>
+      <w:r>
+        <w:rPr>
+          <w:b/>
+          <w:bCs/>
+        </w:rPr>
+        <w:t>Show</w:t>
+      </w:r>
+      <w:r>
+        <w:rPr>
+          <w:b/>
+          <w:bCs/>
+          <w:lang w:val="ru-RU"/>
+        </w:rPr>
+        <w:t xml:space="preserve"> </w:t>
+      </w:r>
+      <w:r>
+        <w:rPr>
+          <w:b/>
+          <w:bCs/>
+        </w:rPr>
+        <w:t>Answer</w:t>
+      </w:r>
+      <w:r>
+        <w:rPr>
+          <w:lang w:val="ru-RU"/>
+        </w:rPr>
+        <w:t>]:</w:t>
+      </w:r>
+    </w:p>
+    <w:p>
+      <w:pPr>
+        <w:jc w:val="center"/>
+        <w:rPr>
+          <w:lang w:val="ru-RU"/>
+        </w:rPr>
+      </w:pPr>
+      <w:r>
+        <w:rPr>
+          <w:lang w:val="ru-RU"/>
+        </w:rPr>
+        <w:drawing>
+          <wp:inline distT="0" distB="0" distL="0" distR="0" wp14:anchorId="7F7065FA" wp14:editId="5F0500AD">
+            <wp:extent cx="1952898" cy="562053"/>
+            <wp:effectExtent l="19050" t="19050" r="28575" b="9525"/>
+            <wp:docPr id="873392152" name="Picture 1" descr="A black rectangle with white text&#10;&#10;Description automatically generated"/>
+            <wp:cNvGraphicFramePr>
+              <a:graphicFrameLocks xmlns:a="http://schemas.openxmlformats.org/drawingml/2006/main" noChangeAspect="1"/>
+            </wp:cNvGraphicFramePr>
+            <a:graphic xmlns:a="http://schemas.openxmlformats.org/drawingml/2006/main">
+              <a:graphicData uri="http://schemas.openxmlformats.org/drawingml/2006/picture">
+                <pic:pic xmlns:pic="http://schemas.openxmlformats.org/drawingml/2006/picture">
+                  <pic:nvPicPr>
+                    <pic:cNvPr id="873392152" name="Picture 1" descr="A black rectangle with white text&#10;&#10;Description automatically generated"/>
+                    <pic:cNvPicPr/>
+                  </pic:nvPicPr>
+                  <pic:blipFill>
+                    <a:blip r:embed="rId23"/>
+                    <a:stretch>
+                      <a:fillRect/>
+                    </a:stretch>
+                  </pic:blipFill>
+                  <pic:spPr>
+                    <a:xfrm>
+                      <a:off x="0" y="0"/>
+                      <a:ext cx="1952898" cy="562053"/>
+                    </a:xfrm>
+                    <a:prstGeom prst="rect">
+                      <a:avLst/>
+                    </a:prstGeom>
+                    <a:ln>
+                      <a:solidFill>
+                        <a:schemeClr val="bg1">
+                          <a:lumMod val="75000"/>
+                        </a:schemeClr>
+                      </a:solidFill>
+                    </a:ln>
+                  </pic:spPr>
+                </pic:pic>
+              </a:graphicData>
+            </a:graphic>
+          </wp:inline>
+        </w:drawing>
+      </w:r>
+    </w:p>
+    <w:p>
+      <w:pPr>
+        <w:rPr>
+          <w:lang w:val="ru-RU"/>
+        </w:rPr>
+      </w:pPr>
+      <w:r>
+        <w:rPr>
+          <w:lang w:val="bg-BG"/>
+        </w:rPr>
+        <w:t xml:space="preserve">Това бяха всички задачи за </w:t>
+      </w:r>
+      <w:r>
+        <w:rPr>
+          <w:b/>
+          <w:bCs/>
+        </w:rPr>
+        <w:t>SQL</w:t>
+      </w:r>
+      <w:r>
+        <w:rPr>
+          <w:b/>
+          <w:bCs/>
+          <w:lang w:val="ru-RU"/>
+        </w:rPr>
+        <w:t xml:space="preserve"> </w:t>
+      </w:r>
+      <w:r>
+        <w:rPr>
+          <w:b/>
+          <w:bCs/>
+        </w:rPr>
+        <w:t>SELECT</w:t>
+      </w:r>
+      <w:r>
+        <w:rPr>
+          <w:lang w:val="ru-RU"/>
+        </w:rPr>
+        <w:t>.</w:t>
+      </w:r>
+    </w:p>
+    <w:p>
+      <w:pPr>
+        <w:jc w:val="center"/>
+        <w:rPr>
+          <w:lang w:val="ru-RU"/>
+        </w:rPr>
+      </w:pPr>
+      <w:r>
+        <w:rPr>
+          <w:lang w:val="ru-RU"/>
+        </w:rPr>
+        <w:drawing>
+          <wp:inline distT="0" distB="0" distL="0" distR="0" wp14:anchorId="57E5D913" wp14:editId="1731467E">
+            <wp:extent cx="2381582" cy="2086266"/>
+            <wp:effectExtent l="0" t="0" r="0" b="9525"/>
+            <wp:docPr id="350271138" name="Picture 1" descr="A screenshot of a computer&#10;&#10;Description automatically generated"/>
+            <wp:cNvGraphicFramePr>
+              <a:graphicFrameLocks xmlns:a="http://schemas.openxmlformats.org/drawingml/2006/main" noChangeAspect="1"/>
+            </wp:cNvGraphicFramePr>
+            <a:graphic xmlns:a="http://schemas.openxmlformats.org/drawingml/2006/main">
+              <a:graphicData uri="http://schemas.openxmlformats.org/drawingml/2006/picture">
+                <pic:pic xmlns:pic="http://schemas.openxmlformats.org/drawingml/2006/picture">
+                  <pic:nvPicPr>
+                    <pic:cNvPr id="350271138" name="Picture 1" descr="A screenshot of a computer&#10;&#10;Description automatically generated"/>
+                    <pic:cNvPicPr/>
+                  </pic:nvPicPr>
+                  <pic:blipFill>
+                    <a:blip r:embed="rId24"/>
+                    <a:stretch>
+                      <a:fillRect/>
+                    </a:stretch>
+                  </pic:blipFill>
+                  <pic:spPr>
+                    <a:xfrm>
+                      <a:off x="0" y="0"/>
+                      <a:ext cx="2381582" cy="2086266"/>
+                    </a:xfrm>
+                    <a:prstGeom prst="rect">
+                      <a:avLst/>
+                    </a:prstGeom>
+                  </pic:spPr>
+                </pic:pic>
+              </a:graphicData>
+            </a:graphic>
+          </wp:inline>
+        </w:drawing>
+      </w:r>
+    </w:p>
+    <w:p>
+      <w:pPr>
+        <w:rPr>
+          <w:lang w:val="bg-BG"/>
+        </w:rPr>
+      </w:pPr>
+      <w:r>
+        <w:rPr>
+          <w:lang w:val="bg-BG"/>
+        </w:rPr>
+        <w:t xml:space="preserve">В сайта са </w:t>
+      </w:r>
+      <w:r>
+        <w:rPr>
+          <w:b/>
+          <w:bCs/>
+          <w:lang w:val="bg-BG"/>
+        </w:rPr>
+        <w:t>предоставени</w:t>
+      </w:r>
+      <w:r>
+        <w:rPr>
+          <w:lang w:val="bg-BG"/>
+        </w:rPr>
+        <w:t xml:space="preserve"> </w:t>
+      </w:r>
+      <w:r>
+        <w:rPr>
+          <w:b/>
+          <w:bCs/>
+          <w:lang w:val="bg-BG"/>
+        </w:rPr>
+        <w:t>задачи</w:t>
+      </w:r>
+      <w:r>
+        <w:rPr>
+          <w:lang w:val="bg-BG"/>
+        </w:rPr>
+        <w:t xml:space="preserve"> и за </w:t>
+      </w:r>
+      <w:r>
+        <w:rPr>
+          <w:b/>
+          <w:bCs/>
+          <w:lang w:val="bg-BG"/>
+        </w:rPr>
+        <w:t>други теми</w:t>
+      </w:r>
+      <w:r>
+        <w:rPr>
+          <w:lang w:val="bg-BG"/>
+        </w:rPr>
+        <w:t xml:space="preserve">, но ще научим </w:t>
+      </w:r>
+      <w:r>
+        <w:rPr>
+          <w:b/>
+          <w:bCs/>
+          <w:lang w:val="bg-BG"/>
+        </w:rPr>
+        <w:t>повече</w:t>
+      </w:r>
+      <w:r>
+        <w:rPr>
+          <w:lang w:val="bg-BG"/>
+        </w:rPr>
+        <w:t xml:space="preserve"> за тях в </w:t>
+      </w:r>
+      <w:r>
+        <w:rPr>
+          <w:b/>
+          <w:bCs/>
+          <w:lang w:val="bg-BG"/>
+        </w:rPr>
+        <w:t>следващите уроци</w:t>
+      </w:r>
+      <w:r>
+        <w:rPr>
+          <w:lang w:val="bg-BG"/>
+        </w:rPr>
+        <w:t>:</w:t>
+      </w:r>
+    </w:p>
+    <w:p>
+      <w:pPr>
+        <w:jc w:val="center"/>
+        <w:rPr>
+          <w:lang w:val="bg-BG"/>
+        </w:rPr>
+      </w:pPr>
+      <w:r>
+        <w:rPr>
+          <w:lang w:val="bg-BG"/>
+        </w:rPr>
+        <w:lastRenderedPageBreak/>
+        <w:drawing>
+          <wp:inline distT="0" distB="0" distL="0" distR="0" wp14:anchorId="079C9CD1" wp14:editId="1A0D8C4F">
+            <wp:extent cx="2476846" cy="5391902"/>
+            <wp:effectExtent l="19050" t="19050" r="19050" b="18415"/>
+            <wp:docPr id="2124422469" name="Picture 1" descr="A screenshot of a phone&#10;&#10;Description automatically generated"/>
+            <wp:cNvGraphicFramePr>
+              <a:graphicFrameLocks xmlns:a="http://schemas.openxmlformats.org/drawingml/2006/main" noChangeAspect="1"/>
+            </wp:cNvGraphicFramePr>
+            <a:graphic xmlns:a="http://schemas.openxmlformats.org/drawingml/2006/main">
+              <a:graphicData uri="http://schemas.openxmlformats.org/drawingml/2006/picture">
+                <pic:pic xmlns:pic="http://schemas.openxmlformats.org/drawingml/2006/picture">
+                  <pic:nvPicPr>
+                    <pic:cNvPr id="2124422469" name="Picture 1" descr="A screenshot of a phone&#10;&#10;Description automatically generated"/>
+                    <pic:cNvPicPr/>
+                  </pic:nvPicPr>
+                  <pic:blipFill>
+                    <a:blip r:embed="rId25"/>
+                    <a:stretch>
+                      <a:fillRect/>
+                    </a:stretch>
+                  </pic:blipFill>
+                  <pic:spPr>
+                    <a:xfrm>
+                      <a:off x="0" y="0"/>
+                      <a:ext cx="2476846" cy="5391902"/>
+                    </a:xfrm>
+                    <a:prstGeom prst="rect">
+                      <a:avLst/>
+                    </a:prstGeom>
+                    <a:ln>
+                      <a:solidFill>
+                        <a:schemeClr val="bg1">
+                          <a:lumMod val="75000"/>
+                        </a:schemeClr>
+                      </a:solidFill>
+                    </a:ln>
+                  </pic:spPr>
+                </pic:pic>
+              </a:graphicData>
+            </a:graphic>
+          </wp:inline>
+        </w:drawing>
+      </w:r>
+    </w:p>
     <w:sectPr>
-      <w:headerReference w:type="default" r:id="rId14"/>
-      <w:footerReference w:type="default" r:id="rId15"/>
+      <w:headerReference w:type="default" r:id="rId26"/>
+      <w:footerReference w:type="default" r:id="rId27"/>
       <w:pgSz w:w="11909" w:h="16834" w:code="9"/>
       <w:pgMar w:top="567" w:right="737" w:bottom="680" w:left="737" w:header="567" w:footer="510" w:gutter="0"/>
       <w:cols w:space="720"/>
@@ -7758,6 +9890,7 @@
   <w:style w:type="character" w:default="1" w:styleId="DefaultParagraphFont">
     <w:name w:val="Default Paragraph Font"/>
     <w:uiPriority w:val="1"/>
+    <w:semiHidden/>
     <w:unhideWhenUsed/>
   </w:style>
   <w:style w:type="table" w:default="1" w:styleId="TableNormal">

</xml_diff>

<commit_message>
Changes on DBMS exercises
</commit_message>
<xml_diff>
--- a/Courses/Software-Sciences/Module-3-Databases-New/02-DBMS/02-DBMS-Exercise.docx
+++ b/Courses/Software-Sciences/Module-3-Databases-New/02-DBMS/02-DBMS-Exercise.docx
@@ -1,6 +1,6 @@
 
 <file path=word/document.xml><?xml version="1.0" encoding="utf-8"?>
-<w:document xmlns:wpc="http://schemas.microsoft.com/office/word/2010/wordprocessingCanvas" xmlns:cx="http://schemas.microsoft.com/office/drawing/2014/chartex" xmlns:cx1="http://schemas.microsoft.com/office/drawing/2015/9/8/chartex" xmlns:cx2="http://schemas.microsoft.com/office/drawing/2015/10/21/chartex" xmlns:cx3="http://schemas.microsoft.com/office/drawing/2016/5/9/chartex" xmlns:cx4="http://schemas.microsoft.com/office/drawing/2016/5/10/chartex" xmlns:cx5="http://schemas.microsoft.com/office/drawing/2016/5/11/chartex" xmlns:cx6="http://schemas.microsoft.com/office/drawing/2016/5/12/chartex" xmlns:cx7="http://schemas.microsoft.com/office/drawing/2016/5/13/chartex" xmlns:cx8="http://schemas.microsoft.com/office/drawing/2016/5/14/chartex" xmlns:mc="http://schemas.openxmlformats.org/markup-compatibility/2006" xmlns:aink="http://schemas.microsoft.com/office/drawing/2016/ink" xmlns:am3d="http://schemas.microsoft.com/office/drawing/2017/model3d" xmlns:o="urn:schemas-microsoft-com:office:office" xmlns:oel="http://schemas.microsoft.com/office/2019/extlst" xmlns:r="http://schemas.openxmlformats.org/officeDocument/2006/relationships" xmlns:m="http://schemas.openxmlformats.org/officeDocument/2006/math" xmlns:v="urn:schemas-microsoft-com:vml" xmlns:wp14="http://schemas.microsoft.com/office/word/2010/wordprocessingDrawing" xmlns:wp="http://schemas.openxmlformats.org/drawingml/2006/wordprocessingDrawing" xmlns:w10="urn:schemas-microsoft-com:office:word" xmlns:w="http://schemas.openxmlformats.org/wordprocessingml/2006/main" xmlns:w14="http://schemas.microsoft.com/office/word/2010/wordml" xmlns:w15="http://schemas.microsoft.com/office/word/2012/wordml" xmlns:w16cex="http://schemas.microsoft.com/office/word/2018/wordml/cex" xmlns:w16cid="http://schemas.microsoft.com/office/word/2016/wordml/cid" xmlns:w16="http://schemas.microsoft.com/office/word/2018/wordml" xmlns:w16sdtdh="http://schemas.microsoft.com/office/word/2020/wordml/sdtdatahash" xmlns:w16se="http://schemas.microsoft.com/office/word/2015/wordml/symex" xmlns:wpg="http://schemas.microsoft.com/office/word/2010/wordprocessingGroup" xmlns:wpi="http://schemas.microsoft.com/office/word/2010/wordprocessingInk" xmlns:wne="http://schemas.microsoft.com/office/word/2006/wordml" xmlns:wps="http://schemas.microsoft.com/office/word/2010/wordprocessingShape" mc:Ignorable="w14 w15 w16se w16cid w16 w16cex w16sdtdh wp14">
+<w:document xmlns:wpc="http://schemas.microsoft.com/office/word/2010/wordprocessingCanvas" xmlns:cx="http://schemas.microsoft.com/office/drawing/2014/chartex" xmlns:cx1="http://schemas.microsoft.com/office/drawing/2015/9/8/chartex" xmlns:cx2="http://schemas.microsoft.com/office/drawing/2015/10/21/chartex" xmlns:cx3="http://schemas.microsoft.com/office/drawing/2016/5/9/chartex" xmlns:cx4="http://schemas.microsoft.com/office/drawing/2016/5/10/chartex" xmlns:cx5="http://schemas.microsoft.com/office/drawing/2016/5/11/chartex" xmlns:cx6="http://schemas.microsoft.com/office/drawing/2016/5/12/chartex" xmlns:cx7="http://schemas.microsoft.com/office/drawing/2016/5/13/chartex" xmlns:cx8="http://schemas.microsoft.com/office/drawing/2016/5/14/chartex" xmlns:mc="http://schemas.openxmlformats.org/markup-compatibility/2006" xmlns:aink="http://schemas.microsoft.com/office/drawing/2016/ink" xmlns:am3d="http://schemas.microsoft.com/office/drawing/2017/model3d" xmlns:o="urn:schemas-microsoft-com:office:office" xmlns:oel="http://schemas.microsoft.com/office/2019/extlst" xmlns:r="http://schemas.openxmlformats.org/officeDocument/2006/relationships" xmlns:m="http://schemas.openxmlformats.org/officeDocument/2006/math" xmlns:v="urn:schemas-microsoft-com:vml" xmlns:wp14="http://schemas.microsoft.com/office/word/2010/wordprocessingDrawing" xmlns:wp="http://schemas.openxmlformats.org/drawingml/2006/wordprocessingDrawing" xmlns:w10="urn:schemas-microsoft-com:office:word" xmlns:w="http://schemas.openxmlformats.org/wordprocessingml/2006/main" xmlns:w14="http://schemas.microsoft.com/office/word/2010/wordml" xmlns:w15="http://schemas.microsoft.com/office/word/2012/wordml" xmlns:w16cex="http://schemas.microsoft.com/office/word/2018/wordml/cex" xmlns:w16cid="http://schemas.microsoft.com/office/word/2016/wordml/cid" xmlns:w16="http://schemas.microsoft.com/office/word/2018/wordml" xmlns:w16du="http://schemas.microsoft.com/office/word/2023/wordml/word16du" xmlns:w16sdtdh="http://schemas.microsoft.com/office/word/2020/wordml/sdtdatahash" xmlns:w16se="http://schemas.microsoft.com/office/word/2015/wordml/symex" xmlns:wpg="http://schemas.microsoft.com/office/word/2010/wordprocessingGroup" xmlns:wpi="http://schemas.microsoft.com/office/word/2010/wordprocessingInk" xmlns:wne="http://schemas.microsoft.com/office/word/2006/wordml" xmlns:wps="http://schemas.microsoft.com/office/word/2010/wordprocessingShape" mc:Ignorable="w14 w15 w16se w16cid w16 w16cex w16sdtdh w16du wp14">
   <w:body>
     <w:p>
       <w:pPr>
@@ -419,12 +419,14 @@
       </w:r>
       <w:r>
         <w:rPr>
+          <w:rFonts w:ascii="Consolas" w:hAnsi="Consolas"/>
           <w:lang w:val="ru-RU"/>
         </w:rPr>
         <w:t>[</w:t>
       </w:r>
       <w:r>
         <w:rPr>
+          <w:rFonts w:ascii="Consolas" w:hAnsi="Consolas"/>
           <w:b/>
           <w:bCs/>
         </w:rPr>
@@ -432,6 +434,7 @@
       </w:r>
       <w:r>
         <w:rPr>
+          <w:rFonts w:ascii="Consolas" w:hAnsi="Consolas"/>
           <w:b/>
           <w:bCs/>
           <w:lang w:val="ru-RU"/>
@@ -440,6 +443,7 @@
       </w:r>
       <w:r>
         <w:rPr>
+          <w:rFonts w:ascii="Consolas" w:hAnsi="Consolas"/>
           <w:b/>
           <w:bCs/>
         </w:rPr>
@@ -447,6 +451,7 @@
       </w:r>
       <w:r>
         <w:rPr>
+          <w:rFonts w:ascii="Consolas" w:hAnsi="Consolas"/>
           <w:b/>
           <w:bCs/>
           <w:lang w:val="ru-RU"/>
@@ -455,6 +460,7 @@
       </w:r>
       <w:r>
         <w:rPr>
+          <w:rFonts w:ascii="Consolas" w:hAnsi="Consolas"/>
           <w:b/>
           <w:bCs/>
         </w:rPr>
@@ -462,25 +468,25 @@
       </w:r>
       <w:r>
         <w:rPr>
+          <w:rFonts w:ascii="Consolas" w:hAnsi="Consolas"/>
           <w:b/>
           <w:bCs/>
           <w:lang w:val="ru-RU"/>
         </w:rPr>
-        <w:t xml:space="preserve"> </w:t>
-      </w:r>
-      <w:r>
-        <w:rPr>
-          <w:b/>
-          <w:bCs/>
+        <w:t xml:space="preserve"> »</w:t>
+      </w:r>
+      <w:r>
+        <w:rPr>
+          <w:rFonts w:ascii="Consolas" w:hAnsi="Consolas"/>
           <w:lang w:val="ru-RU"/>
         </w:rPr>
-        <w:t>»</w:t>
+        <w:t>]</w:t>
       </w:r>
       <w:r>
         <w:rPr>
           <w:lang w:val="ru-RU"/>
         </w:rPr>
-        <w:t xml:space="preserve">], </w:t>
+        <w:t xml:space="preserve">, </w:t>
       </w:r>
       <w:r>
         <w:rPr>
@@ -650,12 +656,14 @@
       </w:r>
       <w:r>
         <w:rPr>
+          <w:rFonts w:ascii="Consolas" w:hAnsi="Consolas"/>
           <w:lang w:val="ru-RU"/>
         </w:rPr>
         <w:t>[</w:t>
       </w:r>
       <w:r>
         <w:rPr>
+          <w:rFonts w:ascii="Consolas" w:hAnsi="Consolas"/>
           <w:b/>
           <w:bCs/>
         </w:rPr>
@@ -663,6 +671,7 @@
       </w:r>
       <w:r>
         <w:rPr>
+          <w:rFonts w:ascii="Consolas" w:hAnsi="Consolas"/>
           <w:b/>
           <w:bCs/>
           <w:lang w:val="ru-RU"/>
@@ -671,6 +680,7 @@
       </w:r>
       <w:r>
         <w:rPr>
+          <w:rFonts w:ascii="Consolas" w:hAnsi="Consolas"/>
           <w:b/>
           <w:bCs/>
         </w:rPr>
@@ -678,6 +688,7 @@
       </w:r>
       <w:r>
         <w:rPr>
+          <w:rFonts w:ascii="Consolas" w:hAnsi="Consolas"/>
           <w:b/>
           <w:bCs/>
           <w:lang w:val="ru-RU"/>
@@ -686,6 +697,7 @@
       </w:r>
       <w:r>
         <w:rPr>
+          <w:rFonts w:ascii="Consolas" w:hAnsi="Consolas"/>
           <w:lang w:val="ru-RU"/>
         </w:rPr>
         <w:t>]</w:t>
@@ -1079,16 +1091,23 @@
         <w:t xml:space="preserve">Натиснете бутона </w:t>
       </w:r>
       <w:r>
+        <w:rPr>
+          <w:rFonts w:ascii="Consolas" w:hAnsi="Consolas"/>
+        </w:rPr>
         <w:t>[</w:t>
       </w:r>
       <w:r>
         <w:rPr>
+          <w:rFonts w:ascii="Consolas" w:hAnsi="Consolas"/>
           <w:b/>
           <w:bCs/>
         </w:rPr>
         <w:t>Start the Exercise</w:t>
       </w:r>
       <w:r>
+        <w:rPr>
+          <w:rFonts w:ascii="Consolas" w:hAnsi="Consolas"/>
+        </w:rPr>
         <w:t>]</w:t>
       </w:r>
       <w:r>
@@ -1343,6 +1362,7 @@
       </w:pPr>
       <w:r>
         <w:rPr>
+          <w:noProof/>
           <w:lang w:val="bg-BG"/>
         </w:rPr>
         <w:lastRenderedPageBreak/>
@@ -1397,12 +1417,14 @@
       </w:r>
       <w:r>
         <w:rPr>
+          <w:rFonts w:ascii="Consolas" w:hAnsi="Consolas"/>
           <w:lang w:val="ru-RU"/>
         </w:rPr>
         <w:t>[</w:t>
       </w:r>
       <w:r>
         <w:rPr>
+          <w:rFonts w:ascii="Consolas" w:hAnsi="Consolas"/>
           <w:b/>
           <w:bCs/>
         </w:rPr>
@@ -1410,6 +1432,7 @@
       </w:r>
       <w:r>
         <w:rPr>
+          <w:rFonts w:ascii="Consolas" w:hAnsi="Consolas"/>
           <w:b/>
           <w:bCs/>
           <w:lang w:val="ru-RU"/>
@@ -1418,6 +1441,7 @@
       </w:r>
       <w:r>
         <w:rPr>
+          <w:rFonts w:ascii="Consolas" w:hAnsi="Consolas"/>
           <w:b/>
           <w:bCs/>
         </w:rPr>
@@ -1425,9 +1449,16 @@
       </w:r>
       <w:r>
         <w:rPr>
+          <w:rFonts w:ascii="Consolas" w:hAnsi="Consolas"/>
           <w:lang w:val="ru-RU"/>
         </w:rPr>
-        <w:t xml:space="preserve">], </w:t>
+        <w:t>]</w:t>
+      </w:r>
+      <w:r>
+        <w:rPr>
+          <w:lang w:val="ru-RU"/>
+        </w:rPr>
+        <w:t xml:space="preserve">, </w:t>
       </w:r>
       <w:r>
         <w:rPr>
@@ -1459,6 +1490,7 @@
       </w:pPr>
       <w:r>
         <w:rPr>
+          <w:noProof/>
           <w:lang w:val="bg-BG"/>
         </w:rPr>
         <w:drawing>
@@ -1506,6 +1538,7 @@
       </w:r>
       <w:r>
         <w:rPr>
+          <w:noProof/>
           <w:lang w:val="bg-BG"/>
         </w:rPr>
         <w:drawing>
@@ -1553,11 +1586,6 @@
       </w:r>
     </w:p>
     <w:p>
-      <w:pPr>
-        <w:rPr>
-          <w:lang w:val="ru-RU"/>
-        </w:rPr>
-      </w:pPr>
       <w:r>
         <w:rPr>
           <w:lang w:val="bg-BG"/>
@@ -1640,13 +1668,14 @@
       </w:r>
       <w:r>
         <w:rPr>
+          <w:rFonts w:ascii="Consolas" w:hAnsi="Consolas"/>
           <w:lang w:val="ru-RU"/>
         </w:rPr>
         <w:t>[</w:t>
       </w:r>
       <w:r>
         <w:rPr>
-          <w:rFonts w:cstheme="minorHAnsi"/>
+          <w:rFonts w:ascii="Consolas" w:hAnsi="Consolas" w:cstheme="minorHAnsi"/>
           <w:b/>
           <w:bCs/>
         </w:rPr>
@@ -1654,7 +1683,7 @@
       </w:r>
       <w:r>
         <w:rPr>
-          <w:rFonts w:cstheme="minorHAnsi"/>
+          <w:rFonts w:ascii="Consolas" w:hAnsi="Consolas" w:cstheme="minorHAnsi"/>
           <w:b/>
           <w:bCs/>
           <w:lang w:val="ru-RU"/>
@@ -1663,7 +1692,7 @@
       </w:r>
       <w:r>
         <w:rPr>
-          <w:rFonts w:cstheme="minorHAnsi"/>
+          <w:rFonts w:ascii="Consolas" w:hAnsi="Consolas" w:cstheme="minorHAnsi"/>
           <w:b/>
           <w:bCs/>
         </w:rPr>
@@ -1671,7 +1700,7 @@
       </w:r>
       <w:r>
         <w:rPr>
-          <w:rFonts w:cstheme="minorHAnsi"/>
+          <w:rFonts w:ascii="Consolas" w:hAnsi="Consolas" w:cstheme="minorHAnsi"/>
           <w:b/>
           <w:bCs/>
           <w:lang w:val="ru-RU"/>
@@ -1680,9 +1709,16 @@
       </w:r>
       <w:r>
         <w:rPr>
+          <w:rFonts w:ascii="Consolas" w:hAnsi="Consolas"/>
           <w:lang w:val="ru-RU"/>
         </w:rPr>
-        <w:t>].</w:t>
+        <w:t>]</w:t>
+      </w:r>
+      <w:r>
+        <w:rPr>
+          <w:lang w:val="ru-RU"/>
+        </w:rPr>
+        <w:t>.</w:t>
       </w:r>
     </w:p>
     <w:p>
@@ -1774,6 +1810,7 @@
       </w:r>
       <w:r>
         <w:rPr>
+          <w:noProof/>
           <w:lang w:val="bg-BG"/>
         </w:rPr>
         <w:drawing>
@@ -1902,6 +1939,7 @@
       </w:r>
       <w:r>
         <w:rPr>
+          <w:noProof/>
           <w:lang w:val="ru-RU"/>
         </w:rPr>
         <w:drawing>
@@ -1961,6 +1999,9 @@
         <w:t xml:space="preserve">Изберете </w:t>
       </w:r>
       <w:r>
+        <w:rPr>
+          <w:lang w:val="ru-RU"/>
+        </w:rPr>
         <w:t>[</w:t>
       </w:r>
       <w:r>
@@ -1968,12 +2009,26 @@
           <w:b/>
           <w:bCs/>
         </w:rPr>
-        <w:t>Next &gt;</w:t>
-      </w:r>
-      <w:r>
+        <w:t>Next</w:t>
+      </w:r>
+      <w:r>
+        <w:rPr>
+          <w:b/>
+          <w:bCs/>
+          <w:lang w:val="ru-RU"/>
+        </w:rPr>
+        <w:t xml:space="preserve"> &gt;</w:t>
+      </w:r>
+      <w:r>
+        <w:rPr>
+          <w:lang w:val="ru-RU"/>
+        </w:rPr>
         <w:t>]</w:t>
       </w:r>
       <w:r>
+        <w:rPr>
+          <w:lang w:val="ru-RU"/>
+        </w:rPr>
         <w:t>.</w:t>
       </w:r>
     </w:p>
@@ -2092,6 +2147,7 @@
       </w:pPr>
       <w:r>
         <w:rPr>
+          <w:noProof/>
           <w:lang w:val="bg-BG"/>
         </w:rPr>
         <w:lastRenderedPageBreak/>
@@ -2237,6 +2293,7 @@
       </w:pPr>
       <w:r>
         <w:rPr>
+          <w:noProof/>
           <w:lang w:val="ru-RU"/>
         </w:rPr>
         <w:drawing>
@@ -2482,6 +2539,7 @@
       </w:r>
       <w:r>
         <w:rPr>
+          <w:noProof/>
           <w:lang w:val="ru-RU"/>
         </w:rPr>
         <w:drawing>
@@ -2741,6 +2799,7 @@
       </w:r>
       <w:r>
         <w:rPr>
+          <w:noProof/>
           <w:lang w:val="ru-RU"/>
         </w:rPr>
         <w:drawing>
@@ -2930,6 +2989,7 @@
       </w:pPr>
       <w:r>
         <w:rPr>
+          <w:noProof/>
           <w:lang w:val="bg-BG"/>
         </w:rPr>
         <w:lastRenderedPageBreak/>
@@ -3068,6 +3128,7 @@
       </w:pPr>
       <w:r>
         <w:rPr>
+          <w:noProof/>
           <w:lang w:val="ru-RU"/>
         </w:rPr>
         <w:drawing>
@@ -3164,6 +3225,7 @@
       </w:pPr>
       <w:r>
         <w:rPr>
+          <w:noProof/>
           <w:lang w:val="ru-RU"/>
         </w:rPr>
         <w:drawing>
@@ -3295,6 +3357,7 @@
       </w:pPr>
       <w:r>
         <w:rPr>
+          <w:noProof/>
           <w:lang w:val="bg-BG"/>
         </w:rPr>
         <w:lastRenderedPageBreak/>
@@ -3355,7 +3418,7 @@
 </file>
 
 <file path=word/endnotes.xml><?xml version="1.0" encoding="utf-8"?>
-<w:endnotes xmlns:wpc="http://schemas.microsoft.com/office/word/2010/wordprocessingCanvas" xmlns:cx="http://schemas.microsoft.com/office/drawing/2014/chartex" xmlns:cx1="http://schemas.microsoft.com/office/drawing/2015/9/8/chartex" xmlns:cx2="http://schemas.microsoft.com/office/drawing/2015/10/21/chartex" xmlns:cx3="http://schemas.microsoft.com/office/drawing/2016/5/9/chartex" xmlns:cx4="http://schemas.microsoft.com/office/drawing/2016/5/10/chartex" xmlns:cx5="http://schemas.microsoft.com/office/drawing/2016/5/11/chartex" xmlns:cx6="http://schemas.microsoft.com/office/drawing/2016/5/12/chartex" xmlns:cx7="http://schemas.microsoft.com/office/drawing/2016/5/13/chartex" xmlns:cx8="http://schemas.microsoft.com/office/drawing/2016/5/14/chartex" xmlns:mc="http://schemas.openxmlformats.org/markup-compatibility/2006" xmlns:aink="http://schemas.microsoft.com/office/drawing/2016/ink" xmlns:am3d="http://schemas.microsoft.com/office/drawing/2017/model3d" xmlns:o="urn:schemas-microsoft-com:office:office" xmlns:oel="http://schemas.microsoft.com/office/2019/extlst" xmlns:r="http://schemas.openxmlformats.org/officeDocument/2006/relationships" xmlns:m="http://schemas.openxmlformats.org/officeDocument/2006/math" xmlns:v="urn:schemas-microsoft-com:vml" xmlns:wp14="http://schemas.microsoft.com/office/word/2010/wordprocessingDrawing" xmlns:wp="http://schemas.openxmlformats.org/drawingml/2006/wordprocessingDrawing" xmlns:w10="urn:schemas-microsoft-com:office:word" xmlns:w="http://schemas.openxmlformats.org/wordprocessingml/2006/main" xmlns:w14="http://schemas.microsoft.com/office/word/2010/wordml" xmlns:w15="http://schemas.microsoft.com/office/word/2012/wordml" xmlns:w16cex="http://schemas.microsoft.com/office/word/2018/wordml/cex" xmlns:w16cid="http://schemas.microsoft.com/office/word/2016/wordml/cid" xmlns:w16="http://schemas.microsoft.com/office/word/2018/wordml" xmlns:w16sdtdh="http://schemas.microsoft.com/office/word/2020/wordml/sdtdatahash" xmlns:w16se="http://schemas.microsoft.com/office/word/2015/wordml/symex" xmlns:wpg="http://schemas.microsoft.com/office/word/2010/wordprocessingGroup" xmlns:wpi="http://schemas.microsoft.com/office/word/2010/wordprocessingInk" xmlns:wne="http://schemas.microsoft.com/office/word/2006/wordml" xmlns:wps="http://schemas.microsoft.com/office/word/2010/wordprocessingShape" mc:Ignorable="w14 w15 w16se w16cid w16 w16cex w16sdtdh wp14">
+<w:endnotes xmlns:wpc="http://schemas.microsoft.com/office/word/2010/wordprocessingCanvas" xmlns:cx="http://schemas.microsoft.com/office/drawing/2014/chartex" xmlns:cx1="http://schemas.microsoft.com/office/drawing/2015/9/8/chartex" xmlns:cx2="http://schemas.microsoft.com/office/drawing/2015/10/21/chartex" xmlns:cx3="http://schemas.microsoft.com/office/drawing/2016/5/9/chartex" xmlns:cx4="http://schemas.microsoft.com/office/drawing/2016/5/10/chartex" xmlns:cx5="http://schemas.microsoft.com/office/drawing/2016/5/11/chartex" xmlns:cx6="http://schemas.microsoft.com/office/drawing/2016/5/12/chartex" xmlns:cx7="http://schemas.microsoft.com/office/drawing/2016/5/13/chartex" xmlns:cx8="http://schemas.microsoft.com/office/drawing/2016/5/14/chartex" xmlns:mc="http://schemas.openxmlformats.org/markup-compatibility/2006" xmlns:aink="http://schemas.microsoft.com/office/drawing/2016/ink" xmlns:am3d="http://schemas.microsoft.com/office/drawing/2017/model3d" xmlns:o="urn:schemas-microsoft-com:office:office" xmlns:oel="http://schemas.microsoft.com/office/2019/extlst" xmlns:r="http://schemas.openxmlformats.org/officeDocument/2006/relationships" xmlns:m="http://schemas.openxmlformats.org/officeDocument/2006/math" xmlns:v="urn:schemas-microsoft-com:vml" xmlns:wp14="http://schemas.microsoft.com/office/word/2010/wordprocessingDrawing" xmlns:wp="http://schemas.openxmlformats.org/drawingml/2006/wordprocessingDrawing" xmlns:w10="urn:schemas-microsoft-com:office:word" xmlns:w="http://schemas.openxmlformats.org/wordprocessingml/2006/main" xmlns:w14="http://schemas.microsoft.com/office/word/2010/wordml" xmlns:w15="http://schemas.microsoft.com/office/word/2012/wordml" xmlns:w16cex="http://schemas.microsoft.com/office/word/2018/wordml/cex" xmlns:w16cid="http://schemas.microsoft.com/office/word/2016/wordml/cid" xmlns:w16="http://schemas.microsoft.com/office/word/2018/wordml" xmlns:w16du="http://schemas.microsoft.com/office/word/2023/wordml/word16du" xmlns:w16sdtdh="http://schemas.microsoft.com/office/word/2020/wordml/sdtdatahash" xmlns:w16se="http://schemas.microsoft.com/office/word/2015/wordml/symex" xmlns:wpg="http://schemas.microsoft.com/office/word/2010/wordprocessingGroup" xmlns:wpi="http://schemas.microsoft.com/office/word/2010/wordprocessingInk" xmlns:wne="http://schemas.microsoft.com/office/word/2006/wordml" xmlns:wps="http://schemas.microsoft.com/office/word/2010/wordprocessingShape" mc:Ignorable="w14 w15 w16se w16cid w16 w16cex w16sdtdh w16du wp14">
   <w:endnote w:type="separator" w:id="-1">
     <w:p>
       <w:pPr>
@@ -3380,7 +3443,7 @@
 </file>
 
 <file path=word/footer1.xml><?xml version="1.0" encoding="utf-8"?>
-<w:ftr xmlns:wpc="http://schemas.microsoft.com/office/word/2010/wordprocessingCanvas" xmlns:cx="http://schemas.microsoft.com/office/drawing/2014/chartex" xmlns:cx1="http://schemas.microsoft.com/office/drawing/2015/9/8/chartex" xmlns:cx2="http://schemas.microsoft.com/office/drawing/2015/10/21/chartex" xmlns:cx3="http://schemas.microsoft.com/office/drawing/2016/5/9/chartex" xmlns:cx4="http://schemas.microsoft.com/office/drawing/2016/5/10/chartex" xmlns:cx5="http://schemas.microsoft.com/office/drawing/2016/5/11/chartex" xmlns:cx6="http://schemas.microsoft.com/office/drawing/2016/5/12/chartex" xmlns:cx7="http://schemas.microsoft.com/office/drawing/2016/5/13/chartex" xmlns:cx8="http://schemas.microsoft.com/office/drawing/2016/5/14/chartex" xmlns:mc="http://schemas.openxmlformats.org/markup-compatibility/2006" xmlns:aink="http://schemas.microsoft.com/office/drawing/2016/ink" xmlns:am3d="http://schemas.microsoft.com/office/drawing/2017/model3d" xmlns:o="urn:schemas-microsoft-com:office:office" xmlns:oel="http://schemas.microsoft.com/office/2019/extlst" xmlns:r="http://schemas.openxmlformats.org/officeDocument/2006/relationships" xmlns:m="http://schemas.openxmlformats.org/officeDocument/2006/math" xmlns:v="urn:schemas-microsoft-com:vml" xmlns:wp14="http://schemas.microsoft.com/office/word/2010/wordprocessingDrawing" xmlns:wp="http://schemas.openxmlformats.org/drawingml/2006/wordprocessingDrawing" xmlns:w10="urn:schemas-microsoft-com:office:word" xmlns:w="http://schemas.openxmlformats.org/wordprocessingml/2006/main" xmlns:w14="http://schemas.microsoft.com/office/word/2010/wordml" xmlns:w15="http://schemas.microsoft.com/office/word/2012/wordml" xmlns:w16cex="http://schemas.microsoft.com/office/word/2018/wordml/cex" xmlns:w16cid="http://schemas.microsoft.com/office/word/2016/wordml/cid" xmlns:w16="http://schemas.microsoft.com/office/word/2018/wordml" xmlns:w16sdtdh="http://schemas.microsoft.com/office/word/2020/wordml/sdtdatahash" xmlns:w16se="http://schemas.microsoft.com/office/word/2015/wordml/symex" xmlns:wpg="http://schemas.microsoft.com/office/word/2010/wordprocessingGroup" xmlns:wpi="http://schemas.microsoft.com/office/word/2010/wordprocessingInk" xmlns:wne="http://schemas.microsoft.com/office/word/2006/wordml" xmlns:wps="http://schemas.microsoft.com/office/word/2010/wordprocessingShape" mc:Ignorable="w14 w15 w16se w16cid w16 w16cex w16sdtdh wp14">
+<w:ftr xmlns:wpc="http://schemas.microsoft.com/office/word/2010/wordprocessingCanvas" xmlns:cx="http://schemas.microsoft.com/office/drawing/2014/chartex" xmlns:cx1="http://schemas.microsoft.com/office/drawing/2015/9/8/chartex" xmlns:cx2="http://schemas.microsoft.com/office/drawing/2015/10/21/chartex" xmlns:cx3="http://schemas.microsoft.com/office/drawing/2016/5/9/chartex" xmlns:cx4="http://schemas.microsoft.com/office/drawing/2016/5/10/chartex" xmlns:cx5="http://schemas.microsoft.com/office/drawing/2016/5/11/chartex" xmlns:cx6="http://schemas.microsoft.com/office/drawing/2016/5/12/chartex" xmlns:cx7="http://schemas.microsoft.com/office/drawing/2016/5/13/chartex" xmlns:cx8="http://schemas.microsoft.com/office/drawing/2016/5/14/chartex" xmlns:mc="http://schemas.openxmlformats.org/markup-compatibility/2006" xmlns:aink="http://schemas.microsoft.com/office/drawing/2016/ink" xmlns:am3d="http://schemas.microsoft.com/office/drawing/2017/model3d" xmlns:o="urn:schemas-microsoft-com:office:office" xmlns:oel="http://schemas.microsoft.com/office/2019/extlst" xmlns:r="http://schemas.openxmlformats.org/officeDocument/2006/relationships" xmlns:m="http://schemas.openxmlformats.org/officeDocument/2006/math" xmlns:v="urn:schemas-microsoft-com:vml" xmlns:wp14="http://schemas.microsoft.com/office/word/2010/wordprocessingDrawing" xmlns:wp="http://schemas.openxmlformats.org/drawingml/2006/wordprocessingDrawing" xmlns:w10="urn:schemas-microsoft-com:office:word" xmlns:w="http://schemas.openxmlformats.org/wordprocessingml/2006/main" xmlns:w14="http://schemas.microsoft.com/office/word/2010/wordml" xmlns:w15="http://schemas.microsoft.com/office/word/2012/wordml" xmlns:w16cex="http://schemas.microsoft.com/office/word/2018/wordml/cex" xmlns:w16cid="http://schemas.microsoft.com/office/word/2016/wordml/cid" xmlns:w16="http://schemas.microsoft.com/office/word/2018/wordml" xmlns:w16du="http://schemas.microsoft.com/office/word/2023/wordml/word16du" xmlns:w16sdtdh="http://schemas.microsoft.com/office/word/2020/wordml/sdtdatahash" xmlns:w16se="http://schemas.microsoft.com/office/word/2015/wordml/symex" xmlns:wpg="http://schemas.microsoft.com/office/word/2010/wordprocessingGroup" xmlns:wpi="http://schemas.microsoft.com/office/word/2010/wordprocessingInk" xmlns:wne="http://schemas.microsoft.com/office/word/2006/wordml" xmlns:wps="http://schemas.microsoft.com/office/word/2010/wordprocessingShape" mc:Ignorable="w14 w15 w16se w16cid w16 w16cex w16sdtdh w16du wp14">
   <w:p>
     <w:pPr>
       <w:pStyle w:val="Footer"/>
@@ -4540,7 +4603,7 @@
 </file>
 
 <file path=word/footnotes.xml><?xml version="1.0" encoding="utf-8"?>
-<w:footnotes xmlns:wpc="http://schemas.microsoft.com/office/word/2010/wordprocessingCanvas" xmlns:cx="http://schemas.microsoft.com/office/drawing/2014/chartex" xmlns:cx1="http://schemas.microsoft.com/office/drawing/2015/9/8/chartex" xmlns:cx2="http://schemas.microsoft.com/office/drawing/2015/10/21/chartex" xmlns:cx3="http://schemas.microsoft.com/office/drawing/2016/5/9/chartex" xmlns:cx4="http://schemas.microsoft.com/office/drawing/2016/5/10/chartex" xmlns:cx5="http://schemas.microsoft.com/office/drawing/2016/5/11/chartex" xmlns:cx6="http://schemas.microsoft.com/office/drawing/2016/5/12/chartex" xmlns:cx7="http://schemas.microsoft.com/office/drawing/2016/5/13/chartex" xmlns:cx8="http://schemas.microsoft.com/office/drawing/2016/5/14/chartex" xmlns:mc="http://schemas.openxmlformats.org/markup-compatibility/2006" xmlns:aink="http://schemas.microsoft.com/office/drawing/2016/ink" xmlns:am3d="http://schemas.microsoft.com/office/drawing/2017/model3d" xmlns:o="urn:schemas-microsoft-com:office:office" xmlns:oel="http://schemas.microsoft.com/office/2019/extlst" xmlns:r="http://schemas.openxmlformats.org/officeDocument/2006/relationships" xmlns:m="http://schemas.openxmlformats.org/officeDocument/2006/math" xmlns:v="urn:schemas-microsoft-com:vml" xmlns:wp14="http://schemas.microsoft.com/office/word/2010/wordprocessingDrawing" xmlns:wp="http://schemas.openxmlformats.org/drawingml/2006/wordprocessingDrawing" xmlns:w10="urn:schemas-microsoft-com:office:word" xmlns:w="http://schemas.openxmlformats.org/wordprocessingml/2006/main" xmlns:w14="http://schemas.microsoft.com/office/word/2010/wordml" xmlns:w15="http://schemas.microsoft.com/office/word/2012/wordml" xmlns:w16cex="http://schemas.microsoft.com/office/word/2018/wordml/cex" xmlns:w16cid="http://schemas.microsoft.com/office/word/2016/wordml/cid" xmlns:w16="http://schemas.microsoft.com/office/word/2018/wordml" xmlns:w16sdtdh="http://schemas.microsoft.com/office/word/2020/wordml/sdtdatahash" xmlns:w16se="http://schemas.microsoft.com/office/word/2015/wordml/symex" xmlns:wpg="http://schemas.microsoft.com/office/word/2010/wordprocessingGroup" xmlns:wpi="http://schemas.microsoft.com/office/word/2010/wordprocessingInk" xmlns:wne="http://schemas.microsoft.com/office/word/2006/wordml" xmlns:wps="http://schemas.microsoft.com/office/word/2010/wordprocessingShape" mc:Ignorable="w14 w15 w16se w16cid w16 w16cex w16sdtdh wp14">
+<w:footnotes xmlns:wpc="http://schemas.microsoft.com/office/word/2010/wordprocessingCanvas" xmlns:cx="http://schemas.microsoft.com/office/drawing/2014/chartex" xmlns:cx1="http://schemas.microsoft.com/office/drawing/2015/9/8/chartex" xmlns:cx2="http://schemas.microsoft.com/office/drawing/2015/10/21/chartex" xmlns:cx3="http://schemas.microsoft.com/office/drawing/2016/5/9/chartex" xmlns:cx4="http://schemas.microsoft.com/office/drawing/2016/5/10/chartex" xmlns:cx5="http://schemas.microsoft.com/office/drawing/2016/5/11/chartex" xmlns:cx6="http://schemas.microsoft.com/office/drawing/2016/5/12/chartex" xmlns:cx7="http://schemas.microsoft.com/office/drawing/2016/5/13/chartex" xmlns:cx8="http://schemas.microsoft.com/office/drawing/2016/5/14/chartex" xmlns:mc="http://schemas.openxmlformats.org/markup-compatibility/2006" xmlns:aink="http://schemas.microsoft.com/office/drawing/2016/ink" xmlns:am3d="http://schemas.microsoft.com/office/drawing/2017/model3d" xmlns:o="urn:schemas-microsoft-com:office:office" xmlns:oel="http://schemas.microsoft.com/office/2019/extlst" xmlns:r="http://schemas.openxmlformats.org/officeDocument/2006/relationships" xmlns:m="http://schemas.openxmlformats.org/officeDocument/2006/math" xmlns:v="urn:schemas-microsoft-com:vml" xmlns:wp14="http://schemas.microsoft.com/office/word/2010/wordprocessingDrawing" xmlns:wp="http://schemas.openxmlformats.org/drawingml/2006/wordprocessingDrawing" xmlns:w10="urn:schemas-microsoft-com:office:word" xmlns:w="http://schemas.openxmlformats.org/wordprocessingml/2006/main" xmlns:w14="http://schemas.microsoft.com/office/word/2010/wordml" xmlns:w15="http://schemas.microsoft.com/office/word/2012/wordml" xmlns:w16cex="http://schemas.microsoft.com/office/word/2018/wordml/cex" xmlns:w16cid="http://schemas.microsoft.com/office/word/2016/wordml/cid" xmlns:w16="http://schemas.microsoft.com/office/word/2018/wordml" xmlns:w16du="http://schemas.microsoft.com/office/word/2023/wordml/word16du" xmlns:w16sdtdh="http://schemas.microsoft.com/office/word/2020/wordml/sdtdatahash" xmlns:w16se="http://schemas.microsoft.com/office/word/2015/wordml/symex" xmlns:wpg="http://schemas.microsoft.com/office/word/2010/wordprocessingGroup" xmlns:wpi="http://schemas.microsoft.com/office/word/2010/wordprocessingInk" xmlns:wne="http://schemas.microsoft.com/office/word/2006/wordml" xmlns:wps="http://schemas.microsoft.com/office/word/2010/wordprocessingShape" mc:Ignorable="w14 w15 w16se w16cid w16 w16cex w16sdtdh w16du wp14">
   <w:footnote w:type="separator" w:id="-1">
     <w:p>
       <w:pPr>
@@ -4565,7 +4628,7 @@
 </file>
 
 <file path=word/header1.xml><?xml version="1.0" encoding="utf-8"?>
-<w:hdr xmlns:wpc="http://schemas.microsoft.com/office/word/2010/wordprocessingCanvas" xmlns:cx="http://schemas.microsoft.com/office/drawing/2014/chartex" xmlns:cx1="http://schemas.microsoft.com/office/drawing/2015/9/8/chartex" xmlns:cx2="http://schemas.microsoft.com/office/drawing/2015/10/21/chartex" xmlns:cx3="http://schemas.microsoft.com/office/drawing/2016/5/9/chartex" xmlns:cx4="http://schemas.microsoft.com/office/drawing/2016/5/10/chartex" xmlns:cx5="http://schemas.microsoft.com/office/drawing/2016/5/11/chartex" xmlns:cx6="http://schemas.microsoft.com/office/drawing/2016/5/12/chartex" xmlns:cx7="http://schemas.microsoft.com/office/drawing/2016/5/13/chartex" xmlns:cx8="http://schemas.microsoft.com/office/drawing/2016/5/14/chartex" xmlns:mc="http://schemas.openxmlformats.org/markup-compatibility/2006" xmlns:aink="http://schemas.microsoft.com/office/drawing/2016/ink" xmlns:am3d="http://schemas.microsoft.com/office/drawing/2017/model3d" xmlns:o="urn:schemas-microsoft-com:office:office" xmlns:oel="http://schemas.microsoft.com/office/2019/extlst" xmlns:r="http://schemas.openxmlformats.org/officeDocument/2006/relationships" xmlns:m="http://schemas.openxmlformats.org/officeDocument/2006/math" xmlns:v="urn:schemas-microsoft-com:vml" xmlns:wp14="http://schemas.microsoft.com/office/word/2010/wordprocessingDrawing" xmlns:wp="http://schemas.openxmlformats.org/drawingml/2006/wordprocessingDrawing" xmlns:w10="urn:schemas-microsoft-com:office:word" xmlns:w="http://schemas.openxmlformats.org/wordprocessingml/2006/main" xmlns:w14="http://schemas.microsoft.com/office/word/2010/wordml" xmlns:w15="http://schemas.microsoft.com/office/word/2012/wordml" xmlns:w16cex="http://schemas.microsoft.com/office/word/2018/wordml/cex" xmlns:w16cid="http://schemas.microsoft.com/office/word/2016/wordml/cid" xmlns:w16="http://schemas.microsoft.com/office/word/2018/wordml" xmlns:w16sdtdh="http://schemas.microsoft.com/office/word/2020/wordml/sdtdatahash" xmlns:w16se="http://schemas.microsoft.com/office/word/2015/wordml/symex" xmlns:wpg="http://schemas.microsoft.com/office/word/2010/wordprocessingGroup" xmlns:wpi="http://schemas.microsoft.com/office/word/2010/wordprocessingInk" xmlns:wne="http://schemas.microsoft.com/office/word/2006/wordml" xmlns:wps="http://schemas.microsoft.com/office/word/2010/wordprocessingShape" mc:Ignorable="w14 w15 w16se w16cid w16 w16cex w16sdtdh wp14">
+<w:hdr xmlns:wpc="http://schemas.microsoft.com/office/word/2010/wordprocessingCanvas" xmlns:cx="http://schemas.microsoft.com/office/drawing/2014/chartex" xmlns:cx1="http://schemas.microsoft.com/office/drawing/2015/9/8/chartex" xmlns:cx2="http://schemas.microsoft.com/office/drawing/2015/10/21/chartex" xmlns:cx3="http://schemas.microsoft.com/office/drawing/2016/5/9/chartex" xmlns:cx4="http://schemas.microsoft.com/office/drawing/2016/5/10/chartex" xmlns:cx5="http://schemas.microsoft.com/office/drawing/2016/5/11/chartex" xmlns:cx6="http://schemas.microsoft.com/office/drawing/2016/5/12/chartex" xmlns:cx7="http://schemas.microsoft.com/office/drawing/2016/5/13/chartex" xmlns:cx8="http://schemas.microsoft.com/office/drawing/2016/5/14/chartex" xmlns:mc="http://schemas.openxmlformats.org/markup-compatibility/2006" xmlns:aink="http://schemas.microsoft.com/office/drawing/2016/ink" xmlns:am3d="http://schemas.microsoft.com/office/drawing/2017/model3d" xmlns:o="urn:schemas-microsoft-com:office:office" xmlns:oel="http://schemas.microsoft.com/office/2019/extlst" xmlns:r="http://schemas.openxmlformats.org/officeDocument/2006/relationships" xmlns:m="http://schemas.openxmlformats.org/officeDocument/2006/math" xmlns:v="urn:schemas-microsoft-com:vml" xmlns:wp14="http://schemas.microsoft.com/office/word/2010/wordprocessingDrawing" xmlns:wp="http://schemas.openxmlformats.org/drawingml/2006/wordprocessingDrawing" xmlns:w10="urn:schemas-microsoft-com:office:word" xmlns:w="http://schemas.openxmlformats.org/wordprocessingml/2006/main" xmlns:w14="http://schemas.microsoft.com/office/word/2010/wordml" xmlns:w15="http://schemas.microsoft.com/office/word/2012/wordml" xmlns:w16cex="http://schemas.microsoft.com/office/word/2018/wordml/cex" xmlns:w16cid="http://schemas.microsoft.com/office/word/2016/wordml/cid" xmlns:w16="http://schemas.microsoft.com/office/word/2018/wordml" xmlns:w16du="http://schemas.microsoft.com/office/word/2023/wordml/word16du" xmlns:w16sdtdh="http://schemas.microsoft.com/office/word/2020/wordml/sdtdatahash" xmlns:w16se="http://schemas.microsoft.com/office/word/2015/wordml/symex" xmlns:wpg="http://schemas.microsoft.com/office/word/2010/wordprocessingGroup" xmlns:wpi="http://schemas.microsoft.com/office/word/2010/wordprocessingInk" xmlns:wne="http://schemas.microsoft.com/office/word/2006/wordml" xmlns:wps="http://schemas.microsoft.com/office/word/2010/wordprocessingShape" mc:Ignorable="w14 w15 w16se w16cid w16 w16cex w16sdtdh w16du wp14">
   <w:p>
     <w:pPr>
       <w:pStyle w:val="Header"/>
@@ -4576,7 +4639,7 @@
 </file>
 
 <file path=word/numbering.xml><?xml version="1.0" encoding="utf-8"?>
-<w:numbering xmlns:wpc="http://schemas.microsoft.com/office/word/2010/wordprocessingCanvas" xmlns:cx="http://schemas.microsoft.com/office/drawing/2014/chartex" xmlns:cx1="http://schemas.microsoft.com/office/drawing/2015/9/8/chartex" xmlns:cx2="http://schemas.microsoft.com/office/drawing/2015/10/21/chartex" xmlns:cx3="http://schemas.microsoft.com/office/drawing/2016/5/9/chartex" xmlns:cx4="http://schemas.microsoft.com/office/drawing/2016/5/10/chartex" xmlns:cx5="http://schemas.microsoft.com/office/drawing/2016/5/11/chartex" xmlns:cx6="http://schemas.microsoft.com/office/drawing/2016/5/12/chartex" xmlns:cx7="http://schemas.microsoft.com/office/drawing/2016/5/13/chartex" xmlns:cx8="http://schemas.microsoft.com/office/drawing/2016/5/14/chartex" xmlns:mc="http://schemas.openxmlformats.org/markup-compatibility/2006" xmlns:aink="http://schemas.microsoft.com/office/drawing/2016/ink" xmlns:am3d="http://schemas.microsoft.com/office/drawing/2017/model3d" xmlns:o="urn:schemas-microsoft-com:office:office" xmlns:oel="http://schemas.microsoft.com/office/2019/extlst" xmlns:r="http://schemas.openxmlformats.org/officeDocument/2006/relationships" xmlns:m="http://schemas.openxmlformats.org/officeDocument/2006/math" xmlns:v="urn:schemas-microsoft-com:vml" xmlns:wp14="http://schemas.microsoft.com/office/word/2010/wordprocessingDrawing" xmlns:wp="http://schemas.openxmlformats.org/drawingml/2006/wordprocessingDrawing" xmlns:w10="urn:schemas-microsoft-com:office:word" xmlns:w="http://schemas.openxmlformats.org/wordprocessingml/2006/main" xmlns:w14="http://schemas.microsoft.com/office/word/2010/wordml" xmlns:w15="http://schemas.microsoft.com/office/word/2012/wordml" xmlns:w16cex="http://schemas.microsoft.com/office/word/2018/wordml/cex" xmlns:w16cid="http://schemas.microsoft.com/office/word/2016/wordml/cid" xmlns:w16="http://schemas.microsoft.com/office/word/2018/wordml" xmlns:w16sdtdh="http://schemas.microsoft.com/office/word/2020/wordml/sdtdatahash" xmlns:w16se="http://schemas.microsoft.com/office/word/2015/wordml/symex" xmlns:wpg="http://schemas.microsoft.com/office/word/2010/wordprocessingGroup" xmlns:wpi="http://schemas.microsoft.com/office/word/2010/wordprocessingInk" xmlns:wne="http://schemas.microsoft.com/office/word/2006/wordml" xmlns:wps="http://schemas.microsoft.com/office/word/2010/wordprocessingShape" mc:Ignorable="w14 w15 w16se w16cid w16 w16cex w16sdtdh wp14">
+<w:numbering xmlns:wpc="http://schemas.microsoft.com/office/word/2010/wordprocessingCanvas" xmlns:cx="http://schemas.microsoft.com/office/drawing/2014/chartex" xmlns:cx1="http://schemas.microsoft.com/office/drawing/2015/9/8/chartex" xmlns:cx2="http://schemas.microsoft.com/office/drawing/2015/10/21/chartex" xmlns:cx3="http://schemas.microsoft.com/office/drawing/2016/5/9/chartex" xmlns:cx4="http://schemas.microsoft.com/office/drawing/2016/5/10/chartex" xmlns:cx5="http://schemas.microsoft.com/office/drawing/2016/5/11/chartex" xmlns:cx6="http://schemas.microsoft.com/office/drawing/2016/5/12/chartex" xmlns:cx7="http://schemas.microsoft.com/office/drawing/2016/5/13/chartex" xmlns:cx8="http://schemas.microsoft.com/office/drawing/2016/5/14/chartex" xmlns:mc="http://schemas.openxmlformats.org/markup-compatibility/2006" xmlns:aink="http://schemas.microsoft.com/office/drawing/2016/ink" xmlns:am3d="http://schemas.microsoft.com/office/drawing/2017/model3d" xmlns:o="urn:schemas-microsoft-com:office:office" xmlns:oel="http://schemas.microsoft.com/office/2019/extlst" xmlns:r="http://schemas.openxmlformats.org/officeDocument/2006/relationships" xmlns:m="http://schemas.openxmlformats.org/officeDocument/2006/math" xmlns:v="urn:schemas-microsoft-com:vml" xmlns:wp14="http://schemas.microsoft.com/office/word/2010/wordprocessingDrawing" xmlns:wp="http://schemas.openxmlformats.org/drawingml/2006/wordprocessingDrawing" xmlns:w10="urn:schemas-microsoft-com:office:word" xmlns:w="http://schemas.openxmlformats.org/wordprocessingml/2006/main" xmlns:w14="http://schemas.microsoft.com/office/word/2010/wordml" xmlns:w15="http://schemas.microsoft.com/office/word/2012/wordml" xmlns:w16cex="http://schemas.microsoft.com/office/word/2018/wordml/cex" xmlns:w16cid="http://schemas.microsoft.com/office/word/2016/wordml/cid" xmlns:w16="http://schemas.microsoft.com/office/word/2018/wordml" xmlns:w16du="http://schemas.microsoft.com/office/word/2023/wordml/word16du" xmlns:w16sdtdh="http://schemas.microsoft.com/office/word/2020/wordml/sdtdatahash" xmlns:w16se="http://schemas.microsoft.com/office/word/2015/wordml/symex" xmlns:wpg="http://schemas.microsoft.com/office/word/2010/wordprocessingGroup" xmlns:wpi="http://schemas.microsoft.com/office/word/2010/wordprocessingInk" xmlns:wne="http://schemas.microsoft.com/office/word/2006/wordml" xmlns:wps="http://schemas.microsoft.com/office/word/2010/wordprocessingShape" mc:Ignorable="w14 w15 w16se w16cid w16 w16cex w16sdtdh w16du wp14">
   <w:abstractNum w:abstractNumId="0" w15:restartNumberingAfterBreak="0">
     <w:nsid w:val="04E60920"/>
     <w:multiLevelType w:val="hybridMultilevel"/>
@@ -9368,7 +9431,7 @@
 </file>
 
 <file path=word/styles.xml><?xml version="1.0" encoding="utf-8"?>
-<w:styles xmlns:mc="http://schemas.openxmlformats.org/markup-compatibility/2006" xmlns:r="http://schemas.openxmlformats.org/officeDocument/2006/relationships" xmlns:w="http://schemas.openxmlformats.org/wordprocessingml/2006/main" xmlns:w14="http://schemas.microsoft.com/office/word/2010/wordml" xmlns:w15="http://schemas.microsoft.com/office/word/2012/wordml" xmlns:w16cex="http://schemas.microsoft.com/office/word/2018/wordml/cex" xmlns:w16cid="http://schemas.microsoft.com/office/word/2016/wordml/cid" xmlns:w16="http://schemas.microsoft.com/office/word/2018/wordml" xmlns:w16sdtdh="http://schemas.microsoft.com/office/word/2020/wordml/sdtdatahash" xmlns:w16se="http://schemas.microsoft.com/office/word/2015/wordml/symex" mc:Ignorable="w14 w15 w16se w16cid w16 w16cex w16sdtdh">
+<w:styles xmlns:mc="http://schemas.openxmlformats.org/markup-compatibility/2006" xmlns:r="http://schemas.openxmlformats.org/officeDocument/2006/relationships" xmlns:w="http://schemas.openxmlformats.org/wordprocessingml/2006/main" xmlns:w14="http://schemas.microsoft.com/office/word/2010/wordml" xmlns:w15="http://schemas.microsoft.com/office/word/2012/wordml" xmlns:w16cex="http://schemas.microsoft.com/office/word/2018/wordml/cex" xmlns:w16cid="http://schemas.microsoft.com/office/word/2016/wordml/cid" xmlns:w16="http://schemas.microsoft.com/office/word/2018/wordml" xmlns:w16du="http://schemas.microsoft.com/office/word/2023/wordml/word16du" xmlns:w16sdtdh="http://schemas.microsoft.com/office/word/2020/wordml/sdtdatahash" xmlns:w16se="http://schemas.microsoft.com/office/word/2015/wordml/symex" mc:Ignorable="w14 w15 w16se w16cid w16 w16cex w16sdtdh w16du">
   <w:docDefaults>
     <w:rPrDefault>
       <w:rPr>

</xml_diff>

<commit_message>
Updates on DBMS exercise
</commit_message>
<xml_diff>
--- a/Courses/Software-Sciences/Module-3-Databases-New/02-DBMS/02-DBMS-Exercise.docx
+++ b/Courses/Software-Sciences/Module-3-Databases-New/02-DBMS/02-DBMS-Exercise.docx
@@ -1261,11 +1261,6 @@
       </w:r>
     </w:p>
     <w:p>
-      <w:pPr>
-        <w:rPr>
-          <w:lang w:val="ru-RU"/>
-        </w:rPr>
-      </w:pPr>
       <w:r>
         <w:rPr>
           <w:lang w:val="bg-BG"/>
@@ -1586,6 +1581,11 @@
       </w:r>
     </w:p>
     <w:p>
+      <w:pPr>
+        <w:rPr>
+          <w:lang w:val="ru-RU"/>
+        </w:rPr>
+      </w:pPr>
       <w:r>
         <w:rPr>
           <w:lang w:val="bg-BG"/>
@@ -3351,9 +3351,6 @@
     <w:p>
       <w:pPr>
         <w:jc w:val="center"/>
-        <w:rPr>
-          <w:lang w:val="bg-BG"/>
-        </w:rPr>
       </w:pPr>
       <w:r>
         <w:rPr>
@@ -3403,6 +3400,123 @@
             </a:graphic>
           </wp:inline>
         </w:drawing>
+      </w:r>
+    </w:p>
+    <w:p>
+      <w:pPr>
+        <w:pStyle w:val="Heading3"/>
+        <w:rPr>
+          <w:lang w:val="bg-BG"/>
+        </w:rPr>
+      </w:pPr>
+      <w:r>
+        <w:rPr>
+          <w:lang w:val="bg-BG"/>
+        </w:rPr>
+        <w:t>Създаване на база данни и вмъкване на записи</w:t>
+      </w:r>
+    </w:p>
+    <w:p>
+      <w:pPr>
+        <w:rPr>
+          <w:lang w:val="ru-RU"/>
+        </w:rPr>
+      </w:pPr>
+      <w:r>
+        <w:rPr>
+          <w:lang w:val="bg-BG"/>
+        </w:rPr>
+        <w:t xml:space="preserve">За </w:t>
+      </w:r>
+      <w:r>
+        <w:rPr>
+          <w:b/>
+          <w:bCs/>
+          <w:lang w:val="bg-BG"/>
+        </w:rPr>
+        <w:t>следващите задачи</w:t>
+      </w:r>
+      <w:r>
+        <w:rPr>
+          <w:lang w:val="bg-BG"/>
+        </w:rPr>
+        <w:t xml:space="preserve"> е необходимо да използвате </w:t>
+      </w:r>
+      <w:r>
+        <w:rPr>
+          <w:b/>
+          <w:bCs/>
+        </w:rPr>
+        <w:t>SSMS</w:t>
+      </w:r>
+      <w:r>
+        <w:rPr>
+          <w:lang w:val="ru-RU"/>
+        </w:rPr>
+        <w:t xml:space="preserve"> </w:t>
+      </w:r>
+      <w:r>
+        <w:rPr>
+          <w:lang w:val="bg-BG"/>
+        </w:rPr>
+        <w:t xml:space="preserve">и да изпълните </w:t>
+      </w:r>
+      <w:r>
+        <w:rPr>
+          <w:b/>
+          <w:bCs/>
+        </w:rPr>
+        <w:t>SQL</w:t>
+      </w:r>
+      <w:r>
+        <w:rPr>
+          <w:b/>
+          <w:bCs/>
+          <w:lang w:val="ru-RU"/>
+        </w:rPr>
+        <w:t xml:space="preserve"> </w:t>
+      </w:r>
+      <w:r>
+        <w:rPr>
+          <w:b/>
+          <w:bCs/>
+          <w:lang w:val="bg-BG"/>
+        </w:rPr>
+        <w:t>скрипта</w:t>
+      </w:r>
+      <w:r>
+        <w:rPr>
+          <w:lang w:val="bg-BG"/>
+        </w:rPr>
+        <w:t xml:space="preserve"> от файла </w:t>
+      </w:r>
+      <w:r>
+        <w:rPr>
+          <w:b/>
+          <w:bCs/>
+        </w:rPr>
+        <w:t>TravelCompany</w:t>
+      </w:r>
+      <w:r>
+        <w:rPr>
+          <w:b/>
+          <w:bCs/>
+          <w:lang w:val="ru-RU"/>
+        </w:rPr>
+        <w:t>.</w:t>
+      </w:r>
+      <w:r>
+        <w:rPr>
+          <w:b/>
+          <w:bCs/>
+        </w:rPr>
+        <w:t>sql</w:t>
+      </w:r>
+      <w:r>
+        <w:rPr>
+          <w:lang w:val="ru-RU"/>
+        </w:rPr>
+        <w:t>.</w:t>
       </w:r>
     </w:p>
     <w:sectPr>

</xml_diff>

<commit_message>
Changes on DBMS exercise
</commit_message>
<xml_diff>
--- a/Courses/Software-Sciences/Module-3-Databases-New/02-DBMS/02-DBMS-Exercise.docx
+++ b/Courses/Software-Sciences/Module-3-Databases-New/02-DBMS/02-DBMS-Exercise.docx
@@ -81,199 +81,122 @@
         </w:rPr>
         <w:t xml:space="preserve">: </w:t>
       </w:r>
-      <w:r>
-        <w:fldChar w:fldCharType="begin"/>
-      </w:r>
-      <w:r>
-        <w:instrText>HYPERLINK</w:instrText>
-      </w:r>
-      <w:r>
-        <w:rPr>
-          <w:lang w:val="ru-RU"/>
-        </w:rPr>
-        <w:instrText xml:space="preserve"> "</w:instrText>
-      </w:r>
-      <w:r>
-        <w:instrText>https</w:instrText>
-      </w:r>
-      <w:r>
-        <w:rPr>
-          <w:lang w:val="ru-RU"/>
-        </w:rPr>
-        <w:instrText>://</w:instrText>
-      </w:r>
-      <w:r>
-        <w:instrText>www</w:instrText>
-      </w:r>
-      <w:r>
-        <w:rPr>
-          <w:lang w:val="ru-RU"/>
-        </w:rPr>
-        <w:instrText>.</w:instrText>
-      </w:r>
-      <w:r>
-        <w:instrText>w</w:instrText>
-      </w:r>
-      <w:r>
-        <w:rPr>
-          <w:lang w:val="ru-RU"/>
-        </w:rPr>
-        <w:instrText>3</w:instrText>
-      </w:r>
-      <w:r>
-        <w:instrText>schools</w:instrText>
-      </w:r>
-      <w:r>
-        <w:rPr>
-          <w:lang w:val="ru-RU"/>
-        </w:rPr>
-        <w:instrText>.</w:instrText>
-      </w:r>
-      <w:r>
-        <w:instrText>com</w:instrText>
-      </w:r>
-      <w:r>
-        <w:rPr>
-          <w:lang w:val="ru-RU"/>
-        </w:rPr>
-        <w:instrText>/</w:instrText>
-      </w:r>
-      <w:r>
-        <w:instrText>sql</w:instrText>
-      </w:r>
-      <w:r>
-        <w:rPr>
-          <w:lang w:val="ru-RU"/>
-        </w:rPr>
-        <w:instrText>/"</w:instrText>
-      </w:r>
-      <w:r>
-        <w:fldChar w:fldCharType="separate"/>
-      </w:r>
-      <w:r>
-        <w:rPr>
-          <w:rStyle w:val="Hyperlink"/>
-          <w:rFonts w:cstheme="minorHAnsi"/>
-          <w:bCs/>
-          <w:noProof/>
-        </w:rPr>
-        <w:t>https</w:t>
-      </w:r>
-      <w:r>
-        <w:rPr>
-          <w:rStyle w:val="Hyperlink"/>
-          <w:rFonts w:cstheme="minorHAnsi"/>
-          <w:bCs/>
-          <w:noProof/>
-          <w:lang w:val="ru-RU"/>
-        </w:rPr>
-        <w:t>://</w:t>
-      </w:r>
-      <w:r>
-        <w:rPr>
-          <w:rStyle w:val="Hyperlink"/>
-          <w:rFonts w:cstheme="minorHAnsi"/>
-          <w:bCs/>
-          <w:noProof/>
-        </w:rPr>
-        <w:t>www</w:t>
-      </w:r>
-      <w:r>
-        <w:rPr>
-          <w:rStyle w:val="Hyperlink"/>
-          <w:rFonts w:cstheme="minorHAnsi"/>
-          <w:bCs/>
-          <w:noProof/>
-          <w:lang w:val="ru-RU"/>
-        </w:rPr>
-        <w:t>.</w:t>
-      </w:r>
-      <w:r>
-        <w:rPr>
-          <w:rStyle w:val="Hyperlink"/>
-          <w:rFonts w:cstheme="minorHAnsi"/>
-          <w:bCs/>
-          <w:noProof/>
-        </w:rPr>
-        <w:t>w</w:t>
-      </w:r>
-      <w:r>
-        <w:rPr>
-          <w:rStyle w:val="Hyperlink"/>
-          <w:rFonts w:cstheme="minorHAnsi"/>
-          <w:bCs/>
-          <w:noProof/>
-          <w:lang w:val="ru-RU"/>
-        </w:rPr>
-        <w:t>3</w:t>
-      </w:r>
-      <w:r>
-        <w:rPr>
-          <w:rStyle w:val="Hyperlink"/>
-          <w:rFonts w:cstheme="minorHAnsi"/>
-          <w:bCs/>
-          <w:noProof/>
-        </w:rPr>
-        <w:t>schools</w:t>
-      </w:r>
-      <w:r>
-        <w:rPr>
-          <w:rStyle w:val="Hyperlink"/>
-          <w:rFonts w:cstheme="minorHAnsi"/>
-          <w:bCs/>
-          <w:noProof/>
-          <w:lang w:val="ru-RU"/>
-        </w:rPr>
-        <w:t>.</w:t>
-      </w:r>
-      <w:r>
-        <w:rPr>
-          <w:rStyle w:val="Hyperlink"/>
-          <w:rFonts w:cstheme="minorHAnsi"/>
-          <w:bCs/>
-          <w:noProof/>
-        </w:rPr>
-        <w:t>com</w:t>
-      </w:r>
-      <w:r>
-        <w:rPr>
-          <w:rStyle w:val="Hyperlink"/>
-          <w:rFonts w:cstheme="minorHAnsi"/>
-          <w:bCs/>
-          <w:noProof/>
-          <w:lang w:val="ru-RU"/>
-        </w:rPr>
-        <w:t>/</w:t>
-      </w:r>
-      <w:r>
-        <w:rPr>
-          <w:rStyle w:val="Hyperlink"/>
-          <w:rFonts w:cstheme="minorHAnsi"/>
-          <w:bCs/>
-          <w:noProof/>
-        </w:rPr>
-        <w:t>sql</w:t>
-      </w:r>
-      <w:r>
-        <w:rPr>
-          <w:rStyle w:val="Hyperlink"/>
-          <w:rFonts w:cstheme="minorHAnsi"/>
-          <w:bCs/>
-          <w:noProof/>
-          <w:lang w:val="ru-RU"/>
-        </w:rPr>
-        <w:t>/</w:t>
-      </w:r>
-      <w:r>
-        <w:rPr>
-          <w:rStyle w:val="Hyperlink"/>
-          <w:rFonts w:cstheme="minorHAnsi"/>
-          <w:bCs/>
-          <w:noProof/>
-          <w:lang w:val="ru-RU"/>
-        </w:rPr>
-        <w:fldChar w:fldCharType="end"/>
-      </w:r>
+      <w:hyperlink r:id="rId8" w:history="1">
+        <w:r>
+          <w:rPr>
+            <w:rStyle w:val="Hyperlink"/>
+            <w:rFonts w:cstheme="minorHAnsi"/>
+            <w:bCs/>
+            <w:noProof/>
+          </w:rPr>
+          <w:t>https</w:t>
+        </w:r>
+        <w:r>
+          <w:rPr>
+            <w:rStyle w:val="Hyperlink"/>
+            <w:rFonts w:cstheme="minorHAnsi"/>
+            <w:bCs/>
+            <w:noProof/>
+            <w:lang w:val="ru-RU"/>
+          </w:rPr>
+          <w:t>://</w:t>
+        </w:r>
+        <w:r>
+          <w:rPr>
+            <w:rStyle w:val="Hyperlink"/>
+            <w:rFonts w:cstheme="minorHAnsi"/>
+            <w:bCs/>
+            <w:noProof/>
+          </w:rPr>
+          <w:t>www</w:t>
+        </w:r>
+        <w:r>
+          <w:rPr>
+            <w:rStyle w:val="Hyperlink"/>
+            <w:rFonts w:cstheme="minorHAnsi"/>
+            <w:bCs/>
+            <w:noProof/>
+            <w:lang w:val="ru-RU"/>
+          </w:rPr>
+          <w:t>.</w:t>
+        </w:r>
+        <w:r>
+          <w:rPr>
+            <w:rStyle w:val="Hyperlink"/>
+            <w:rFonts w:cstheme="minorHAnsi"/>
+            <w:bCs/>
+            <w:noProof/>
+          </w:rPr>
+          <w:t>w</w:t>
+        </w:r>
+        <w:r>
+          <w:rPr>
+            <w:rStyle w:val="Hyperlink"/>
+            <w:rFonts w:cstheme="minorHAnsi"/>
+            <w:bCs/>
+            <w:noProof/>
+            <w:lang w:val="ru-RU"/>
+          </w:rPr>
+          <w:t>3</w:t>
+        </w:r>
+        <w:r>
+          <w:rPr>
+            <w:rStyle w:val="Hyperlink"/>
+            <w:rFonts w:cstheme="minorHAnsi"/>
+            <w:bCs/>
+            <w:noProof/>
+          </w:rPr>
+          <w:t>schools</w:t>
+        </w:r>
+        <w:r>
+          <w:rPr>
+            <w:rStyle w:val="Hyperlink"/>
+            <w:rFonts w:cstheme="minorHAnsi"/>
+            <w:bCs/>
+            <w:noProof/>
+            <w:lang w:val="ru-RU"/>
+          </w:rPr>
+          <w:t>.</w:t>
+        </w:r>
+        <w:r>
+          <w:rPr>
+            <w:rStyle w:val="Hyperlink"/>
+            <w:rFonts w:cstheme="minorHAnsi"/>
+            <w:bCs/>
+            <w:noProof/>
+          </w:rPr>
+          <w:t>com</w:t>
+        </w:r>
+        <w:r>
+          <w:rPr>
+            <w:rStyle w:val="Hyperlink"/>
+            <w:rFonts w:cstheme="minorHAnsi"/>
+            <w:bCs/>
+            <w:noProof/>
+            <w:lang w:val="ru-RU"/>
+          </w:rPr>
+          <w:t>/</w:t>
+        </w:r>
+        <w:r>
+          <w:rPr>
+            <w:rStyle w:val="Hyperlink"/>
+            <w:rFonts w:cstheme="minorHAnsi"/>
+            <w:bCs/>
+            <w:noProof/>
+          </w:rPr>
+          <w:t>sql</w:t>
+        </w:r>
+        <w:r>
+          <w:rPr>
+            <w:rStyle w:val="Hyperlink"/>
+            <w:rFonts w:cstheme="minorHAnsi"/>
+            <w:bCs/>
+            <w:noProof/>
+            <w:lang w:val="ru-RU"/>
+          </w:rPr>
+          <w:t>/</w:t>
+        </w:r>
+      </w:hyperlink>
     </w:p>
     <w:p>
       <w:pPr>
@@ -406,7 +329,7 @@
                     <pic:cNvPicPr/>
                   </pic:nvPicPr>
                   <pic:blipFill>
-                    <a:blip r:embed="rId8"/>
+                    <a:blip r:embed="rId9"/>
                     <a:stretch>
                       <a:fillRect/>
                     </a:stretch>
@@ -690,7 +613,7 @@
                     <pic:cNvPicPr/>
                   </pic:nvPicPr>
                   <pic:blipFill>
-                    <a:blip r:embed="rId9"/>
+                    <a:blip r:embed="rId10"/>
                     <a:stretch>
                       <a:fillRect/>
                     </a:stretch>
@@ -925,7 +848,7 @@
                     <pic:cNvPicPr/>
                   </pic:nvPicPr>
                   <pic:blipFill>
-                    <a:blip r:embed="rId10"/>
+                    <a:blip r:embed="rId11"/>
                     <a:stretch>
                       <a:fillRect/>
                     </a:stretch>
@@ -1065,7 +988,7 @@
                     <pic:cNvPicPr/>
                   </pic:nvPicPr>
                   <pic:blipFill>
-                    <a:blip r:embed="rId11"/>
+                    <a:blip r:embed="rId12"/>
                     <a:stretch>
                       <a:fillRect/>
                     </a:stretch>
@@ -1309,7 +1232,7 @@
                     <pic:cNvPicPr/>
                   </pic:nvPicPr>
                   <pic:blipFill>
-                    <a:blip r:embed="rId12"/>
+                    <a:blip r:embed="rId13"/>
                     <a:stretch>
                       <a:fillRect/>
                     </a:stretch>
@@ -1459,7 +1382,7 @@
                     <pic:cNvPicPr/>
                   </pic:nvPicPr>
                   <pic:blipFill>
-                    <a:blip r:embed="rId13"/>
+                    <a:blip r:embed="rId14"/>
                     <a:stretch>
                       <a:fillRect/>
                     </a:stretch>
@@ -1586,7 +1509,7 @@
                     <pic:cNvPicPr/>
                   </pic:nvPicPr>
                   <pic:blipFill>
-                    <a:blip r:embed="rId14"/>
+                    <a:blip r:embed="rId15"/>
                     <a:stretch>
                       <a:fillRect/>
                     </a:stretch>
@@ -1634,7 +1557,7 @@
                     <pic:cNvPicPr/>
                   </pic:nvPicPr>
                   <pic:blipFill>
-                    <a:blip r:embed="rId15"/>
+                    <a:blip r:embed="rId16"/>
                     <a:stretch>
                       <a:fillRect/>
                     </a:stretch>
@@ -1911,7 +1834,7 @@
                     <pic:cNvPicPr/>
                   </pic:nvPicPr>
                   <pic:blipFill>
-                    <a:blip r:embed="rId16"/>
+                    <a:blip r:embed="rId17"/>
                     <a:stretch>
                       <a:fillRect/>
                     </a:stretch>
@@ -2040,7 +1963,7 @@
                     <pic:cNvPicPr/>
                   </pic:nvPicPr>
                   <pic:blipFill>
-                    <a:blip r:embed="rId17"/>
+                    <a:blip r:embed="rId18"/>
                     <a:stretch>
                       <a:fillRect/>
                     </a:stretch>
@@ -2249,7 +2172,7 @@
                     <pic:cNvPicPr/>
                   </pic:nvPicPr>
                   <pic:blipFill>
-                    <a:blip r:embed="rId18"/>
+                    <a:blip r:embed="rId19"/>
                     <a:stretch>
                       <a:fillRect/>
                     </a:stretch>
@@ -2394,7 +2317,7 @@
                     <pic:cNvPicPr/>
                   </pic:nvPicPr>
                   <pic:blipFill>
-                    <a:blip r:embed="rId19"/>
+                    <a:blip r:embed="rId20"/>
                     <a:stretch>
                       <a:fillRect/>
                     </a:stretch>
@@ -2640,7 +2563,7 @@
                     <pic:cNvPicPr/>
                   </pic:nvPicPr>
                   <pic:blipFill>
-                    <a:blip r:embed="rId20"/>
+                    <a:blip r:embed="rId21"/>
                     <a:stretch>
                       <a:fillRect/>
                     </a:stretch>
@@ -2900,7 +2823,7 @@
                     <pic:cNvPicPr/>
                   </pic:nvPicPr>
                   <pic:blipFill>
-                    <a:blip r:embed="rId17"/>
+                    <a:blip r:embed="rId18"/>
                     <a:stretch>
                       <a:fillRect/>
                     </a:stretch>
@@ -3091,7 +3014,7 @@
                     <pic:cNvPicPr/>
                   </pic:nvPicPr>
                   <pic:blipFill>
-                    <a:blip r:embed="rId21"/>
+                    <a:blip r:embed="rId22"/>
                     <a:stretch>
                       <a:fillRect/>
                     </a:stretch>
@@ -3229,7 +3152,7 @@
                     <pic:cNvPicPr/>
                   </pic:nvPicPr>
                   <pic:blipFill>
-                    <a:blip r:embed="rId22"/>
+                    <a:blip r:embed="rId23"/>
                     <a:stretch>
                       <a:fillRect/>
                     </a:stretch>
@@ -3326,7 +3249,7 @@
                     <pic:cNvPicPr/>
                   </pic:nvPicPr>
                   <pic:blipFill>
-                    <a:blip r:embed="rId23"/>
+                    <a:blip r:embed="rId24"/>
                     <a:stretch>
                       <a:fillRect/>
                     </a:stretch>
@@ -3456,7 +3379,7 @@
                     <pic:cNvPicPr/>
                   </pic:nvPicPr>
                   <pic:blipFill>
-                    <a:blip r:embed="rId24"/>
+                    <a:blip r:embed="rId25"/>
                     <a:stretch>
                       <a:fillRect/>
                     </a:stretch>
@@ -4021,7 +3944,7 @@
         <w:rPr>
           <w:lang w:val="ru-RU"/>
         </w:rPr>
-        <w:t>“</w:t>
+        <w:t>"</w:t>
       </w:r>
       <w:r>
         <w:rPr>
@@ -4052,7 +3975,13 @@
         <w:rPr>
           <w:lang w:val="ru-RU"/>
         </w:rPr>
-        <w:t>”.</w:t>
+        <w:t>"</w:t>
+      </w:r>
+      <w:r>
+        <w:rPr>
+          <w:lang w:val="ru-RU"/>
+        </w:rPr>
+        <w:t>.</w:t>
       </w:r>
     </w:p>
     <w:p>
@@ -5164,8 +5093,8 @@
       </w:pPr>
     </w:p>
     <w:sectPr>
-      <w:headerReference w:type="default" r:id="rId25"/>
-      <w:footerReference w:type="default" r:id="rId26"/>
+      <w:headerReference w:type="default" r:id="rId26"/>
+      <w:footerReference w:type="default" r:id="rId27"/>
       <w:pgSz w:w="11909" w:h="16834" w:code="9"/>
       <w:pgMar w:top="567" w:right="737" w:bottom="680" w:left="737" w:header="567" w:footer="510" w:gutter="0"/>
       <w:cols w:space="720"/>

</xml_diff>

<commit_message>
Moving tasks and resources from topic 2 to topic 3
</commit_message>
<xml_diff>
--- a/Courses/Software-Sciences/Module-3-Databases-New/02-DBMS/02-DBMS-Exercise.docx
+++ b/Courses/Software-Sciences/Module-3-Databases-New/02-DBMS/02-DBMS-Exercise.docx
@@ -3424,1691 +3424,6 @@
           </wp:inline>
         </w:drawing>
       </w:r>
-    </w:p>
-    <w:p>
-      <w:pPr>
-        <w:pStyle w:val="Heading3"/>
-        <w:rPr>
-          <w:lang w:val="bg-BG"/>
-        </w:rPr>
-      </w:pPr>
-      <w:r>
-        <w:rPr>
-          <w:lang w:val="bg-BG"/>
-        </w:rPr>
-        <w:t>Създаване на база данни и вмъкване на записи</w:t>
-      </w:r>
-    </w:p>
-    <w:p>
-      <w:pPr>
-        <w:rPr>
-          <w:lang w:val="ru-RU"/>
-        </w:rPr>
-      </w:pPr>
-      <w:r>
-        <w:rPr>
-          <w:lang w:val="bg-BG"/>
-        </w:rPr>
-        <w:t xml:space="preserve">За </w:t>
-      </w:r>
-      <w:r>
-        <w:rPr>
-          <w:b/>
-          <w:bCs/>
-          <w:lang w:val="bg-BG"/>
-        </w:rPr>
-        <w:t>следващите задачи</w:t>
-      </w:r>
-      <w:r>
-        <w:rPr>
-          <w:lang w:val="bg-BG"/>
-        </w:rPr>
-        <w:t xml:space="preserve"> е необходимо да използвате </w:t>
-      </w:r>
-      <w:r>
-        <w:rPr>
-          <w:b/>
-          <w:bCs/>
-        </w:rPr>
-        <w:t>SSMS</w:t>
-      </w:r>
-      <w:r>
-        <w:rPr>
-          <w:lang w:val="ru-RU"/>
-        </w:rPr>
-        <w:t xml:space="preserve"> </w:t>
-      </w:r>
-      <w:r>
-        <w:rPr>
-          <w:lang w:val="bg-BG"/>
-        </w:rPr>
-        <w:t xml:space="preserve">и да изпълните </w:t>
-      </w:r>
-      <w:r>
-        <w:rPr>
-          <w:b/>
-          <w:bCs/>
-        </w:rPr>
-        <w:t>SQL</w:t>
-      </w:r>
-      <w:r>
-        <w:rPr>
-          <w:b/>
-          <w:bCs/>
-          <w:lang w:val="ru-RU"/>
-        </w:rPr>
-        <w:t xml:space="preserve"> </w:t>
-      </w:r>
-      <w:r>
-        <w:rPr>
-          <w:b/>
-          <w:bCs/>
-          <w:lang w:val="bg-BG"/>
-        </w:rPr>
-        <w:t>скрипта</w:t>
-      </w:r>
-      <w:r>
-        <w:rPr>
-          <w:lang w:val="bg-BG"/>
-        </w:rPr>
-        <w:t xml:space="preserve"> от файла </w:t>
-      </w:r>
-      <w:proofErr w:type="spellStart"/>
-      <w:r>
-        <w:rPr>
-          <w:b/>
-          <w:bCs/>
-        </w:rPr>
-        <w:t>TravelCompany</w:t>
-      </w:r>
-      <w:proofErr w:type="spellEnd"/>
-      <w:r>
-        <w:rPr>
-          <w:b/>
-          <w:bCs/>
-          <w:lang w:val="ru-RU"/>
-        </w:rPr>
-        <w:t>.</w:t>
-      </w:r>
-      <w:proofErr w:type="spellStart"/>
-      <w:r>
-        <w:rPr>
-          <w:b/>
-          <w:bCs/>
-        </w:rPr>
-        <w:t>sql</w:t>
-      </w:r>
-      <w:proofErr w:type="spellEnd"/>
-      <w:r>
-        <w:rPr>
-          <w:lang w:val="ru-RU"/>
-        </w:rPr>
-        <w:t>.</w:t>
-      </w:r>
-    </w:p>
-    <w:p>
-      <w:pPr>
-        <w:pStyle w:val="Heading2"/>
-      </w:pPr>
-      <w:r>
-        <w:t>Информация за клиенти</w:t>
-      </w:r>
-    </w:p>
-    <w:p>
-      <w:pPr>
-        <w:rPr>
-          <w:lang w:val="ru-RU"/>
-        </w:rPr>
-      </w:pPr>
-      <w:r>
-        <w:rPr>
-          <w:lang w:val="bg-BG"/>
-        </w:rPr>
-        <w:t xml:space="preserve">Изведете всички </w:t>
-      </w:r>
-      <w:r>
-        <w:rPr>
-          <w:b/>
-          <w:bCs/>
-          <w:lang w:val="bg-BG"/>
-        </w:rPr>
-        <w:t>имена</w:t>
-      </w:r>
-      <w:r>
-        <w:rPr>
-          <w:lang w:val="bg-BG"/>
-        </w:rPr>
-        <w:t xml:space="preserve"> и </w:t>
-      </w:r>
-      <w:r>
-        <w:rPr>
-          <w:b/>
-          <w:bCs/>
-          <w:lang w:val="bg-BG"/>
-        </w:rPr>
-        <w:t>електронни пощи</w:t>
-      </w:r>
-      <w:r>
-        <w:rPr>
-          <w:lang w:val="bg-BG"/>
-        </w:rPr>
-        <w:t xml:space="preserve"> на </w:t>
-      </w:r>
-      <w:r>
-        <w:rPr>
-          <w:b/>
-          <w:bCs/>
-          <w:lang w:val="bg-BG"/>
-        </w:rPr>
-        <w:t>клиенти</w:t>
-      </w:r>
-      <w:r>
-        <w:rPr>
-          <w:b/>
-          <w:bCs/>
-          <w:lang w:val="bg-BG"/>
-        </w:rPr>
-        <w:t>те</w:t>
-      </w:r>
-      <w:r>
-        <w:rPr>
-          <w:lang w:val="bg-BG"/>
-        </w:rPr>
-        <w:t>.</w:t>
-      </w:r>
-    </w:p>
-    <w:p>
-      <w:pPr>
-        <w:pStyle w:val="Heading3"/>
-        <w:rPr>
-          <w:lang w:val="bg-BG"/>
-        </w:rPr>
-      </w:pPr>
-      <w:r>
-        <w:rPr>
-          <w:lang w:val="bg-BG"/>
-        </w:rPr>
-        <w:t>Пример</w:t>
-      </w:r>
-    </w:p>
-    <w:tbl>
-      <w:tblPr>
-        <w:tblStyle w:val="TableGrid"/>
-        <w:tblW w:w="0" w:type="auto"/>
-        <w:tblInd w:w="-5" w:type="dxa"/>
-        <w:tblLayout w:type="fixed"/>
-        <w:tblCellMar>
-          <w:top w:w="216" w:type="dxa"/>
-          <w:left w:w="360" w:type="dxa"/>
-          <w:bottom w:w="216" w:type="dxa"/>
-          <w:right w:w="360" w:type="dxa"/>
-        </w:tblCellMar>
-        <w:tblLook w:val="04A0" w:firstRow="1" w:lastRow="0" w:firstColumn="1" w:lastColumn="0" w:noHBand="0" w:noVBand="1"/>
-      </w:tblPr>
-      <w:tblGrid>
-        <w:gridCol w:w="1771"/>
-        <w:gridCol w:w="3169"/>
-      </w:tblGrid>
-      <w:tr>
-        <w:tc>
-          <w:tcPr>
-            <w:tcW w:w="1771" w:type="dxa"/>
-            <w:tcBorders>
-              <w:top w:val="single" w:sz="4" w:space="0" w:color="auto"/>
-              <w:left w:val="single" w:sz="4" w:space="0" w:color="auto"/>
-              <w:bottom w:val="single" w:sz="4" w:space="0" w:color="auto"/>
-              <w:right w:val="single" w:sz="4" w:space="0" w:color="auto"/>
-            </w:tcBorders>
-            <w:shd w:val="clear" w:color="auto" w:fill="D9D9D9" w:themeFill="background1" w:themeFillShade="D9"/>
-            <w:vAlign w:val="center"/>
-            <w:hideMark/>
-          </w:tcPr>
-          <w:p>
-            <w:pPr>
-              <w:spacing w:before="0" w:after="0"/>
-              <w:jc w:val="center"/>
-              <w:rPr>
-                <w:b/>
-              </w:rPr>
-            </w:pPr>
-            <w:r>
-              <w:rPr>
-                <w:b/>
-                <w:noProof/>
-              </w:rPr>
-              <w:t>FirstName</w:t>
-            </w:r>
-          </w:p>
-        </w:tc>
-        <w:tc>
-          <w:tcPr>
-            <w:tcW w:w="3169" w:type="dxa"/>
-            <w:tcBorders>
-              <w:top w:val="single" w:sz="4" w:space="0" w:color="auto"/>
-              <w:left w:val="single" w:sz="4" w:space="0" w:color="auto"/>
-              <w:bottom w:val="single" w:sz="4" w:space="0" w:color="auto"/>
-              <w:right w:val="single" w:sz="4" w:space="0" w:color="auto"/>
-            </w:tcBorders>
-            <w:shd w:val="clear" w:color="auto" w:fill="D9D9D9" w:themeFill="background1" w:themeFillShade="D9"/>
-            <w:vAlign w:val="center"/>
-            <w:hideMark/>
-          </w:tcPr>
-          <w:p>
-            <w:pPr>
-              <w:spacing w:before="0" w:after="0"/>
-              <w:jc w:val="center"/>
-              <w:rPr>
-                <w:b/>
-              </w:rPr>
-            </w:pPr>
-            <w:r>
-              <w:rPr>
-                <w:b/>
-                <w:noProof/>
-              </w:rPr>
-              <w:t>Email</w:t>
-            </w:r>
-          </w:p>
-        </w:tc>
-      </w:tr>
-      <w:tr>
-        <w:trPr>
-          <w:trHeight w:val="360"/>
-        </w:trPr>
-        <w:tc>
-          <w:tcPr>
-            <w:tcW w:w="1771" w:type="dxa"/>
-            <w:tcBorders>
-              <w:top w:val="single" w:sz="4" w:space="0" w:color="auto"/>
-              <w:left w:val="single" w:sz="4" w:space="0" w:color="auto"/>
-              <w:bottom w:val="single" w:sz="4" w:space="0" w:color="auto"/>
-              <w:right w:val="single" w:sz="4" w:space="0" w:color="auto"/>
-            </w:tcBorders>
-            <w:hideMark/>
-          </w:tcPr>
-          <w:p>
-            <w:pPr>
-              <w:tabs>
-                <w:tab w:val="left" w:pos="738"/>
-              </w:tabs>
-              <w:spacing w:after="0"/>
-            </w:pPr>
-            <w:r>
-              <w:t>John</w:t>
-            </w:r>
-          </w:p>
-        </w:tc>
-        <w:tc>
-          <w:tcPr>
-            <w:tcW w:w="3169" w:type="dxa"/>
-            <w:tcBorders>
-              <w:top w:val="single" w:sz="4" w:space="0" w:color="auto"/>
-              <w:left w:val="single" w:sz="4" w:space="0" w:color="auto"/>
-              <w:bottom w:val="single" w:sz="4" w:space="0" w:color="auto"/>
-              <w:right w:val="single" w:sz="4" w:space="0" w:color="auto"/>
-            </w:tcBorders>
-            <w:hideMark/>
-          </w:tcPr>
-          <w:p>
-            <w:pPr>
-              <w:spacing w:after="0"/>
-              <w:rPr>
-                <w:noProof/>
-              </w:rPr>
-            </w:pPr>
-            <w:r>
-              <w:t>john.doe@example.com</w:t>
-            </w:r>
-          </w:p>
-        </w:tc>
-      </w:tr>
-      <w:tr>
-        <w:tc>
-          <w:tcPr>
-            <w:tcW w:w="1771" w:type="dxa"/>
-            <w:tcBorders>
-              <w:top w:val="single" w:sz="4" w:space="0" w:color="auto"/>
-              <w:left w:val="single" w:sz="4" w:space="0" w:color="auto"/>
-              <w:bottom w:val="single" w:sz="4" w:space="0" w:color="auto"/>
-              <w:right w:val="single" w:sz="4" w:space="0" w:color="auto"/>
-            </w:tcBorders>
-            <w:hideMark/>
-          </w:tcPr>
-          <w:p>
-            <w:pPr>
-              <w:spacing w:after="0"/>
-            </w:pPr>
-            <w:r>
-              <w:t>Jane</w:t>
-            </w:r>
-          </w:p>
-        </w:tc>
-        <w:tc>
-          <w:tcPr>
-            <w:tcW w:w="3169" w:type="dxa"/>
-            <w:tcBorders>
-              <w:top w:val="single" w:sz="4" w:space="0" w:color="auto"/>
-              <w:left w:val="single" w:sz="4" w:space="0" w:color="auto"/>
-              <w:bottom w:val="single" w:sz="4" w:space="0" w:color="auto"/>
-              <w:right w:val="single" w:sz="4" w:space="0" w:color="auto"/>
-            </w:tcBorders>
-            <w:hideMark/>
-          </w:tcPr>
-          <w:p>
-            <w:pPr>
-              <w:spacing w:after="0"/>
-              <w:rPr>
-                <w:rFonts w:cs="Consolas"/>
-                <w:color w:val="000000"/>
-                <w:highlight w:val="white"/>
-              </w:rPr>
-            </w:pPr>
-            <w:r>
-              <w:t>jane.smith@example.com</w:t>
-            </w:r>
-          </w:p>
-        </w:tc>
-      </w:tr>
-      <w:tr>
-        <w:trPr>
-          <w:trHeight w:val="290"/>
-        </w:trPr>
-        <w:tc>
-          <w:tcPr>
-            <w:tcW w:w="1771" w:type="dxa"/>
-            <w:tcBorders>
-              <w:top w:val="single" w:sz="4" w:space="0" w:color="auto"/>
-              <w:left w:val="single" w:sz="4" w:space="0" w:color="auto"/>
-              <w:bottom w:val="single" w:sz="4" w:space="0" w:color="auto"/>
-              <w:right w:val="single" w:sz="4" w:space="0" w:color="auto"/>
-            </w:tcBorders>
-            <w:vAlign w:val="center"/>
-            <w:hideMark/>
-          </w:tcPr>
-          <w:p>
-            <w:pPr>
-              <w:spacing w:after="0"/>
-            </w:pPr>
-            <w:r>
-              <w:t>…</w:t>
-            </w:r>
-          </w:p>
-        </w:tc>
-        <w:tc>
-          <w:tcPr>
-            <w:tcW w:w="3169" w:type="dxa"/>
-            <w:tcBorders>
-              <w:top w:val="single" w:sz="4" w:space="0" w:color="auto"/>
-              <w:left w:val="single" w:sz="4" w:space="0" w:color="auto"/>
-              <w:bottom w:val="single" w:sz="4" w:space="0" w:color="auto"/>
-              <w:right w:val="single" w:sz="4" w:space="0" w:color="auto"/>
-            </w:tcBorders>
-            <w:vAlign w:val="center"/>
-            <w:hideMark/>
-          </w:tcPr>
-          <w:p>
-            <w:pPr>
-              <w:spacing w:after="0"/>
-              <w:rPr>
-                <w:rFonts w:cs="Consolas"/>
-                <w:color w:val="000000"/>
-                <w:highlight w:val="white"/>
-              </w:rPr>
-            </w:pPr>
-            <w:r>
-              <w:rPr>
-                <w:rFonts w:cs="Consolas"/>
-                <w:color w:val="000000"/>
-                <w:highlight w:val="white"/>
-              </w:rPr>
-              <w:t>…</w:t>
-            </w:r>
-          </w:p>
-        </w:tc>
-      </w:tr>
-    </w:tbl>
-    <w:p>
-      <w:pPr>
-        <w:pStyle w:val="Heading2"/>
-      </w:pPr>
-      <w:r>
-        <w:lastRenderedPageBreak/>
-        <w:t>Пълно име на клиенти</w:t>
-      </w:r>
-    </w:p>
-    <w:p>
-      <w:pPr>
-        <w:rPr>
-          <w:lang w:val="ru-RU"/>
-        </w:rPr>
-      </w:pPr>
-      <w:r>
-        <w:rPr>
-          <w:lang w:val="bg-BG"/>
-        </w:rPr>
-        <w:t xml:space="preserve">Изберет </w:t>
-      </w:r>
-      <w:r>
-        <w:rPr>
-          <w:b/>
-          <w:bCs/>
-          <w:lang w:val="bg-BG"/>
-        </w:rPr>
-        <w:t>името</w:t>
-      </w:r>
-      <w:r>
-        <w:rPr>
-          <w:lang w:val="bg-BG"/>
-        </w:rPr>
-        <w:t xml:space="preserve"> и </w:t>
-      </w:r>
-      <w:r>
-        <w:rPr>
-          <w:b/>
-          <w:bCs/>
-          <w:lang w:val="bg-BG"/>
-        </w:rPr>
-        <w:t>фамилията</w:t>
-      </w:r>
-      <w:r>
-        <w:rPr>
-          <w:lang w:val="bg-BG"/>
-        </w:rPr>
-        <w:t xml:space="preserve"> на </w:t>
-      </w:r>
-      <w:r>
-        <w:rPr>
-          <w:b/>
-          <w:bCs/>
-          <w:lang w:val="bg-BG"/>
-        </w:rPr>
-        <w:t>всички клиенти</w:t>
-      </w:r>
-      <w:r>
-        <w:rPr>
-          <w:lang w:val="bg-BG"/>
-        </w:rPr>
-        <w:t xml:space="preserve"> в </w:t>
-      </w:r>
-      <w:r>
-        <w:rPr>
-          <w:b/>
-          <w:bCs/>
-          <w:lang w:val="bg-BG"/>
-        </w:rPr>
-        <w:t>новосъздадена</w:t>
-      </w:r>
-      <w:r>
-        <w:rPr>
-          <w:lang w:val="bg-BG"/>
-        </w:rPr>
-        <w:t xml:space="preserve"> </w:t>
-      </w:r>
-      <w:r>
-        <w:rPr>
-          <w:b/>
-          <w:bCs/>
-          <w:lang w:val="bg-BG"/>
-        </w:rPr>
-        <w:t>колона</w:t>
-      </w:r>
-      <w:r>
-        <w:rPr>
-          <w:lang w:val="bg-BG"/>
-        </w:rPr>
-        <w:t xml:space="preserve"> с името </w:t>
-      </w:r>
-      <w:r>
-        <w:rPr>
-          <w:lang w:val="ru-RU"/>
-        </w:rPr>
-        <w:t>"</w:t>
-      </w:r>
-      <w:r>
-        <w:rPr>
-          <w:rFonts w:ascii="Consolas" w:hAnsi="Consolas"/>
-          <w:b/>
-          <w:bCs/>
-        </w:rPr>
-        <w:t>Full</w:t>
-      </w:r>
-      <w:r>
-        <w:rPr>
-          <w:rFonts w:ascii="Consolas" w:hAnsi="Consolas"/>
-          <w:b/>
-          <w:bCs/>
-          <w:lang w:val="ru-RU"/>
-        </w:rPr>
-        <w:t xml:space="preserve"> </w:t>
-      </w:r>
-      <w:r>
-        <w:rPr>
-          <w:rFonts w:ascii="Consolas" w:hAnsi="Consolas"/>
-          <w:b/>
-          <w:bCs/>
-        </w:rPr>
-        <w:t>Name</w:t>
-      </w:r>
-      <w:r>
-        <w:rPr>
-          <w:lang w:val="ru-RU"/>
-        </w:rPr>
-        <w:t>"</w:t>
-      </w:r>
-      <w:r>
-        <w:rPr>
-          <w:lang w:val="ru-RU"/>
-        </w:rPr>
-        <w:t>.</w:t>
-      </w:r>
-    </w:p>
-    <w:p>
-      <w:pPr>
-        <w:pStyle w:val="Heading3"/>
-        <w:rPr>
-          <w:lang w:val="bg-BG"/>
-        </w:rPr>
-      </w:pPr>
-      <w:r>
-        <w:rPr>
-          <w:lang w:val="bg-BG"/>
-        </w:rPr>
-        <w:t>Пример</w:t>
-      </w:r>
-    </w:p>
-    <w:tbl>
-      <w:tblPr>
-        <w:tblStyle w:val="TableGrid"/>
-        <w:tblW w:w="0" w:type="auto"/>
-        <w:tblInd w:w="-5" w:type="dxa"/>
-        <w:tblLayout w:type="fixed"/>
-        <w:tblCellMar>
-          <w:top w:w="216" w:type="dxa"/>
-          <w:left w:w="360" w:type="dxa"/>
-          <w:bottom w:w="216" w:type="dxa"/>
-          <w:right w:w="360" w:type="dxa"/>
-        </w:tblCellMar>
-        <w:tblLook w:val="04A0" w:firstRow="1" w:lastRow="0" w:firstColumn="1" w:lastColumn="0" w:noHBand="0" w:noVBand="1"/>
-      </w:tblPr>
-      <w:tblGrid>
-        <w:gridCol w:w="1797"/>
-      </w:tblGrid>
-      <w:tr>
-        <w:tc>
-          <w:tcPr>
-            <w:tcW w:w="1797" w:type="dxa"/>
-            <w:tcBorders>
-              <w:top w:val="single" w:sz="4" w:space="0" w:color="auto"/>
-              <w:left w:val="single" w:sz="4" w:space="0" w:color="auto"/>
-              <w:bottom w:val="single" w:sz="4" w:space="0" w:color="auto"/>
-              <w:right w:val="single" w:sz="4" w:space="0" w:color="auto"/>
-            </w:tcBorders>
-            <w:shd w:val="clear" w:color="auto" w:fill="D9D9D9" w:themeFill="background1" w:themeFillShade="D9"/>
-            <w:vAlign w:val="center"/>
-            <w:hideMark/>
-          </w:tcPr>
-          <w:p>
-            <w:pPr>
-              <w:spacing w:before="0" w:after="0"/>
-              <w:jc w:val="center"/>
-              <w:rPr>
-                <w:b/>
-              </w:rPr>
-            </w:pPr>
-            <w:r>
-              <w:rPr>
-                <w:b/>
-                <w:noProof/>
-              </w:rPr>
-              <w:t>FullName</w:t>
-            </w:r>
-          </w:p>
-        </w:tc>
-      </w:tr>
-      <w:tr>
-        <w:trPr>
-          <w:trHeight w:val="360"/>
-        </w:trPr>
-        <w:tc>
-          <w:tcPr>
-            <w:tcW w:w="1797" w:type="dxa"/>
-            <w:tcBorders>
-              <w:top w:val="single" w:sz="4" w:space="0" w:color="auto"/>
-              <w:left w:val="single" w:sz="4" w:space="0" w:color="auto"/>
-              <w:bottom w:val="single" w:sz="4" w:space="0" w:color="auto"/>
-              <w:right w:val="single" w:sz="4" w:space="0" w:color="auto"/>
-            </w:tcBorders>
-            <w:hideMark/>
-          </w:tcPr>
-          <w:p>
-            <w:pPr>
-              <w:tabs>
-                <w:tab w:val="left" w:pos="738"/>
-              </w:tabs>
-              <w:spacing w:after="0"/>
-            </w:pPr>
-            <w:r>
-              <w:t>John Doe</w:t>
-            </w:r>
-          </w:p>
-        </w:tc>
-      </w:tr>
-      <w:tr>
-        <w:tc>
-          <w:tcPr>
-            <w:tcW w:w="1797" w:type="dxa"/>
-            <w:tcBorders>
-              <w:top w:val="single" w:sz="4" w:space="0" w:color="auto"/>
-              <w:left w:val="single" w:sz="4" w:space="0" w:color="auto"/>
-              <w:bottom w:val="single" w:sz="4" w:space="0" w:color="auto"/>
-              <w:right w:val="single" w:sz="4" w:space="0" w:color="auto"/>
-            </w:tcBorders>
-            <w:hideMark/>
-          </w:tcPr>
-          <w:p>
-            <w:pPr>
-              <w:spacing w:after="0"/>
-            </w:pPr>
-            <w:r>
-              <w:t>Jane Smith</w:t>
-            </w:r>
-          </w:p>
-        </w:tc>
-      </w:tr>
-      <w:tr>
-        <w:trPr>
-          <w:trHeight w:val="290"/>
-        </w:trPr>
-        <w:tc>
-          <w:tcPr>
-            <w:tcW w:w="1797" w:type="dxa"/>
-            <w:tcBorders>
-              <w:top w:val="single" w:sz="4" w:space="0" w:color="auto"/>
-              <w:left w:val="single" w:sz="4" w:space="0" w:color="auto"/>
-              <w:bottom w:val="single" w:sz="4" w:space="0" w:color="auto"/>
-              <w:right w:val="single" w:sz="4" w:space="0" w:color="auto"/>
-            </w:tcBorders>
-            <w:vAlign w:val="center"/>
-            <w:hideMark/>
-          </w:tcPr>
-          <w:p>
-            <w:pPr>
-              <w:spacing w:after="0"/>
-            </w:pPr>
-            <w:r>
-              <w:t>…</w:t>
-            </w:r>
-          </w:p>
-        </w:tc>
-      </w:tr>
-    </w:tbl>
-    <w:p>
-      <w:pPr>
-        <w:pStyle w:val="Heading2"/>
-      </w:pPr>
-      <w:r>
-        <w:t xml:space="preserve">Клиенти, започващи с </w:t>
-      </w:r>
-      <w:r>
-        <w:rPr>
-          <w:lang w:val="en-US"/>
-        </w:rPr>
-        <w:t>J</w:t>
-      </w:r>
-    </w:p>
-    <w:p>
-      <w:pPr>
-        <w:pStyle w:val="Heading3"/>
-        <w:rPr>
-          <w:rFonts w:eastAsiaTheme="minorHAnsi" w:cstheme="minorBidi"/>
-          <w:b w:val="0"/>
-          <w:color w:val="auto"/>
-          <w:sz w:val="22"/>
-          <w:szCs w:val="22"/>
-          <w:lang w:val="bg-BG"/>
-        </w:rPr>
-      </w:pPr>
-      <w:r>
-        <w:rPr>
-          <w:rFonts w:eastAsiaTheme="minorHAnsi" w:cstheme="minorBidi"/>
-          <w:b w:val="0"/>
-          <w:color w:val="auto"/>
-          <w:sz w:val="22"/>
-          <w:szCs w:val="22"/>
-          <w:lang w:val="bg-BG"/>
-        </w:rPr>
-        <w:t xml:space="preserve">Намерете </w:t>
-      </w:r>
-      <w:r>
-        <w:rPr>
-          <w:rFonts w:eastAsiaTheme="minorHAnsi" w:cstheme="minorBidi"/>
-          <w:bCs/>
-          <w:color w:val="auto"/>
-          <w:sz w:val="22"/>
-          <w:szCs w:val="22"/>
-          <w:lang w:val="bg-BG"/>
-        </w:rPr>
-        <w:t>всички клиенти</w:t>
-      </w:r>
-      <w:r>
-        <w:rPr>
-          <w:rFonts w:eastAsiaTheme="minorHAnsi" w:cstheme="minorBidi"/>
-          <w:b w:val="0"/>
-          <w:color w:val="auto"/>
-          <w:sz w:val="22"/>
-          <w:szCs w:val="22"/>
-          <w:lang w:val="bg-BG"/>
-        </w:rPr>
-        <w:t xml:space="preserve">, чиито </w:t>
-      </w:r>
-      <w:r>
-        <w:rPr>
-          <w:rFonts w:eastAsiaTheme="minorHAnsi" w:cstheme="minorBidi"/>
-          <w:bCs/>
-          <w:color w:val="auto"/>
-          <w:sz w:val="22"/>
-          <w:szCs w:val="22"/>
-          <w:lang w:val="bg-BG"/>
-        </w:rPr>
-        <w:t xml:space="preserve">имена започват </w:t>
-      </w:r>
-      <w:r>
-        <w:rPr>
-          <w:rFonts w:eastAsiaTheme="minorHAnsi" w:cstheme="minorBidi"/>
-          <w:b w:val="0"/>
-          <w:color w:val="auto"/>
-          <w:sz w:val="22"/>
-          <w:szCs w:val="22"/>
-          <w:lang w:val="bg-BG"/>
-        </w:rPr>
-        <w:t xml:space="preserve">с </w:t>
-      </w:r>
-      <w:r>
-        <w:rPr>
-          <w:rFonts w:eastAsiaTheme="minorHAnsi" w:cstheme="minorBidi"/>
-          <w:bCs/>
-          <w:color w:val="auto"/>
-          <w:sz w:val="22"/>
-          <w:szCs w:val="22"/>
-          <w:lang w:val="bg-BG"/>
-        </w:rPr>
-        <w:t xml:space="preserve">буквата </w:t>
-      </w:r>
-      <w:r>
-        <w:rPr>
-          <w:rFonts w:ascii="Consolas" w:eastAsiaTheme="minorHAnsi" w:hAnsi="Consolas" w:cstheme="minorBidi"/>
-          <w:b w:val="0"/>
-          <w:color w:val="auto"/>
-          <w:sz w:val="22"/>
-          <w:szCs w:val="22"/>
-          <w:lang w:val="bg-BG"/>
-        </w:rPr>
-        <w:t>'</w:t>
-      </w:r>
-      <w:r>
-        <w:rPr>
-          <w:rFonts w:ascii="Consolas" w:eastAsiaTheme="minorHAnsi" w:hAnsi="Consolas" w:cstheme="minorBidi"/>
-          <w:bCs/>
-          <w:color w:val="auto"/>
-          <w:sz w:val="22"/>
-          <w:szCs w:val="22"/>
-          <w:lang w:val="bg-BG"/>
-        </w:rPr>
-        <w:t>J</w:t>
-      </w:r>
-      <w:r>
-        <w:rPr>
-          <w:rFonts w:ascii="Consolas" w:eastAsiaTheme="minorHAnsi" w:hAnsi="Consolas" w:cstheme="minorBidi"/>
-          <w:b w:val="0"/>
-          <w:color w:val="auto"/>
-          <w:sz w:val="22"/>
-          <w:szCs w:val="22"/>
-          <w:lang w:val="bg-BG"/>
-        </w:rPr>
-        <w:t>'</w:t>
-      </w:r>
-      <w:r>
-        <w:rPr>
-          <w:rFonts w:eastAsiaTheme="minorHAnsi" w:cstheme="minorBidi"/>
-          <w:b w:val="0"/>
-          <w:color w:val="auto"/>
-          <w:sz w:val="22"/>
-          <w:szCs w:val="22"/>
-          <w:lang w:val="bg-BG"/>
-        </w:rPr>
-        <w:t>.</w:t>
-      </w:r>
-      <w:r>
-        <w:rPr>
-          <w:rFonts w:eastAsiaTheme="minorHAnsi" w:cstheme="minorBidi"/>
-          <w:b w:val="0"/>
-          <w:color w:val="auto"/>
-          <w:sz w:val="22"/>
-          <w:szCs w:val="22"/>
-          <w:lang w:val="ru-RU"/>
-        </w:rPr>
-        <w:t xml:space="preserve"> </w:t>
-      </w:r>
-      <w:r>
-        <w:rPr>
-          <w:rFonts w:eastAsiaTheme="minorHAnsi" w:cstheme="minorBidi"/>
-          <w:b w:val="0"/>
-          <w:color w:val="auto"/>
-          <w:sz w:val="22"/>
-          <w:szCs w:val="22"/>
-          <w:lang w:val="bg-BG"/>
-        </w:rPr>
-        <w:t xml:space="preserve">Вземете </w:t>
-      </w:r>
-      <w:r>
-        <w:rPr>
-          <w:rFonts w:eastAsiaTheme="minorHAnsi" w:cstheme="minorBidi"/>
-          <w:bCs/>
-          <w:color w:val="auto"/>
-          <w:sz w:val="22"/>
-          <w:szCs w:val="22"/>
-          <w:lang w:val="bg-BG"/>
-        </w:rPr>
-        <w:t>първото им име</w:t>
-      </w:r>
-      <w:r>
-        <w:rPr>
-          <w:rFonts w:eastAsiaTheme="minorHAnsi" w:cstheme="minorBidi"/>
-          <w:b w:val="0"/>
-          <w:color w:val="auto"/>
-          <w:sz w:val="22"/>
-          <w:szCs w:val="22"/>
-          <w:lang w:val="bg-BG"/>
-        </w:rPr>
-        <w:t xml:space="preserve"> и </w:t>
-      </w:r>
-      <w:r>
-        <w:rPr>
-          <w:rFonts w:eastAsiaTheme="minorHAnsi" w:cstheme="minorBidi"/>
-          <w:bCs/>
-          <w:color w:val="auto"/>
-          <w:sz w:val="22"/>
-          <w:szCs w:val="22"/>
-          <w:lang w:val="bg-BG"/>
-        </w:rPr>
-        <w:t>телефона</w:t>
-      </w:r>
-      <w:r>
-        <w:rPr>
-          <w:rFonts w:eastAsiaTheme="minorHAnsi" w:cstheme="minorBidi"/>
-          <w:b w:val="0"/>
-          <w:color w:val="auto"/>
-          <w:sz w:val="22"/>
-          <w:szCs w:val="22"/>
-          <w:lang w:val="bg-BG"/>
-        </w:rPr>
-        <w:t>.</w:t>
-      </w:r>
-    </w:p>
-    <w:p>
-      <w:pPr>
-        <w:pStyle w:val="Heading3"/>
-        <w:rPr>
-          <w:lang w:val="bg-BG"/>
-        </w:rPr>
-      </w:pPr>
-      <w:r>
-        <w:rPr>
-          <w:lang w:val="bg-BG"/>
-        </w:rPr>
-        <w:t>Пример</w:t>
-      </w:r>
-    </w:p>
-    <w:tbl>
-      <w:tblPr>
-        <w:tblStyle w:val="TableGrid"/>
-        <w:tblW w:w="0" w:type="auto"/>
-        <w:tblInd w:w="-5" w:type="dxa"/>
-        <w:tblLayout w:type="fixed"/>
-        <w:tblCellMar>
-          <w:top w:w="216" w:type="dxa"/>
-          <w:left w:w="360" w:type="dxa"/>
-          <w:bottom w:w="216" w:type="dxa"/>
-          <w:right w:w="360" w:type="dxa"/>
-        </w:tblCellMar>
-        <w:tblLook w:val="04A0" w:firstRow="1" w:lastRow="0" w:firstColumn="1" w:lastColumn="0" w:noHBand="0" w:noVBand="1"/>
-      </w:tblPr>
-      <w:tblGrid>
-        <w:gridCol w:w="1771"/>
-        <w:gridCol w:w="1678"/>
-      </w:tblGrid>
-      <w:tr>
-        <w:tc>
-          <w:tcPr>
-            <w:tcW w:w="1771" w:type="dxa"/>
-            <w:tcBorders>
-              <w:top w:val="single" w:sz="4" w:space="0" w:color="auto"/>
-              <w:left w:val="single" w:sz="4" w:space="0" w:color="auto"/>
-              <w:bottom w:val="single" w:sz="4" w:space="0" w:color="auto"/>
-              <w:right w:val="single" w:sz="4" w:space="0" w:color="auto"/>
-            </w:tcBorders>
-            <w:shd w:val="clear" w:color="auto" w:fill="D9D9D9" w:themeFill="background1" w:themeFillShade="D9"/>
-            <w:vAlign w:val="center"/>
-            <w:hideMark/>
-          </w:tcPr>
-          <w:p>
-            <w:pPr>
-              <w:spacing w:before="0" w:after="0"/>
-              <w:jc w:val="center"/>
-              <w:rPr>
-                <w:b/>
-              </w:rPr>
-            </w:pPr>
-            <w:r>
-              <w:rPr>
-                <w:b/>
-                <w:noProof/>
-              </w:rPr>
-              <w:t>FirstName</w:t>
-            </w:r>
-          </w:p>
-        </w:tc>
-        <w:tc>
-          <w:tcPr>
-            <w:tcW w:w="1678" w:type="dxa"/>
-            <w:tcBorders>
-              <w:top w:val="single" w:sz="4" w:space="0" w:color="auto"/>
-              <w:left w:val="single" w:sz="4" w:space="0" w:color="auto"/>
-              <w:bottom w:val="single" w:sz="4" w:space="0" w:color="auto"/>
-              <w:right w:val="single" w:sz="4" w:space="0" w:color="auto"/>
-            </w:tcBorders>
-            <w:shd w:val="clear" w:color="auto" w:fill="D9D9D9" w:themeFill="background1" w:themeFillShade="D9"/>
-            <w:vAlign w:val="center"/>
-            <w:hideMark/>
-          </w:tcPr>
-          <w:p>
-            <w:pPr>
-              <w:spacing w:before="0" w:after="0"/>
-              <w:jc w:val="center"/>
-              <w:rPr>
-                <w:b/>
-              </w:rPr>
-            </w:pPr>
-            <w:r>
-              <w:rPr>
-                <w:b/>
-                <w:noProof/>
-              </w:rPr>
-              <w:t>Email</w:t>
-            </w:r>
-          </w:p>
-        </w:tc>
-      </w:tr>
-      <w:tr>
-        <w:trPr>
-          <w:trHeight w:val="360"/>
-        </w:trPr>
-        <w:tc>
-          <w:tcPr>
-            <w:tcW w:w="1771" w:type="dxa"/>
-            <w:tcBorders>
-              <w:top w:val="single" w:sz="4" w:space="0" w:color="auto"/>
-              <w:left w:val="single" w:sz="4" w:space="0" w:color="auto"/>
-              <w:bottom w:val="single" w:sz="4" w:space="0" w:color="auto"/>
-              <w:right w:val="single" w:sz="4" w:space="0" w:color="auto"/>
-            </w:tcBorders>
-            <w:hideMark/>
-          </w:tcPr>
-          <w:p>
-            <w:pPr>
-              <w:tabs>
-                <w:tab w:val="left" w:pos="738"/>
-              </w:tabs>
-              <w:spacing w:after="0"/>
-            </w:pPr>
-            <w:r>
-              <w:t>John</w:t>
-            </w:r>
-          </w:p>
-        </w:tc>
-        <w:tc>
-          <w:tcPr>
-            <w:tcW w:w="1678" w:type="dxa"/>
-            <w:tcBorders>
-              <w:top w:val="single" w:sz="4" w:space="0" w:color="auto"/>
-              <w:left w:val="single" w:sz="4" w:space="0" w:color="auto"/>
-              <w:bottom w:val="single" w:sz="4" w:space="0" w:color="auto"/>
-              <w:right w:val="single" w:sz="4" w:space="0" w:color="auto"/>
-            </w:tcBorders>
-            <w:hideMark/>
-          </w:tcPr>
-          <w:p>
-            <w:pPr>
-              <w:spacing w:after="0"/>
-              <w:rPr>
-                <w:noProof/>
-              </w:rPr>
-            </w:pPr>
-            <w:r>
-              <w:t>555-0101</w:t>
-            </w:r>
-          </w:p>
-        </w:tc>
-      </w:tr>
-      <w:tr>
-        <w:tc>
-          <w:tcPr>
-            <w:tcW w:w="1771" w:type="dxa"/>
-            <w:tcBorders>
-              <w:top w:val="single" w:sz="4" w:space="0" w:color="auto"/>
-              <w:left w:val="single" w:sz="4" w:space="0" w:color="auto"/>
-              <w:bottom w:val="single" w:sz="4" w:space="0" w:color="auto"/>
-              <w:right w:val="single" w:sz="4" w:space="0" w:color="auto"/>
-            </w:tcBorders>
-            <w:hideMark/>
-          </w:tcPr>
-          <w:p>
-            <w:pPr>
-              <w:spacing w:after="0"/>
-            </w:pPr>
-            <w:r>
-              <w:t>Jane</w:t>
-            </w:r>
-          </w:p>
-        </w:tc>
-        <w:tc>
-          <w:tcPr>
-            <w:tcW w:w="1678" w:type="dxa"/>
-            <w:tcBorders>
-              <w:top w:val="single" w:sz="4" w:space="0" w:color="auto"/>
-              <w:left w:val="single" w:sz="4" w:space="0" w:color="auto"/>
-              <w:bottom w:val="single" w:sz="4" w:space="0" w:color="auto"/>
-              <w:right w:val="single" w:sz="4" w:space="0" w:color="auto"/>
-            </w:tcBorders>
-            <w:hideMark/>
-          </w:tcPr>
-          <w:p>
-            <w:pPr>
-              <w:spacing w:after="0"/>
-              <w:rPr>
-                <w:rFonts w:cs="Consolas"/>
-                <w:color w:val="000000"/>
-                <w:highlight w:val="white"/>
-              </w:rPr>
-            </w:pPr>
-            <w:r>
-              <w:t>555-0102</w:t>
-            </w:r>
-          </w:p>
-        </w:tc>
-      </w:tr>
-    </w:tbl>
-    <w:p>
-      <w:pPr>
-        <w:pStyle w:val="Heading2"/>
-      </w:pPr>
-      <w:r>
-        <w:t>Подредба на резултатите</w:t>
-      </w:r>
-    </w:p>
-    <w:p>
-      <w:pPr>
-        <w:pStyle w:val="Heading3"/>
-        <w:rPr>
-          <w:rFonts w:eastAsiaTheme="minorHAnsi" w:cstheme="minorBidi"/>
-          <w:b w:val="0"/>
-          <w:color w:val="auto"/>
-          <w:sz w:val="22"/>
-          <w:szCs w:val="22"/>
-        </w:rPr>
-      </w:pPr>
-      <w:r>
-        <w:rPr>
-          <w:rFonts w:eastAsiaTheme="minorHAnsi" w:cstheme="minorBidi"/>
-          <w:b w:val="0"/>
-          <w:color w:val="auto"/>
-          <w:sz w:val="22"/>
-          <w:szCs w:val="22"/>
-          <w:lang w:val="bg-BG"/>
-        </w:rPr>
-        <w:t xml:space="preserve">Изведете </w:t>
-      </w:r>
-      <w:r>
-        <w:rPr>
-          <w:rFonts w:eastAsiaTheme="minorHAnsi" w:cstheme="minorBidi"/>
-          <w:bCs/>
-          <w:color w:val="auto"/>
-          <w:sz w:val="22"/>
-          <w:szCs w:val="22"/>
-          <w:lang w:val="bg-BG"/>
-        </w:rPr>
-        <w:t>всички</w:t>
-      </w:r>
-      <w:r>
-        <w:rPr>
-          <w:rFonts w:eastAsiaTheme="minorHAnsi" w:cstheme="minorBidi"/>
-          <w:b w:val="0"/>
-          <w:color w:val="auto"/>
-          <w:sz w:val="22"/>
-          <w:szCs w:val="22"/>
-          <w:lang w:val="bg-BG"/>
-        </w:rPr>
-        <w:t xml:space="preserve"> </w:t>
-      </w:r>
-      <w:r>
-        <w:rPr>
-          <w:rFonts w:eastAsiaTheme="minorHAnsi" w:cstheme="minorBidi"/>
-          <w:bCs/>
-          <w:color w:val="auto"/>
-          <w:sz w:val="22"/>
-          <w:szCs w:val="22"/>
-          <w:lang w:val="bg-BG"/>
-        </w:rPr>
-        <w:t>клиенти</w:t>
-      </w:r>
-      <w:r>
-        <w:rPr>
-          <w:rFonts w:eastAsiaTheme="minorHAnsi" w:cstheme="minorBidi"/>
-          <w:b w:val="0"/>
-          <w:color w:val="auto"/>
-          <w:sz w:val="22"/>
-          <w:szCs w:val="22"/>
-          <w:lang w:val="bg-BG"/>
-        </w:rPr>
-        <w:t xml:space="preserve">, </w:t>
-      </w:r>
-      <w:r>
-        <w:rPr>
-          <w:rFonts w:eastAsiaTheme="minorHAnsi" w:cstheme="minorBidi"/>
-          <w:bCs/>
-          <w:color w:val="auto"/>
-          <w:sz w:val="22"/>
-          <w:szCs w:val="22"/>
-          <w:lang w:val="bg-BG"/>
-        </w:rPr>
-        <w:t>подредени</w:t>
-      </w:r>
-      <w:r>
-        <w:rPr>
-          <w:rFonts w:eastAsiaTheme="minorHAnsi" w:cstheme="minorBidi"/>
-          <w:b w:val="0"/>
-          <w:color w:val="auto"/>
-          <w:sz w:val="22"/>
-          <w:szCs w:val="22"/>
-          <w:lang w:val="bg-BG"/>
-        </w:rPr>
-        <w:t xml:space="preserve"> по </w:t>
-      </w:r>
-      <w:r>
-        <w:rPr>
-          <w:rFonts w:eastAsiaTheme="minorHAnsi" w:cstheme="minorBidi"/>
-          <w:bCs/>
-          <w:color w:val="auto"/>
-          <w:sz w:val="22"/>
-          <w:szCs w:val="22"/>
-          <w:lang w:val="bg-BG"/>
-        </w:rPr>
-        <w:t>фамилия</w:t>
-      </w:r>
-      <w:r>
-        <w:rPr>
-          <w:rFonts w:eastAsiaTheme="minorHAnsi" w:cstheme="minorBidi"/>
-          <w:b w:val="0"/>
-          <w:color w:val="auto"/>
-          <w:sz w:val="22"/>
-          <w:szCs w:val="22"/>
-          <w:lang w:val="bg-BG"/>
-        </w:rPr>
-        <w:t xml:space="preserve"> във </w:t>
-      </w:r>
-      <w:r>
-        <w:rPr>
-          <w:rFonts w:eastAsiaTheme="minorHAnsi" w:cstheme="minorBidi"/>
-          <w:bCs/>
-          <w:color w:val="auto"/>
-          <w:sz w:val="22"/>
-          <w:szCs w:val="22"/>
-          <w:lang w:val="bg-BG"/>
-        </w:rPr>
-        <w:t>възходящ ред</w:t>
-      </w:r>
-      <w:r>
-        <w:rPr>
-          <w:rFonts w:eastAsiaTheme="minorHAnsi" w:cstheme="minorBidi"/>
-          <w:b w:val="0"/>
-          <w:color w:val="auto"/>
-          <w:sz w:val="22"/>
-          <w:szCs w:val="22"/>
-          <w:lang w:val="bg-BG"/>
-        </w:rPr>
-        <w:t>.</w:t>
-      </w:r>
-      <w:r>
-        <w:rPr>
-          <w:rFonts w:eastAsiaTheme="minorHAnsi" w:cstheme="minorBidi"/>
-          <w:b w:val="0"/>
-          <w:color w:val="auto"/>
-          <w:sz w:val="22"/>
-          <w:szCs w:val="22"/>
-          <w:lang w:val="ru-RU"/>
-        </w:rPr>
-        <w:t xml:space="preserve"> </w:t>
-      </w:r>
-      <w:r>
-        <w:rPr>
-          <w:rFonts w:eastAsiaTheme="minorHAnsi" w:cstheme="minorBidi"/>
-          <w:b w:val="0"/>
-          <w:color w:val="auto"/>
-          <w:sz w:val="22"/>
-          <w:szCs w:val="22"/>
-          <w:lang w:val="bg-BG"/>
-        </w:rPr>
-        <w:t xml:space="preserve">Вземете колоните </w:t>
-      </w:r>
-      <w:r>
-        <w:rPr>
-          <w:rFonts w:ascii="Consolas" w:eastAsiaTheme="minorHAnsi" w:hAnsi="Consolas" w:cstheme="minorBidi"/>
-          <w:bCs/>
-          <w:color w:val="auto"/>
-          <w:sz w:val="22"/>
-          <w:szCs w:val="22"/>
-        </w:rPr>
-        <w:t>CustomerID</w:t>
-      </w:r>
-      <w:r>
-        <w:rPr>
-          <w:rFonts w:eastAsiaTheme="minorHAnsi" w:cstheme="minorBidi"/>
-          <w:b w:val="0"/>
-          <w:color w:val="auto"/>
-          <w:sz w:val="22"/>
-          <w:szCs w:val="22"/>
-        </w:rPr>
-        <w:t xml:space="preserve">, </w:t>
-      </w:r>
-      <w:r>
-        <w:rPr>
-          <w:rFonts w:ascii="Consolas" w:eastAsiaTheme="minorHAnsi" w:hAnsi="Consolas" w:cstheme="minorBidi"/>
-          <w:bCs/>
-          <w:color w:val="auto"/>
-          <w:sz w:val="22"/>
-          <w:szCs w:val="22"/>
-        </w:rPr>
-        <w:t>FirstName</w:t>
-      </w:r>
-      <w:r>
-        <w:rPr>
-          <w:rFonts w:eastAsiaTheme="minorHAnsi" w:cstheme="minorBidi"/>
-          <w:b w:val="0"/>
-          <w:color w:val="auto"/>
-          <w:sz w:val="22"/>
-          <w:szCs w:val="22"/>
-        </w:rPr>
-        <w:t xml:space="preserve"> </w:t>
-      </w:r>
-      <w:r>
-        <w:rPr>
-          <w:rFonts w:eastAsiaTheme="minorHAnsi" w:cstheme="minorBidi"/>
-          <w:b w:val="0"/>
-          <w:color w:val="auto"/>
-          <w:sz w:val="22"/>
-          <w:szCs w:val="22"/>
-          <w:lang w:val="bg-BG"/>
-        </w:rPr>
-        <w:t>и</w:t>
-      </w:r>
-      <w:r>
-        <w:rPr>
-          <w:rFonts w:eastAsiaTheme="minorHAnsi" w:cstheme="minorBidi"/>
-          <w:b w:val="0"/>
-          <w:color w:val="auto"/>
-          <w:sz w:val="22"/>
-          <w:szCs w:val="22"/>
-        </w:rPr>
-        <w:t xml:space="preserve"> </w:t>
-      </w:r>
-      <w:r>
-        <w:rPr>
-          <w:rFonts w:ascii="Consolas" w:eastAsiaTheme="minorHAnsi" w:hAnsi="Consolas" w:cstheme="minorBidi"/>
-          <w:bCs/>
-          <w:color w:val="auto"/>
-          <w:sz w:val="22"/>
-          <w:szCs w:val="22"/>
-        </w:rPr>
-        <w:t>LastName</w:t>
-      </w:r>
-      <w:r>
-        <w:rPr>
-          <w:rFonts w:eastAsiaTheme="minorHAnsi" w:cstheme="minorBidi"/>
-          <w:b w:val="0"/>
-          <w:color w:val="auto"/>
-          <w:sz w:val="22"/>
-          <w:szCs w:val="22"/>
-          <w:lang w:val="bg-BG"/>
-        </w:rPr>
-        <w:t>.</w:t>
-      </w:r>
-    </w:p>
-    <w:p>
-      <w:pPr>
-        <w:pStyle w:val="Heading3"/>
-        <w:rPr>
-          <w:lang w:val="bg-BG"/>
-        </w:rPr>
-      </w:pPr>
-      <w:r>
-        <w:rPr>
-          <w:lang w:val="bg-BG"/>
-        </w:rPr>
-        <w:t>Пример</w:t>
-      </w:r>
-    </w:p>
-    <w:tbl>
-      <w:tblPr>
-        <w:tblStyle w:val="TableGrid"/>
-        <w:tblW w:w="0" w:type="auto"/>
-        <w:tblInd w:w="-5" w:type="dxa"/>
-        <w:tblLayout w:type="fixed"/>
-        <w:tblCellMar>
-          <w:top w:w="216" w:type="dxa"/>
-          <w:left w:w="360" w:type="dxa"/>
-          <w:bottom w:w="216" w:type="dxa"/>
-          <w:right w:w="360" w:type="dxa"/>
-        </w:tblCellMar>
-        <w:tblLook w:val="04A0" w:firstRow="1" w:lastRow="0" w:firstColumn="1" w:lastColumn="0" w:noHBand="0" w:noVBand="1"/>
-      </w:tblPr>
-      <w:tblGrid>
-        <w:gridCol w:w="1912"/>
-        <w:gridCol w:w="1771"/>
-        <w:gridCol w:w="1739"/>
-      </w:tblGrid>
-      <w:tr>
-        <w:tc>
-          <w:tcPr>
-            <w:tcW w:w="1912" w:type="dxa"/>
-            <w:tcBorders>
-              <w:top w:val="single" w:sz="4" w:space="0" w:color="auto"/>
-              <w:left w:val="single" w:sz="4" w:space="0" w:color="auto"/>
-              <w:bottom w:val="single" w:sz="4" w:space="0" w:color="auto"/>
-              <w:right w:val="single" w:sz="4" w:space="0" w:color="auto"/>
-            </w:tcBorders>
-            <w:shd w:val="clear" w:color="auto" w:fill="D9D9D9" w:themeFill="background1" w:themeFillShade="D9"/>
-            <w:vAlign w:val="center"/>
-            <w:hideMark/>
-          </w:tcPr>
-          <w:p>
-            <w:pPr>
-              <w:spacing w:before="0" w:after="0"/>
-              <w:jc w:val="center"/>
-              <w:rPr>
-                <w:b/>
-              </w:rPr>
-            </w:pPr>
-            <w:r>
-              <w:rPr>
-                <w:b/>
-                <w:noProof/>
-              </w:rPr>
-              <w:t>CustomerID</w:t>
-            </w:r>
-          </w:p>
-        </w:tc>
-        <w:tc>
-          <w:tcPr>
-            <w:tcW w:w="1771" w:type="dxa"/>
-            <w:tcBorders>
-              <w:top w:val="single" w:sz="4" w:space="0" w:color="auto"/>
-              <w:left w:val="single" w:sz="4" w:space="0" w:color="auto"/>
-              <w:bottom w:val="single" w:sz="4" w:space="0" w:color="auto"/>
-              <w:right w:val="single" w:sz="4" w:space="0" w:color="auto"/>
-            </w:tcBorders>
-            <w:shd w:val="clear" w:color="auto" w:fill="D9D9D9" w:themeFill="background1" w:themeFillShade="D9"/>
-            <w:vAlign w:val="center"/>
-            <w:hideMark/>
-          </w:tcPr>
-          <w:p>
-            <w:pPr>
-              <w:spacing w:before="0" w:after="0"/>
-              <w:jc w:val="center"/>
-              <w:rPr>
-                <w:b/>
-              </w:rPr>
-            </w:pPr>
-            <w:r>
-              <w:rPr>
-                <w:b/>
-                <w:noProof/>
-              </w:rPr>
-              <w:t>FirstName</w:t>
-            </w:r>
-          </w:p>
-        </w:tc>
-        <w:tc>
-          <w:tcPr>
-            <w:tcW w:w="1739" w:type="dxa"/>
-            <w:tcBorders>
-              <w:top w:val="single" w:sz="4" w:space="0" w:color="auto"/>
-              <w:left w:val="single" w:sz="4" w:space="0" w:color="auto"/>
-              <w:bottom w:val="single" w:sz="4" w:space="0" w:color="auto"/>
-              <w:right w:val="single" w:sz="4" w:space="0" w:color="auto"/>
-            </w:tcBorders>
-            <w:shd w:val="clear" w:color="auto" w:fill="D9D9D9" w:themeFill="background1" w:themeFillShade="D9"/>
-          </w:tcPr>
-          <w:p>
-            <w:pPr>
-              <w:spacing w:before="0" w:after="0"/>
-              <w:jc w:val="center"/>
-              <w:rPr>
-                <w:b/>
-                <w:noProof/>
-              </w:rPr>
-            </w:pPr>
-            <w:r>
-              <w:rPr>
-                <w:b/>
-                <w:noProof/>
-              </w:rPr>
-              <w:t>LastName</w:t>
-            </w:r>
-          </w:p>
-        </w:tc>
-      </w:tr>
-      <w:tr>
-        <w:trPr>
-          <w:trHeight w:val="360"/>
-        </w:trPr>
-        <w:tc>
-          <w:tcPr>
-            <w:tcW w:w="1912" w:type="dxa"/>
-            <w:tcBorders>
-              <w:top w:val="single" w:sz="4" w:space="0" w:color="auto"/>
-              <w:left w:val="single" w:sz="4" w:space="0" w:color="auto"/>
-              <w:bottom w:val="single" w:sz="4" w:space="0" w:color="auto"/>
-              <w:right w:val="single" w:sz="4" w:space="0" w:color="auto"/>
-            </w:tcBorders>
-            <w:hideMark/>
-          </w:tcPr>
-          <w:p>
-            <w:pPr>
-              <w:tabs>
-                <w:tab w:val="left" w:pos="738"/>
-              </w:tabs>
-              <w:spacing w:after="0"/>
-            </w:pPr>
-            <w:r>
-              <w:t>6</w:t>
-            </w:r>
-          </w:p>
-        </w:tc>
-        <w:tc>
-          <w:tcPr>
-            <w:tcW w:w="1771" w:type="dxa"/>
-            <w:tcBorders>
-              <w:top w:val="single" w:sz="4" w:space="0" w:color="auto"/>
-              <w:left w:val="single" w:sz="4" w:space="0" w:color="auto"/>
-              <w:bottom w:val="single" w:sz="4" w:space="0" w:color="auto"/>
-              <w:right w:val="single" w:sz="4" w:space="0" w:color="auto"/>
-            </w:tcBorders>
-            <w:hideMark/>
-          </w:tcPr>
-          <w:p>
-            <w:pPr>
-              <w:spacing w:after="0"/>
-              <w:rPr>
-                <w:noProof/>
-              </w:rPr>
-            </w:pPr>
-            <w:r>
-              <w:t>David</w:t>
-            </w:r>
-          </w:p>
-        </w:tc>
-        <w:tc>
-          <w:tcPr>
-            <w:tcW w:w="1739" w:type="dxa"/>
-            <w:tcBorders>
-              <w:top w:val="single" w:sz="4" w:space="0" w:color="auto"/>
-              <w:left w:val="single" w:sz="4" w:space="0" w:color="auto"/>
-              <w:bottom w:val="single" w:sz="4" w:space="0" w:color="auto"/>
-              <w:right w:val="single" w:sz="4" w:space="0" w:color="auto"/>
-            </w:tcBorders>
-          </w:tcPr>
-          <w:p>
-            <w:pPr>
-              <w:spacing w:after="0"/>
-            </w:pPr>
-            <w:r>
-              <w:t>Brown</w:t>
-            </w:r>
-          </w:p>
-        </w:tc>
-      </w:tr>
-      <w:tr>
-        <w:tc>
-          <w:tcPr>
-            <w:tcW w:w="1912" w:type="dxa"/>
-            <w:tcBorders>
-              <w:top w:val="single" w:sz="4" w:space="0" w:color="auto"/>
-              <w:left w:val="single" w:sz="4" w:space="0" w:color="auto"/>
-              <w:bottom w:val="single" w:sz="4" w:space="0" w:color="auto"/>
-              <w:right w:val="single" w:sz="4" w:space="0" w:color="auto"/>
-            </w:tcBorders>
-            <w:hideMark/>
-          </w:tcPr>
-          <w:p>
-            <w:pPr>
-              <w:spacing w:after="0"/>
-            </w:pPr>
-            <w:r>
-              <w:t>7</w:t>
-            </w:r>
-          </w:p>
-        </w:tc>
-        <w:tc>
-          <w:tcPr>
-            <w:tcW w:w="1771" w:type="dxa"/>
-            <w:tcBorders>
-              <w:top w:val="single" w:sz="4" w:space="0" w:color="auto"/>
-              <w:left w:val="single" w:sz="4" w:space="0" w:color="auto"/>
-              <w:bottom w:val="single" w:sz="4" w:space="0" w:color="auto"/>
-              <w:right w:val="single" w:sz="4" w:space="0" w:color="auto"/>
-            </w:tcBorders>
-            <w:hideMark/>
-          </w:tcPr>
-          <w:p>
-            <w:pPr>
-              <w:spacing w:after="0"/>
-              <w:rPr>
-                <w:rFonts w:cs="Consolas"/>
-                <w:color w:val="000000"/>
-                <w:highlight w:val="white"/>
-              </w:rPr>
-            </w:pPr>
-            <w:r>
-              <w:t>Emma</w:t>
-            </w:r>
-          </w:p>
-        </w:tc>
-        <w:tc>
-          <w:tcPr>
-            <w:tcW w:w="1739" w:type="dxa"/>
-            <w:tcBorders>
-              <w:top w:val="single" w:sz="4" w:space="0" w:color="auto"/>
-              <w:left w:val="single" w:sz="4" w:space="0" w:color="auto"/>
-              <w:bottom w:val="single" w:sz="4" w:space="0" w:color="auto"/>
-              <w:right w:val="single" w:sz="4" w:space="0" w:color="auto"/>
-            </w:tcBorders>
-          </w:tcPr>
-          <w:p>
-            <w:pPr>
-              <w:spacing w:after="0"/>
-            </w:pPr>
-            <w:r>
-              <w:t>Davis</w:t>
-            </w:r>
-          </w:p>
-        </w:tc>
-      </w:tr>
-      <w:tr>
-        <w:tc>
-          <w:tcPr>
-            <w:tcW w:w="1912" w:type="dxa"/>
-            <w:tcBorders>
-              <w:top w:val="single" w:sz="4" w:space="0" w:color="auto"/>
-              <w:left w:val="single" w:sz="4" w:space="0" w:color="auto"/>
-              <w:bottom w:val="single" w:sz="4" w:space="0" w:color="auto"/>
-              <w:right w:val="single" w:sz="4" w:space="0" w:color="auto"/>
-            </w:tcBorders>
-          </w:tcPr>
-          <w:p>
-            <w:pPr>
-              <w:spacing w:after="0"/>
-            </w:pPr>
-            <w:r>
-              <w:t>…</w:t>
-            </w:r>
-          </w:p>
-        </w:tc>
-        <w:tc>
-          <w:tcPr>
-            <w:tcW w:w="1771" w:type="dxa"/>
-            <w:tcBorders>
-              <w:top w:val="single" w:sz="4" w:space="0" w:color="auto"/>
-              <w:left w:val="single" w:sz="4" w:space="0" w:color="auto"/>
-              <w:bottom w:val="single" w:sz="4" w:space="0" w:color="auto"/>
-              <w:right w:val="single" w:sz="4" w:space="0" w:color="auto"/>
-            </w:tcBorders>
-          </w:tcPr>
-          <w:p>
-            <w:pPr>
-              <w:spacing w:after="0"/>
-            </w:pPr>
-            <w:r>
-              <w:t>…</w:t>
-            </w:r>
-          </w:p>
-        </w:tc>
-        <w:tc>
-          <w:tcPr>
-            <w:tcW w:w="1739" w:type="dxa"/>
-            <w:tcBorders>
-              <w:top w:val="single" w:sz="4" w:space="0" w:color="auto"/>
-              <w:left w:val="single" w:sz="4" w:space="0" w:color="auto"/>
-              <w:bottom w:val="single" w:sz="4" w:space="0" w:color="auto"/>
-              <w:right w:val="single" w:sz="4" w:space="0" w:color="auto"/>
-            </w:tcBorders>
-          </w:tcPr>
-          <w:p>
-            <w:pPr>
-              <w:spacing w:after="0"/>
-            </w:pPr>
-            <w:r>
-              <w:t>…</w:t>
-            </w:r>
-          </w:p>
-        </w:tc>
-      </w:tr>
-    </w:tbl>
-    <w:p>
-      <w:pPr>
-        <w:rPr>
-          <w:lang w:val="bg-BG"/>
-        </w:rPr>
-      </w:pPr>
     </w:p>
     <w:sectPr>
       <w:headerReference w:type="default" r:id="rId26"/>

</xml_diff>